<commit_message>
added how many changes occured
</commit_message>
<xml_diff>
--- a/original_cn_with_tracked_changes.docx
+++ b/original_cn_with_tracked_changes.docx
@@ -736,7 +736,7 @@
           <w:lang w:val="en-US"/>
         </w:rPr>
       </w:pPr>
-      <w:ins w:id="6" w:author="Md Mostafizur Rahaman" w:date="2025-05-28T21:00:00Z" w16du:dateUtc="2025-05-28T15:00:00Z">
+      <w:ins w:id="6" w:author="Md Mostafizur Rahaman" w:date="2025-05-28T21:13:00Z" w16du:dateUtc="2025-05-28T15:13:00Z">
         <w:r>
           <w:rPr>
             <w:rFonts w:ascii="Arial" w:eastAsia="PMingLiU" w:hAnsi="Arial" w:cs="Arial" w:hint="eastAsia"/>
@@ -1340,18 +1340,42 @@
           <w:szCs w:val="18"/>
           <w:lang w:val="en-US" w:eastAsia="zh-TW"/>
         </w:rPr>
-        <w:t>1.2</w:t>
-      </w:r>
-      <w:r>
-        <w:rPr>
-          <w:rFonts w:ascii="Arial" w:eastAsia="PMingLiU" w:hAnsi="Arial" w:cs="Arial"/>
-          <w:w w:val="105"/>
-          <w:sz w:val="18"/>
-          <w:szCs w:val="18"/>
-          <w:lang w:val="en-US" w:eastAsia="zh-TW"/>
-        </w:rPr>
-        <w:t>8</w:t>
-      </w:r>
+        <w:t>1.</w:t>
+      </w:r>
+      <w:ins w:id="7" w:author="Md Mostafizur Rahaman" w:date="2025-05-28T21:13:00Z" w16du:dateUtc="2025-05-28T15:13:00Z">
+        <w:r>
+          <w:rPr>
+            <w:rFonts w:ascii="Arial" w:eastAsia="PMingLiU" w:hAnsi="Arial" w:cs="Arial"/>
+            <w:w w:val="105"/>
+            <w:sz w:val="18"/>
+            <w:szCs w:val="18"/>
+            <w:lang w:val="en-US" w:eastAsia="zh-TW"/>
+          </w:rPr>
+          <w:t xml:space="preserve"> </w:t>
+        </w:r>
+      </w:ins>
+      <w:del w:id="8" w:author="Md Mostafizur Rahaman" w:date="2025-05-28T21:13:00Z" w16du:dateUtc="2025-05-28T15:13:00Z">
+        <w:r>
+          <w:rPr>
+            <w:rFonts w:ascii="Arial" w:eastAsia="PMingLiU" w:hAnsi="Arial" w:cs="Arial"/>
+            <w:w w:val="105"/>
+            <w:sz w:val="18"/>
+            <w:szCs w:val="18"/>
+            <w:lang w:val="en-US" w:eastAsia="zh-TW"/>
+          </w:rPr>
+          <w:delText>2</w:delText>
+        </w:r>
+        <w:r>
+          <w:rPr>
+            <w:rFonts w:ascii="Arial" w:eastAsia="PMingLiU" w:hAnsi="Arial" w:cs="Arial"/>
+            <w:w w:val="105"/>
+            <w:sz w:val="18"/>
+            <w:szCs w:val="18"/>
+            <w:lang w:val="en-US" w:eastAsia="zh-TW"/>
+          </w:rPr>
+          <w:delText>8</w:delText>
+        </w:r>
+      </w:del>
       <w:r>
         <w:rPr>
           <w:rFonts w:ascii="Arial" w:eastAsia="PMingLiU" w:hAnsi="Arial" w:cs="Arial"/>
@@ -1378,7 +1402,7 @@
           <w:lang w:val="en-US" w:eastAsia="zh-TW"/>
         </w:rPr>
       </w:pPr>
-      <w:ins w:id="7" w:author="Md Mostafizur Rahaman" w:date="2025-05-28T21:00:00Z" w16du:dateUtc="2025-05-28T15:00:00Z">
+      <w:ins w:id="9" w:author="Md Mostafizur Rahaman" w:date="2025-05-28T21:13:00Z" w16du:dateUtc="2025-05-28T15:13:00Z">
         <w:r>
           <w:rPr>
             <w:rFonts w:ascii="Arial" w:eastAsia="PMingLiU" w:hAnsi="Arial" w:cs="Arial"/>
@@ -1642,17 +1666,6 @@
           <w:lang w:val="en-US" w:eastAsia="zh-TW"/>
         </w:rPr>
       </w:pPr>
-      <w:ins w:id="8" w:author="Md Mostafizur Rahaman" w:date="2025-05-28T21:00:00Z" w16du:dateUtc="2025-05-28T15:00:00Z">
-        <w:r>
-          <w:rPr>
-            <w:rFonts w:ascii="Arial" w:eastAsia="PMingLiU" w:hAnsi="Arial" w:cs="Arial"/>
-            <w:sz w:val="18"/>
-            <w:szCs w:val="18"/>
-            <w:lang w:val="en-US" w:eastAsia="zh-TW"/>
-          </w:rPr>
-          <w:t>6</w:t>
-        </w:r>
-      </w:ins>
     </w:p>
     <w:p>
       <w:pPr>
@@ -1769,7 +1782,7 @@
           <w:lang w:val="en-US" w:eastAsia="zh-TW"/>
         </w:rPr>
       </w:pPr>
-      <w:ins w:id="9" w:author="Md Mostafizur Rahaman" w:date="2025-05-28T21:00:00Z" w16du:dateUtc="2025-05-28T15:00:00Z">
+      <w:ins w:id="10" w:author="Md Mostafizur Rahaman" w:date="2025-05-28T21:13:00Z" w16du:dateUtc="2025-05-28T15:13:00Z">
         <w:r>
           <w:rPr>
             <w:rFonts w:ascii="Arial" w:eastAsia="PMingLiU" w:hAnsi="Arial" w:cs="Arial"/>
@@ -3262,7 +3275,25 @@
           <w:iCs/>
           <w:lang w:val="en-AU" w:eastAsia="zh-TW"/>
         </w:rPr>
-        <w:t>預期在正常情況下，附屬基金會將其淨資產最少三分之二投資於該等證券。</w:t>
+        <w:t>預期在正常情況下，附屬基金會將其淨資產最少</w:t>
+      </w:r>
+      <w:del w:id="11" w:author="Md Mostafizur Rahaman" w:date="2025-05-28T21:13:00Z" w16du:dateUtc="2025-05-28T15:13:00Z">
+        <w:r>
+          <w:rPr>
+            <w:rFonts w:ascii="Arial" w:eastAsia="PMingLiU" w:hAnsi="Arial" w:cs="Arial" w:hint="eastAsia"/>
+            <w:iCs/>
+            <w:lang w:val="en-AU" w:eastAsia="zh-TW"/>
+          </w:rPr>
+          <w:delText>三分之二</w:delText>
+        </w:r>
+      </w:del>
+      <w:r>
+        <w:rPr>
+          <w:rFonts w:ascii="Arial" w:eastAsia="PMingLiU" w:hAnsi="Arial" w:cs="Arial" w:hint="eastAsia"/>
+          <w:iCs/>
+          <w:lang w:val="en-AU" w:eastAsia="zh-TW"/>
+        </w:rPr>
+        <w:t>投資於該等證券。</w:t>
       </w:r>
       <w:r>
         <w:rPr>
@@ -3292,12 +3323,21 @@
         </w:rPr>
         <w:t>附屬基金可將淨資產最多</w:t>
       </w:r>
-      <w:r>
-        <w:rPr>
-          <w:rFonts w:ascii="Arial" w:eastAsia="PMingLiU" w:hAnsi="Arial" w:cs="Arial"/>
-          <w:lang w:val="en-AU" w:eastAsia="zh-HK"/>
-        </w:rPr>
-        <w:t>25%</w:t>
+      <w:del w:id="12" w:author="Md Mostafizur Rahaman" w:date="2025-05-28T21:13:00Z" w16du:dateUtc="2025-05-28T15:13:00Z">
+        <w:r>
+          <w:rPr>
+            <w:rFonts w:ascii="Arial" w:eastAsia="PMingLiU" w:hAnsi="Arial" w:cs="Arial"/>
+            <w:lang w:val="en-AU" w:eastAsia="zh-HK"/>
+          </w:rPr>
+          <w:delText>25</w:delText>
+        </w:r>
+      </w:del>
+      <w:r>
+        <w:rPr>
+          <w:rFonts w:ascii="Arial" w:eastAsia="PMingLiU" w:hAnsi="Arial" w:cs="Arial"/>
+          <w:lang w:val="en-AU" w:eastAsia="zh-HK"/>
+        </w:rPr>
+        <w:t>%</w:t>
       </w:r>
       <w:r>
         <w:rPr>
@@ -3534,7 +3574,7 @@
           <w:lang w:val="en-AU" w:eastAsia="zh-HK"/>
         </w:rPr>
       </w:pPr>
-      <w:ins w:id="10" w:author="Md Mostafizur Rahaman" w:date="2025-05-28T21:00:00Z" w16du:dateUtc="2025-05-28T15:00:00Z">
+      <w:ins w:id="13" w:author="Md Mostafizur Rahaman" w:date="2025-05-28T21:13:00Z" w16du:dateUtc="2025-05-28T15:13:00Z">
         <w:r>
           <w:rPr>
             <w:rFonts w:ascii="Arial" w:eastAsia="PMingLiU" w:hAnsi="Arial" w:cs="Arial"/>
@@ -3754,7 +3794,7 @@
         <w:ind w:left="0" w:right="69"/>
         <w:jc w:val="both"/>
         <w:rPr>
-          <w:ins w:id="11" w:author="Md Mostafizur Rahaman" w:date="2025-05-28T21:00:00Z" w16du:dateUtc="2025-05-28T15:00:00Z"/>
+          <w:ins w:id="14" w:author="Md Mostafizur Rahaman" w:date="2025-05-28T21:13:00Z" w16du:dateUtc="2025-05-28T15:13:00Z"/>
           <w:rFonts w:ascii="Arial" w:eastAsia="PMingLiU" w:hAnsi="Arial" w:cs="Arial"/>
           <w:b w:val="0"/>
           <w:bCs w:val="0"/>
@@ -3763,7 +3803,7 @@
           <w:lang w:val="en-AU" w:eastAsia="zh-HK"/>
         </w:rPr>
       </w:pPr>
-      <w:ins w:id="12" w:author="Md Mostafizur Rahaman" w:date="2025-05-28T21:00:00Z" w16du:dateUtc="2025-05-28T15:00:00Z">
+      <w:ins w:id="15" w:author="Md Mostafizur Rahaman" w:date="2025-05-28T21:13:00Z" w16du:dateUtc="2025-05-28T15:13:00Z">
         <w:r>
           <w:rPr>
             <w:rFonts w:ascii="Arial" w:eastAsia="PMingLiU" w:hAnsi="Arial" w:cs="Arial" w:hint="eastAsia"/>
@@ -3786,7 +3826,7 @@
         <w:ind w:left="0" w:right="69"/>
         <w:jc w:val="both"/>
         <w:rPr>
-          <w:ins w:id="13" w:author="Md Mostafizur Rahaman" w:date="2025-05-28T21:00:00Z" w16du:dateUtc="2025-05-28T15:00:00Z"/>
+          <w:ins w:id="16" w:author="Md Mostafizur Rahaman" w:date="2025-05-28T21:13:00Z" w16du:dateUtc="2025-05-28T15:13:00Z"/>
           <w:rFonts w:ascii="Arial" w:eastAsia="PMingLiU" w:hAnsi="Arial" w:cs="Arial"/>
           <w:b w:val="0"/>
           <w:bCs w:val="0"/>
@@ -3805,7 +3845,7 @@
         <w:ind w:left="0" w:right="69"/>
         <w:jc w:val="both"/>
         <w:rPr>
-          <w:ins w:id="14" w:author="Md Mostafizur Rahaman" w:date="2025-05-28T21:00:00Z" w16du:dateUtc="2025-05-28T15:00:00Z"/>
+          <w:ins w:id="17" w:author="Md Mostafizur Rahaman" w:date="2025-05-28T21:13:00Z" w16du:dateUtc="2025-05-28T15:13:00Z"/>
           <w:rFonts w:ascii="Arial" w:eastAsia="PMingLiU" w:hAnsi="Arial" w:cs="Arial"/>
           <w:b w:val="0"/>
           <w:bCs w:val="0"/>
@@ -3814,7 +3854,7 @@
           <w:lang w:val="en-AU" w:eastAsia="zh-HK"/>
         </w:rPr>
       </w:pPr>
-      <w:ins w:id="15" w:author="Md Mostafizur Rahaman" w:date="2025-05-28T21:00:00Z" w16du:dateUtc="2025-05-28T15:00:00Z">
+      <w:ins w:id="18" w:author="Md Mostafizur Rahaman" w:date="2025-05-28T21:13:00Z" w16du:dateUtc="2025-05-28T15:13:00Z">
         <w:r>
           <w:rPr>
             <w:rFonts w:ascii="Arial" w:eastAsia="PMingLiU" w:hAnsi="Arial" w:cs="Arial" w:hint="eastAsia"/>
@@ -3848,7 +3888,7 @@
         <w:ind w:left="0" w:right="69"/>
         <w:jc w:val="both"/>
         <w:rPr>
-          <w:ins w:id="16" w:author="Md Mostafizur Rahaman" w:date="2025-05-28T21:00:00Z" w16du:dateUtc="2025-05-28T15:00:00Z"/>
+          <w:ins w:id="19" w:author="Md Mostafizur Rahaman" w:date="2025-05-28T21:13:00Z" w16du:dateUtc="2025-05-28T15:13:00Z"/>
           <w:rFonts w:ascii="Arial" w:eastAsia="PMingLiU" w:hAnsi="Arial" w:cs="Arial"/>
           <w:b w:val="0"/>
           <w:bCs w:val="0"/>
@@ -3875,7 +3915,7 @@
           <w:lang w:val="en-AU" w:eastAsia="zh-HK"/>
         </w:rPr>
       </w:pPr>
-      <w:ins w:id="17" w:author="Md Mostafizur Rahaman" w:date="2025-05-28T21:00:00Z" w16du:dateUtc="2025-05-28T15:00:00Z">
+      <w:ins w:id="20" w:author="Md Mostafizur Rahaman" w:date="2025-05-28T21:13:00Z" w16du:dateUtc="2025-05-28T15:13:00Z">
         <w:r>
           <w:rPr>
             <w:rFonts w:ascii="Arial" w:eastAsia="PMingLiU" w:hAnsi="Arial" w:cs="Arial" w:hint="eastAsia"/>
@@ -5846,9 +5886,9 @@
           <w:lang w:val="en-AU" w:eastAsia="zh-HK"/>
         </w:rPr>
       </w:pPr>
-      <w:bookmarkStart w:id="18" w:name="_DV_C105"/>
-    </w:p>
-    <w:bookmarkEnd w:id="18"/>
+      <w:bookmarkStart w:id="21" w:name="_DV_C105"/>
+    </w:p>
+    <w:bookmarkEnd w:id="21"/>
     <w:p>
       <w:pPr>
         <w:jc w:val="both"/>
@@ -6200,6 +6240,18 @@
         </w:rPr>
         <w:t>-</w:t>
       </w:r>
+      <w:del w:id="22" w:author="Md Mostafizur Rahaman" w:date="2025-05-28T21:13:00Z" w16du:dateUtc="2025-05-28T15:13:00Z">
+        <w:r>
+          <w:rPr>
+            <w:rFonts w:eastAsia="PMingLiU" w:cs="Arial"/>
+            <w:color w:val="auto"/>
+            <w:spacing w:val="0"/>
+            <w:szCs w:val="18"/>
+            <w:lang w:val="en-AU" w:eastAsia="zh-HK"/>
+          </w:rPr>
+          <w:delText>10</w:delText>
+        </w:r>
+      </w:del>
       <w:r>
         <w:rPr>
           <w:rFonts w:eastAsia="PMingLiU" w:cs="Arial"/>
@@ -6208,7 +6260,7 @@
           <w:szCs w:val="18"/>
           <w:lang w:val="en-AU" w:eastAsia="zh-HK"/>
         </w:rPr>
-        <w:t>10%</w:t>
+        <w:t>%</w:t>
       </w:r>
       <w:r>
         <w:rPr>
@@ -6256,7 +6308,7 @@
           <w:lang w:val="en-AU" w:eastAsia="zh-HK"/>
         </w:rPr>
       </w:pPr>
-      <w:ins w:id="19" w:author="Md Mostafizur Rahaman" w:date="2025-05-28T21:00:00Z" w16du:dateUtc="2025-05-28T15:00:00Z">
+      <w:ins w:id="23" w:author="Md Mostafizur Rahaman" w:date="2025-05-28T21:13:00Z" w16du:dateUtc="2025-05-28T15:13:00Z">
         <w:r>
           <w:rPr>
             <w:rFonts w:eastAsia="PMingLiU" w:cs="Arial"/>
@@ -6901,7 +6953,7 @@
           <w:lang w:eastAsia="zh-TW"/>
         </w:rPr>
       </w:pPr>
-      <w:bookmarkStart w:id="22" w:name="_DV_C144"/>
+      <w:bookmarkStart w:id="26" w:name="_DV_C144"/>
       <w:r>
         <w:rPr>
           <w:rFonts w:ascii="Arial" w:eastAsia="PMingLiU" w:hAnsi="Arial" w:cs="Arial"/>
@@ -6910,7 +6962,7 @@
         </w:rPr>
         <w:t>一般投資風險：</w:t>
       </w:r>
-      <w:bookmarkEnd w:id="22"/>
+      <w:bookmarkEnd w:id="26"/>
       <w:r>
         <w:rPr>
           <w:rFonts w:ascii="Arial" w:eastAsia="PMingLiU" w:hAnsi="Arial" w:cs="Arial"/>
@@ -6984,6 +7036,53 @@
           <w:lang w:val="en-GB" w:eastAsia="zh-TW"/>
         </w:rPr>
       </w:pPr>
+      <w:ins w:id="27" w:author="Md Mostafizur Rahaman" w:date="2025-05-28T21:13:00Z" w16du:dateUtc="2025-05-28T15:13:00Z">
+        <w:r>
+          <w:rPr>
+            <w:rFonts w:ascii="Arial" w:eastAsia="PMingLiU" w:hAnsi="Arial" w:cs="Arial"/>
+            <w:sz w:val="18"/>
+            <w:szCs w:val="18"/>
+            <w:lang w:val="en-GB" w:eastAsia="zh-TW"/>
+          </w:rPr>
+          <w:t>[FORMATTED:</w:t>
+        </w:r>
+        <w:r>
+          <w:rPr>
+            <w:rFonts w:ascii="Arial" w:eastAsia="PMingLiU" w:hAnsi="Arial" w:cs="Arial" w:hint="eastAsia"/>
+            <w:sz w:val="18"/>
+            <w:szCs w:val="18"/>
+            <w:lang w:val="en-GB" w:eastAsia="zh-TW"/>
+          </w:rPr>
+          <w:t>在不同国家发行或列出的证券投资可能意味着适用不同的标准和法规（包括但不限于会计，审计和财务报告标准，清算和和解程序，股息税）。该子基金投资的价值可能会受到外汇率，法律变化或适用于此类投资的限制的变化，交换控制法规的变化或价格波动的不利影响。</w:t>
+        </w:r>
+        <w:r>
+          <w:rPr>
+            <w:rFonts w:ascii="Arial" w:eastAsia="PMingLiU" w:hAnsi="Arial" w:cs="Arial"/>
+            <w:sz w:val="18"/>
+            <w:szCs w:val="18"/>
+            <w:lang w:val="en-GB" w:eastAsia="zh-TW"/>
+          </w:rPr>
+          <w:t>][FORMATTED:</w:t>
+        </w:r>
+        <w:r>
+          <w:rPr>
+            <w:rFonts w:ascii="Arial" w:eastAsia="PMingLiU" w:hAnsi="Arial" w:cs="Arial" w:hint="eastAsia"/>
+            <w:sz w:val="18"/>
+            <w:szCs w:val="18"/>
+            <w:lang w:val="en-GB" w:eastAsia="zh-TW"/>
+          </w:rPr>
+          <w:t>全球投资风险</w:t>
+        </w:r>
+        <w:r>
+          <w:rPr>
+            <w:rFonts w:ascii="Arial" w:eastAsia="PMingLiU" w:hAnsi="Arial" w:cs="Arial"/>
+            <w:sz w:val="18"/>
+            <w:szCs w:val="18"/>
+            <w:lang w:val="en-GB" w:eastAsia="zh-TW"/>
+          </w:rPr>
+          <w:t>]</w:t>
+        </w:r>
+      </w:ins>
     </w:p>
     <w:p>
       <w:pPr>
@@ -7134,15 +7233,15 @@
           <w:w w:val="105"/>
           <w:lang w:val="en-AU" w:eastAsia="zh-TW"/>
         </w:rPr>
-        <w:t>附屬基金或會將其等投資集中於若干公司、公司集團、經濟界別、國家或地區或評級。上述情況或會在該等公司、界別、國家或評級的價值下降時為該附屬基金帶來不利後果。附屬基金的價值或較易受到影響附屬基金集中投資的公司、公司集團、經濟界別、國家或地區的不利經濟、政治、政策、外匯、流動性、稅務、法律或監管事件所影響。相比投資組合較為多元化的基金，集中於若干公司、公司集團、經濟界別、國家或地區或評級的附屬</w:t>
-      </w:r>
-      <w:r>
-        <w:rPr>
-          <w:rFonts w:ascii="Arial" w:eastAsia="PMingLiU" w:hAnsi="Arial" w:cs="Arial"/>
-          <w:w w:val="105"/>
-          <w:lang w:val="en-AU" w:eastAsia="zh-TW"/>
-        </w:rPr>
-        <w:t>基金的價值或會更為波動</w:t>
+        <w:t>附屬基金或會將其等投資集中於若干公司、公司集團、經濟界別、國家或地區或評級。上述情況或會在該等公司、界別、國家或評級的價值下降時為該附屬基金</w:t>
+      </w:r>
+      <w:r>
+        <w:rPr>
+          <w:rFonts w:ascii="Arial" w:eastAsia="PMingLiU" w:hAnsi="Arial" w:cs="Arial"/>
+          <w:w w:val="105"/>
+          <w:lang w:val="en-AU" w:eastAsia="zh-TW"/>
+        </w:rPr>
+        <w:t>帶來不利後果。附屬基金的價值或較易受到影響附屬基金集中投資的公司、公司集團、經濟界別、國家或地區的不利經濟、政治、政策、外匯、流動性、稅務、法律或監管事件所影響。相比投資組合較為多元化的基金，集中於若干公司、公司集團、經濟界別、國家或地區或評級的附屬基金的價值或會更為波動</w:t>
       </w:r>
       <w:r>
         <w:rPr>
@@ -7344,7 +7443,7 @@
           <w:lang w:eastAsia="zh-TW"/>
         </w:rPr>
       </w:pPr>
-      <w:ins w:id="23" w:author="Md Mostafizur Rahaman" w:date="2025-05-28T21:00:00Z" w16du:dateUtc="2025-05-28T15:00:00Z">
+      <w:ins w:id="28" w:author="Md Mostafizur Rahaman" w:date="2025-05-28T21:13:00Z" w16du:dateUtc="2025-05-28T15:13:00Z">
         <w:r>
           <w:rPr>
             <w:rFonts w:ascii="Arial" w:eastAsia="PMingLiU" w:hAnsi="Arial" w:cs="Arial" w:hint="eastAsia"/>
@@ -7409,9 +7508,9 @@
           <w:lang w:eastAsia="zh-TW"/>
         </w:rPr>
       </w:pPr>
-      <w:bookmarkStart w:id="24" w:name="_DV_C161"/>
-    </w:p>
-    <w:bookmarkEnd w:id="24"/>
+      <w:bookmarkStart w:id="29" w:name="_DV_C161"/>
+    </w:p>
+    <w:bookmarkEnd w:id="29"/>
     <w:p>
       <w:pPr>
         <w:pStyle w:val="BodyText"/>
@@ -7469,8 +7568,8 @@
           <w:lang w:eastAsia="zh-TW"/>
         </w:rPr>
       </w:pPr>
-      <w:bookmarkStart w:id="25" w:name="_DV_C164"/>
-      <w:ins w:id="26" w:author="Md Mostafizur Rahaman" w:date="2025-05-28T21:00:00Z" w16du:dateUtc="2025-05-28T15:00:00Z">
+      <w:bookmarkStart w:id="30" w:name="_DV_C164"/>
+      <w:ins w:id="31" w:author="Md Mostafizur Rahaman" w:date="2025-05-28T21:13:00Z" w16du:dateUtc="2025-05-28T15:13:00Z">
         <w:r>
           <w:rPr>
             <w:rStyle w:val="DeltaViewInsertion"/>
@@ -7479,6 +7578,7 @@
             <w:u w:val="none"/>
             <w:lang w:eastAsia="zh-TW"/>
           </w:rPr>
+          <w:lastRenderedPageBreak/>
           <w:t>全球投资风险</w:t>
         </w:r>
         <w:r>
@@ -7488,7 +7588,7 @@
             <w:color w:val="000000"/>
             <w:u w:val="none"/>
             <w:lang w:val="fr-FR" w:eastAsia="zh-TW"/>
-            <w:rPrChange w:id="27" w:author="Md Mostafizur Rahaman" w:date="2025-05-28T21:00:00Z" w16du:dateUtc="2025-05-28T15:00:00Z">
+            <w:rPrChange w:id="32" w:author="Md Mostafizur Rahaman" w:date="2025-05-28T21:13:00Z" w16du:dateUtc="2025-05-28T15:13:00Z">
               <w:rPr>
                 <w:rStyle w:val="DeltaViewInsertion"/>
                 <w:rFonts w:ascii="Arial" w:eastAsia="PMingLiU" w:hAnsi="Arial" w:cs="Arial" w:hint="eastAsia"/>
@@ -7517,7 +7617,7 @@
             <w:color w:val="000000"/>
             <w:u w:val="none"/>
             <w:lang w:val="fr-FR" w:eastAsia="zh-TW"/>
-            <w:rPrChange w:id="28" w:author="Md Mostafizur Rahaman" w:date="2025-05-28T21:00:00Z" w16du:dateUtc="2025-05-28T15:00:00Z">
+            <w:rPrChange w:id="33" w:author="Md Mostafizur Rahaman" w:date="2025-05-28T21:13:00Z" w16du:dateUtc="2025-05-28T15:13:00Z">
               <w:rPr>
                 <w:rStyle w:val="DeltaViewInsertion"/>
                 <w:rFonts w:ascii="Arial" w:eastAsia="PMingLiU" w:hAnsi="Arial" w:cs="Arial" w:hint="eastAsia"/>
@@ -7546,7 +7646,7 @@
             <w:color w:val="000000"/>
             <w:u w:val="none"/>
             <w:lang w:val="fr-FR" w:eastAsia="zh-TW"/>
-            <w:rPrChange w:id="29" w:author="Md Mostafizur Rahaman" w:date="2025-05-28T21:00:00Z" w16du:dateUtc="2025-05-28T15:00:00Z">
+            <w:rPrChange w:id="34" w:author="Md Mostafizur Rahaman" w:date="2025-05-28T21:13:00Z" w16du:dateUtc="2025-05-28T15:13:00Z">
               <w:rPr>
                 <w:rStyle w:val="DeltaViewInsertion"/>
                 <w:rFonts w:ascii="Arial" w:eastAsia="PMingLiU" w:hAnsi="Arial" w:cs="Arial" w:hint="eastAsia"/>
@@ -7575,7 +7675,7 @@
             <w:color w:val="000000"/>
             <w:u w:val="none"/>
             <w:lang w:val="fr-FR" w:eastAsia="zh-TW"/>
-            <w:rPrChange w:id="30" w:author="Md Mostafizur Rahaman" w:date="2025-05-28T21:00:00Z" w16du:dateUtc="2025-05-28T15:00:00Z">
+            <w:rPrChange w:id="35" w:author="Md Mostafizur Rahaman" w:date="2025-05-28T21:13:00Z" w16du:dateUtc="2025-05-28T15:13:00Z">
               <w:rPr>
                 <w:rStyle w:val="DeltaViewInsertion"/>
                 <w:rFonts w:ascii="Arial" w:eastAsia="PMingLiU" w:hAnsi="Arial" w:cs="Arial" w:hint="eastAsia"/>
@@ -7604,7 +7704,7 @@
             <w:color w:val="000000"/>
             <w:u w:val="none"/>
             <w:lang w:val="fr-FR" w:eastAsia="zh-TW"/>
-            <w:rPrChange w:id="31" w:author="Md Mostafizur Rahaman" w:date="2025-05-28T21:00:00Z" w16du:dateUtc="2025-05-28T15:00:00Z">
+            <w:rPrChange w:id="36" w:author="Md Mostafizur Rahaman" w:date="2025-05-28T21:13:00Z" w16du:dateUtc="2025-05-28T15:13:00Z">
               <w:rPr>
                 <w:rStyle w:val="DeltaViewInsertion"/>
                 <w:rFonts w:ascii="Arial" w:eastAsia="PMingLiU" w:hAnsi="Arial" w:cs="Arial" w:hint="eastAsia"/>
@@ -7633,7 +7733,7 @@
             <w:color w:val="000000"/>
             <w:u w:val="none"/>
             <w:lang w:val="fr-FR" w:eastAsia="zh-TW"/>
-            <w:rPrChange w:id="32" w:author="Md Mostafizur Rahaman" w:date="2025-05-28T21:00:00Z" w16du:dateUtc="2025-05-28T15:00:00Z">
+            <w:rPrChange w:id="37" w:author="Md Mostafizur Rahaman" w:date="2025-05-28T21:13:00Z" w16du:dateUtc="2025-05-28T15:13:00Z">
               <w:rPr>
                 <w:rStyle w:val="DeltaViewInsertion"/>
                 <w:rFonts w:ascii="Arial" w:eastAsia="PMingLiU" w:hAnsi="Arial" w:cs="Arial" w:hint="eastAsia"/>
@@ -7657,7 +7757,7 @@
         </w:r>
       </w:ins>
     </w:p>
-    <w:bookmarkEnd w:id="25"/>
+    <w:bookmarkEnd w:id="30"/>
     <w:p>
       <w:pPr>
         <w:pStyle w:val="BodyText"/>
@@ -7686,7 +7786,6 @@
           <w:szCs w:val="12"/>
           <w:lang w:val="en-AU" w:eastAsia="zh-TW"/>
         </w:rPr>
-        <w:lastRenderedPageBreak/>
         <w:t>信貸評級的可靠性：</w:t>
       </w:r>
       <w:r>
@@ -8037,7 +8136,7 @@
           <w:lang w:val="en-GB" w:eastAsia="zh-TW"/>
         </w:rPr>
       </w:pPr>
-      <w:ins w:id="33" w:author="Md Mostafizur Rahaman" w:date="2025-05-28T21:00:00Z" w16du:dateUtc="2025-05-28T15:00:00Z">
+      <w:ins w:id="38" w:author="Md Mostafizur Rahaman" w:date="2025-05-28T21:13:00Z" w16du:dateUtc="2025-05-28T15:13:00Z">
         <w:r>
           <w:rPr>
             <w:rFonts w:ascii="Arial" w:eastAsia="PMingLiU" w:hAnsi="Arial" w:cs="Arial" w:hint="eastAsia"/>
@@ -8739,7 +8838,15 @@
           <w:w w:val="105"/>
           <w:lang w:val="en-AU" w:eastAsia="zh-TW"/>
         </w:rPr>
-        <w:t>的全部或部分利息</w:t>
+        <w:t>的</w:t>
+      </w:r>
+      <w:r>
+        <w:rPr>
+          <w:rFonts w:ascii="Arial" w:eastAsia="PMingLiU" w:hAnsi="Arial" w:cs="Arial"/>
+          <w:w w:val="105"/>
+          <w:lang w:val="en-AU" w:eastAsia="zh-TW"/>
+        </w:rPr>
+        <w:t>全部或部分利息</w:t>
       </w:r>
       <w:r>
         <w:rPr>
@@ -8908,15 +9015,7 @@
           <w:w w:val="105"/>
           <w:lang w:val="en-AU" w:eastAsia="zh-TW"/>
         </w:rPr>
-        <w:t>若干附屬基金可投資於高級非優先債務。儘管此等工具一般較後償債務優先，惟在發生觸發</w:t>
-      </w:r>
-      <w:r>
-        <w:rPr>
-          <w:rFonts w:ascii="Arial" w:eastAsia="PMingLiU" w:hAnsi="Arial" w:cs="Arial" w:hint="eastAsia"/>
-          <w:w w:val="105"/>
-          <w:lang w:val="en-AU" w:eastAsia="zh-TW"/>
-        </w:rPr>
-        <w:t>事件時，或須被減記或轉換為權益股，並將不再屬於發行人的債權人排名等級體系。這可能導致全數損失所投資的本金。</w:t>
+        <w:t>若干附屬基金可投資於高級非優先債務。儘管此等工具一般較後償債務優先，惟在發生觸發事件時，或須被減記或轉換為權益股，並將不再屬於發行人的債權人排名等級體系。這可能導致全數損失所投資的本金。</w:t>
       </w:r>
     </w:p>
     <w:p>
@@ -9533,7 +9632,7 @@
           <w:lang w:val="en-GB" w:eastAsia="zh-TW"/>
         </w:rPr>
       </w:pPr>
-      <w:bookmarkStart w:id="34" w:name="_DV_C33"/>
+      <w:bookmarkStart w:id="39" w:name="_DV_C33"/>
     </w:p>
     <w:p>
       <w:pPr>
@@ -9618,16 +9717,7 @@
           <w:w w:val="105"/>
           <w:lang w:val="en-AU" w:eastAsia="zh-TW"/>
         </w:rPr>
-        <w:t>或可持續性準則的基金之市場機會可能無法提供予附屬基金，而附屬基金的表現有時可能會</w:t>
-      </w:r>
-      <w:r>
-        <w:rPr>
-          <w:rFonts w:ascii="Arial" w:eastAsia="PMingLiU" w:hAnsi="Arial" w:cs="Arial"/>
-          <w:w w:val="105"/>
-          <w:lang w:val="en-AU" w:eastAsia="zh-TW"/>
-        </w:rPr>
-        <w:lastRenderedPageBreak/>
-        <w:t>勝於或遜於並無使用</w:t>
+        <w:t>或可持續性準則的基金之市場機會可能無法提供予附屬基金，而附屬基金的表現有時可能會勝於或遜於並無使用</w:t>
       </w:r>
       <w:r>
         <w:rPr>
@@ -9907,7 +9997,16 @@
           <w:w w:val="105"/>
           <w:lang w:val="en-AU" w:eastAsia="zh-TW"/>
         </w:rPr>
-        <w:t>酌情決定直接或實際從附屬基金的資本中支付。這可能導致分派股份的每股資產淨值即時減少。從附屬基金的資本中支付分派相當於退還或提取投資者部分原有的投資或任何歸屬於該原有投資的資本收益，可能進一步減少每股資產淨值，亦可能減低可供附屬基金作日後投資的資本及資本增長。</w:t>
+        <w:t>酌情決定直接或實際從附屬基金的資本中支付。這可能導致分派股份的每股資產淨值即時減少。從附屬基金的資本中支付分派相當於退還或提取投資者部分原有的</w:t>
+      </w:r>
+      <w:r>
+        <w:rPr>
+          <w:rFonts w:eastAsia="PMingLiU"/>
+          <w:spacing w:val="0"/>
+          <w:w w:val="105"/>
+          <w:lang w:val="en-AU" w:eastAsia="zh-TW"/>
+        </w:rPr>
+        <w:t>投資或任何歸屬於該原有投資的資本收益，可能進一步減少每股資產淨值，亦可能減低可供附屬基金作日後投資的資本及資本增長。</w:t>
       </w:r>
     </w:p>
     <w:p>
@@ -10265,7 +10364,7 @@
         </w:rPr>
       </w:pPr>
     </w:p>
-    <w:bookmarkEnd w:id="34"/>
+    <w:bookmarkEnd w:id="39"/>
     <w:p>
       <w:pPr>
         <w:pStyle w:val="Heading1"/>
@@ -10670,13 +10769,33 @@
         </w:rPr>
         <w:t>附屬基金推出日期：</w:t>
       </w:r>
+      <w:ins w:id="42" w:author="Md Mostafizur Rahaman" w:date="2025-05-28T21:13:00Z" w16du:dateUtc="2025-05-28T15:13:00Z">
+        <w:r>
+          <w:rPr>
+            <w:rFonts w:ascii="Arial" w:eastAsia="PMingLiU" w:hAnsi="Arial" w:cs="Arial"/>
+            <w:w w:val="105"/>
+            <w:lang w:val="en-AU"/>
+          </w:rPr>
+          <w:t xml:space="preserve"> </w:t>
+        </w:r>
+      </w:ins>
+      <w:del w:id="43" w:author="Md Mostafizur Rahaman" w:date="2025-05-28T21:13:00Z" w16du:dateUtc="2025-05-28T15:13:00Z">
+        <w:r>
+          <w:rPr>
+            <w:rFonts w:ascii="Arial" w:eastAsia="PMingLiU" w:hAnsi="Arial" w:cs="Arial"/>
+            <w:w w:val="105"/>
+            <w:lang w:val="en-AU"/>
+          </w:rPr>
+          <w:delText>2</w:delText>
+        </w:r>
+      </w:del>
       <w:r>
         <w:rPr>
           <w:rFonts w:ascii="Arial" w:eastAsia="PMingLiU" w:hAnsi="Arial" w:cs="Arial"/>
           <w:w w:val="105"/>
           <w:lang w:val="en-AU"/>
         </w:rPr>
-        <w:t>20</w:t>
+        <w:t>0</w:t>
       </w:r>
       <w:r>
         <w:rPr>
@@ -10709,7 +10828,7 @@
           <w:lang w:val="en-AU" w:eastAsia="zh-TW"/>
         </w:rPr>
       </w:pPr>
-      <w:ins w:id="37" w:author="Md Mostafizur Rahaman" w:date="2025-05-28T21:00:00Z" w16du:dateUtc="2025-05-28T15:00:00Z">
+      <w:ins w:id="44" w:author="Md Mostafizur Rahaman" w:date="2025-05-28T21:13:00Z" w16du:dateUtc="2025-05-28T15:13:00Z">
         <w:r>
           <w:rPr>
             <w:rFonts w:ascii="Arial" w:eastAsia="PMingLiU" w:hAnsi="Arial" w:cs="Arial"/>
@@ -11451,7 +11570,41 @@
           <w:szCs w:val="18"/>
           <w:lang w:val="en-US" w:eastAsia="zh-TW"/>
         </w:rPr>
-        <w:t>3.00%</w:t>
+        <w:t>3.</w:t>
+      </w:r>
+      <w:ins w:id="45" w:author="Md Mostafizur Rahaman" w:date="2025-05-28T21:13:00Z" w16du:dateUtc="2025-05-28T15:13:00Z">
+        <w:r>
+          <w:rPr>
+            <w:rFonts w:ascii="Arial" w:eastAsia="PMingLiU" w:hAnsi="Arial" w:cs="Arial"/>
+            <w:w w:val="105"/>
+            <w:sz w:val="18"/>
+            <w:szCs w:val="18"/>
+            <w:lang w:val="en-US" w:eastAsia="zh-TW"/>
+          </w:rPr>
+          <w:t xml:space="preserve"> </w:t>
+        </w:r>
+      </w:ins>
+      <w:del w:id="46" w:author="Md Mostafizur Rahaman" w:date="2025-05-28T21:13:00Z" w16du:dateUtc="2025-05-28T15:13:00Z">
+        <w:r>
+          <w:rPr>
+            <w:rFonts w:ascii="Arial" w:eastAsia="PMingLiU" w:hAnsi="Arial" w:cs="Arial"/>
+            <w:w w:val="105"/>
+            <w:sz w:val="18"/>
+            <w:szCs w:val="18"/>
+            <w:lang w:val="en-US" w:eastAsia="zh-TW"/>
+          </w:rPr>
+          <w:delText>00</w:delText>
+        </w:r>
+      </w:del>
+      <w:r>
+        <w:rPr>
+          <w:rFonts w:ascii="Arial" w:eastAsia="PMingLiU" w:hAnsi="Arial" w:cs="Arial"/>
+          <w:w w:val="105"/>
+          <w:sz w:val="18"/>
+          <w:szCs w:val="18"/>
+          <w:lang w:val="en-US" w:eastAsia="zh-TW"/>
+        </w:rPr>
+        <w:t>%</w:t>
       </w:r>
     </w:p>
     <w:p>
@@ -11466,7 +11619,7 @@
           <w:lang w:val="en-US" w:eastAsia="zh-TW"/>
         </w:rPr>
       </w:pPr>
-      <w:ins w:id="38" w:author="Md Mostafizur Rahaman" w:date="2025-05-28T21:00:00Z" w16du:dateUtc="2025-05-28T15:00:00Z">
+      <w:ins w:id="47" w:author="Md Mostafizur Rahaman" w:date="2025-05-28T21:13:00Z" w16du:dateUtc="2025-05-28T15:13:00Z">
         <w:r>
           <w:rPr>
             <w:rFonts w:ascii="Arial" w:eastAsia="PMingLiU" w:hAnsi="Arial" w:cs="Arial"/>
@@ -12011,6 +12164,7 @@
           <w:szCs w:val="18"/>
           <w:lang w:val="en-AU" w:eastAsia="zh-TW"/>
         </w:rPr>
+        <w:lastRenderedPageBreak/>
         <w:t>贖回費</w:t>
       </w:r>
       <w:r>
@@ -12073,7 +12227,6 @@
           <w:szCs w:val="18"/>
           <w:lang w:eastAsia="zh-TW"/>
         </w:rPr>
-        <w:lastRenderedPageBreak/>
         <w:t>附屬基金須持續繳付的費用</w:t>
       </w:r>
     </w:p>
@@ -13264,6 +13417,19 @@
         </w:rPr>
         <w:t>所有類別：最高達</w:t>
       </w:r>
+      <w:del w:id="48" w:author="Md Mostafizur Rahaman" w:date="2025-05-28T21:13:00Z" w16du:dateUtc="2025-05-28T15:13:00Z">
+        <w:r>
+          <w:rPr>
+            <w:rFonts w:ascii="Arial" w:eastAsia="PMingLiU" w:hAnsi="Arial" w:cs="Arial"/>
+            <w:b w:val="0"/>
+            <w:w w:val="105"/>
+            <w:sz w:val="18"/>
+            <w:szCs w:val="18"/>
+            <w:lang w:eastAsia="zh-TW"/>
+          </w:rPr>
+          <w:delText>0</w:delText>
+        </w:r>
+      </w:del>
       <w:r>
         <w:rPr>
           <w:rFonts w:ascii="Arial" w:eastAsia="PMingLiU" w:hAnsi="Arial" w:cs="Arial"/>
@@ -13273,7 +13439,7 @@
           <w:szCs w:val="18"/>
           <w:lang w:eastAsia="zh-TW"/>
         </w:rPr>
-        <w:t>0.50%</w:t>
+        <w:t>.50%</w:t>
       </w:r>
     </w:p>
     <w:p>
@@ -13353,7 +13519,7 @@
           <w:lang w:val="en-US" w:eastAsia="zh-TW"/>
         </w:rPr>
       </w:pPr>
-      <w:ins w:id="39" w:author="Md Mostafizur Rahaman" w:date="2025-05-28T21:00:00Z" w16du:dateUtc="2025-05-28T15:00:00Z">
+      <w:ins w:id="49" w:author="Md Mostafizur Rahaman" w:date="2025-05-28T21:13:00Z" w16du:dateUtc="2025-05-28T15:13:00Z">
         <w:r>
           <w:rPr>
             <w:rFonts w:ascii="Arial" w:eastAsia="PMingLiU" w:hAnsi="Arial" w:cs="Arial"/>
@@ -13714,7 +13880,7 @@
           <w:lang w:eastAsia="zh-TW"/>
         </w:rPr>
       </w:pPr>
-      <w:ins w:id="40" w:author="Md Mostafizur Rahaman" w:date="2025-05-28T21:00:00Z" w16du:dateUtc="2025-05-28T15:00:00Z">
+      <w:ins w:id="50" w:author="Md Mostafizur Rahaman" w:date="2025-05-28T21:14:00Z" w16du:dateUtc="2025-05-28T15:14:00Z">
         <w:r>
           <w:rPr>
             <w:rFonts w:ascii="Arial" w:eastAsia="PMingLiU" w:hAnsi="Arial" w:cs="Arial"/>
@@ -14208,7 +14374,7 @@
           <w:lang w:eastAsia="zh-TW"/>
         </w:rPr>
       </w:pPr>
-      <w:ins w:id="41" w:author="Md Mostafizur Rahaman" w:date="2025-05-28T21:01:00Z" w16du:dateUtc="2025-05-28T15:01:00Z">
+      <w:ins w:id="51" w:author="Md Mostafizur Rahaman" w:date="2025-05-28T21:14:00Z" w16du:dateUtc="2025-05-28T15:14:00Z">
         <w:r>
           <w:rPr>
             <w:rFonts w:ascii="Arial" w:eastAsia="PMingLiU" w:hAnsi="Arial" w:cs="Arial" w:hint="eastAsia"/>
@@ -14352,7 +14518,7 @@
           <w:lang w:eastAsia="zh-TW"/>
         </w:rPr>
       </w:pPr>
-      <w:bookmarkStart w:id="42" w:name="_DV_C193"/>
+      <w:bookmarkStart w:id="52" w:name="_DV_C193"/>
       <w:r>
         <w:rPr>
           <w:rFonts w:ascii="Arial" w:eastAsia="PMingLiU" w:hAnsi="Arial" w:cs="Arial"/>
@@ -14440,8 +14606,8 @@
         </w:rPr>
         <w:t>取得。</w:t>
       </w:r>
-      <w:bookmarkStart w:id="43" w:name="_DV_C195"/>
-      <w:bookmarkEnd w:id="42"/>
+      <w:bookmarkStart w:id="53" w:name="_DV_C195"/>
+      <w:bookmarkEnd w:id="52"/>
       <w:r>
         <w:rPr>
           <w:rStyle w:val="DeltaViewInsertion"/>
@@ -14453,7 +14619,7 @@
         </w:rPr>
         <w:t xml:space="preserve"> </w:t>
       </w:r>
-      <w:bookmarkEnd w:id="43"/>
+      <w:bookmarkEnd w:id="53"/>
     </w:p>
     <w:p>
       <w:pPr>
@@ -15724,7 +15890,7 @@
         <w:szCs w:val="16"/>
       </w:rPr>
     </w:pPr>
-    <w:bookmarkStart w:id="20" w:name="PathPages6"/>
+    <w:bookmarkStart w:id="24" w:name="PathPages6"/>
     <w:r>
       <w:rPr>
         <w:noProof/>
@@ -15733,7 +15899,7 @@
       </w:rPr>
       <w:t>MAIN\KKHO\39297283_2.docx</w:t>
     </w:r>
-    <w:bookmarkEnd w:id="20"/>
+    <w:bookmarkEnd w:id="24"/>
     <w:r>
       <w:rPr>
         <w:rFonts w:ascii="Arial" w:hAnsi="Arial" w:cs="Arial"/>
@@ -15743,8 +15909,8 @@
       </w:rPr>
       <w:t xml:space="preserve">  </w:t>
     </w:r>
-    <w:bookmarkStart w:id="21" w:name="TitlePages6"/>
-    <w:bookmarkEnd w:id="21"/>
+    <w:bookmarkStart w:id="25" w:name="TitlePages6"/>
+    <w:bookmarkEnd w:id="25"/>
   </w:p>
 </w:ftr>
 </file>
@@ -16432,7 +16598,7 @@
       </w:rPr>
       <w:t xml:space="preserve">  </w:t>
     </w:r>
-    <w:bookmarkStart w:id="35" w:name="PathPages9"/>
+    <w:bookmarkStart w:id="40" w:name="PathPages9"/>
     <w:r>
       <w:rPr>
         <w:rFonts w:ascii="Arial" w:hAnsi="Arial" w:cs="Arial"/>
@@ -16444,7 +16610,7 @@
       </w:rPr>
       <w:t>MAIN\KKHO\39297283_2.docx</w:t>
     </w:r>
-    <w:bookmarkEnd w:id="35"/>
+    <w:bookmarkEnd w:id="40"/>
     <w:r>
       <w:rPr>
         <w:rFonts w:ascii="Arial" w:hAnsi="Arial" w:cs="Arial"/>
@@ -16456,8 +16622,8 @@
       </w:rPr>
       <w:t xml:space="preserve">  </w:t>
     </w:r>
-    <w:bookmarkStart w:id="36" w:name="TitlePages9"/>
-    <w:bookmarkEnd w:id="36"/>
+    <w:bookmarkStart w:id="41" w:name="TitlePages9"/>
+    <w:bookmarkEnd w:id="41"/>
   </w:p>
 </w:ftr>
 </file>
@@ -17829,7 +17995,7 @@
     <mc:AlternateContent>
       <mc:Choice Requires="v">
         <w:pict>
-          <v:shapetype w14:anchorId="266571AA" id="_x0000_t75" coordsize="21600,21600" o:spt="75" o:preferrelative="t" path="m@4@5l@4@11@9@11@9@5xe" filled="f" stroked="f">
+          <v:shapetype w14:anchorId="7250B429" id="_x0000_t75" coordsize="21600,21600" o:spt="75" o:preferrelative="t" path="m@4@5l@4@11@9@11@9@5xe" filled="f" stroked="f">
             <v:stroke joinstyle="miter"/>
             <v:formulas>
               <v:f eqn="if lineDrawn pixelLineWidth 0"/>
@@ -17848,17 +18014,17 @@
             <v:path o:extrusionok="f" gradientshapeok="t" o:connecttype="rect"/>
             <o:lock v:ext="edit" aspectratio="t"/>
           </v:shapetype>
-          <v:shape id="Picture 312597104" o:spid="_x0000_i1025" type="#_x0000_t75" style="width:14.4pt;height:14.4pt;visibility:visible;mso-wrap-style:square">
+          <v:shape id="Picture 505384302" o:spid="_x0000_i1025" type="#_x0000_t75" style="width:14.4pt;height:14.4pt;visibility:visible;mso-wrap-style:square">
             <v:imagedata r:id="rId1" o:title=""/>
           </v:shape>
         </w:pict>
       </mc:Choice>
       <mc:Fallback>
         <w:drawing>
-          <wp:inline distT="0" distB="0" distL="0" distR="0" wp14:anchorId="6954C2FF">
+          <wp:inline distT="0" distB="0" distL="0" distR="0" wp14:anchorId="297042E1">
             <wp:extent cx="182880" cy="182880"/>
             <wp:effectExtent l="0" t="0" r="0" b="0"/>
-            <wp:docPr id="312597104" name="Picture 312597104"/>
+            <wp:docPr id="505384302" name="Picture 505384302"/>
             <wp:cNvGraphicFramePr>
               <a:graphicFrameLocks xmlns:a="http://schemas.openxmlformats.org/drawingml/2006/main" noChangeAspect="1"/>
             </wp:cNvGraphicFramePr>
@@ -17909,7 +18075,7 @@
     <w:nsid w:val="0000000C"/>
     <w:multiLevelType w:val="hybridMultilevel"/>
     <w:tmpl w:val="1070FFF8"/>
-    <w:lvl w:ilvl="0" w:tplc="6BCCF5EC">
+    <w:lvl w:ilvl="0" w:tplc="C1A09C0A">
       <w:start w:val="1"/>
       <w:numFmt w:val="bullet"/>
       <w:lvlText w:val=""/>
@@ -17921,7 +18087,7 @@
         <w:rFonts w:ascii="Wingdings" w:hAnsi="Wingdings" w:hint="default"/>
       </w:rPr>
     </w:lvl>
-    <w:lvl w:ilvl="1" w:tplc="29E8FABC">
+    <w:lvl w:ilvl="1" w:tplc="B860B01C">
       <w:start w:val="1"/>
       <w:numFmt w:val="bullet"/>
       <w:lvlText w:val="o"/>
@@ -17933,7 +18099,7 @@
         <w:rFonts w:ascii="Courier New" w:hAnsi="Courier New" w:hint="default"/>
       </w:rPr>
     </w:lvl>
-    <w:lvl w:ilvl="2" w:tplc="A04ADE38">
+    <w:lvl w:ilvl="2" w:tplc="CD9C590C">
       <w:start w:val="1"/>
       <w:numFmt w:val="bullet"/>
       <w:lvlText w:val=""/>
@@ -17945,7 +18111,7 @@
         <w:rFonts w:ascii="Wingdings" w:hAnsi="Wingdings" w:hint="default"/>
       </w:rPr>
     </w:lvl>
-    <w:lvl w:ilvl="3" w:tplc="C2888D0A">
+    <w:lvl w:ilvl="3" w:tplc="86B4259A">
       <w:start w:val="1"/>
       <w:numFmt w:val="bullet"/>
       <w:lvlText w:val=""/>
@@ -17957,7 +18123,7 @@
         <w:rFonts w:ascii="Symbol" w:hAnsi="Symbol" w:hint="default"/>
       </w:rPr>
     </w:lvl>
-    <w:lvl w:ilvl="4" w:tplc="5B041740">
+    <w:lvl w:ilvl="4" w:tplc="0974E9B0">
       <w:start w:val="1"/>
       <w:numFmt w:val="bullet"/>
       <w:lvlText w:val="o"/>
@@ -17969,7 +18135,7 @@
         <w:rFonts w:ascii="Courier New" w:hAnsi="Courier New" w:hint="default"/>
       </w:rPr>
     </w:lvl>
-    <w:lvl w:ilvl="5" w:tplc="5B8C72D4">
+    <w:lvl w:ilvl="5" w:tplc="90DE24A0">
       <w:start w:val="1"/>
       <w:numFmt w:val="bullet"/>
       <w:lvlText w:val=""/>
@@ -17981,7 +18147,7 @@
         <w:rFonts w:ascii="Wingdings" w:hAnsi="Wingdings" w:hint="default"/>
       </w:rPr>
     </w:lvl>
-    <w:lvl w:ilvl="6" w:tplc="D038B08A">
+    <w:lvl w:ilvl="6" w:tplc="656071A4">
       <w:start w:val="1"/>
       <w:numFmt w:val="bullet"/>
       <w:lvlText w:val=""/>
@@ -17993,7 +18159,7 @@
         <w:rFonts w:ascii="Symbol" w:hAnsi="Symbol" w:hint="default"/>
       </w:rPr>
     </w:lvl>
-    <w:lvl w:ilvl="7" w:tplc="24E61354">
+    <w:lvl w:ilvl="7" w:tplc="F9000820">
       <w:start w:val="1"/>
       <w:numFmt w:val="bullet"/>
       <w:lvlText w:val="o"/>
@@ -18005,7 +18171,7 @@
         <w:rFonts w:ascii="Courier New" w:hAnsi="Courier New" w:hint="default"/>
       </w:rPr>
     </w:lvl>
-    <w:lvl w:ilvl="8" w:tplc="ED103C5A">
+    <w:lvl w:ilvl="8" w:tplc="F13AC246">
       <w:start w:val="1"/>
       <w:numFmt w:val="bullet"/>
       <w:lvlText w:val=""/>
@@ -18022,7 +18188,7 @@
     <w:nsid w:val="00000013"/>
     <w:multiLevelType w:val="hybridMultilevel"/>
     <w:tmpl w:val="FE5A55DE"/>
-    <w:lvl w:ilvl="0" w:tplc="39B07146">
+    <w:lvl w:ilvl="0" w:tplc="730631E6">
       <w:start w:val="1"/>
       <w:numFmt w:val="bullet"/>
       <w:lvlText w:val=""/>
@@ -18034,7 +18200,7 @@
         <w:rFonts w:ascii="Wingdings" w:hAnsi="Wingdings" w:hint="default"/>
       </w:rPr>
     </w:lvl>
-    <w:lvl w:ilvl="1" w:tplc="1AE2BAB0">
+    <w:lvl w:ilvl="1" w:tplc="B568C486">
       <w:start w:val="1"/>
       <w:numFmt w:val="bullet"/>
       <w:lvlText w:val="o"/>
@@ -18046,7 +18212,7 @@
         <w:rFonts w:ascii="Courier New" w:hAnsi="Courier New" w:hint="default"/>
       </w:rPr>
     </w:lvl>
-    <w:lvl w:ilvl="2" w:tplc="9EA84290">
+    <w:lvl w:ilvl="2" w:tplc="D53015AC">
       <w:start w:val="1"/>
       <w:numFmt w:val="bullet"/>
       <w:lvlText w:val=""/>
@@ -18058,7 +18224,7 @@
         <w:rFonts w:ascii="Wingdings" w:hAnsi="Wingdings" w:hint="default"/>
       </w:rPr>
     </w:lvl>
-    <w:lvl w:ilvl="3" w:tplc="185E13E8">
+    <w:lvl w:ilvl="3" w:tplc="B9EE56A6">
       <w:start w:val="1"/>
       <w:numFmt w:val="bullet"/>
       <w:lvlText w:val=""/>
@@ -18070,7 +18236,7 @@
         <w:rFonts w:ascii="Symbol" w:hAnsi="Symbol" w:hint="default"/>
       </w:rPr>
     </w:lvl>
-    <w:lvl w:ilvl="4" w:tplc="050E367E">
+    <w:lvl w:ilvl="4" w:tplc="A02C3C10">
       <w:start w:val="1"/>
       <w:numFmt w:val="bullet"/>
       <w:lvlText w:val="o"/>
@@ -18082,7 +18248,7 @@
         <w:rFonts w:ascii="Courier New" w:hAnsi="Courier New" w:hint="default"/>
       </w:rPr>
     </w:lvl>
-    <w:lvl w:ilvl="5" w:tplc="ECD4400C">
+    <w:lvl w:ilvl="5" w:tplc="9A3EE194">
       <w:start w:val="1"/>
       <w:numFmt w:val="bullet"/>
       <w:lvlText w:val=""/>
@@ -18094,7 +18260,7 @@
         <w:rFonts w:ascii="Wingdings" w:hAnsi="Wingdings" w:hint="default"/>
       </w:rPr>
     </w:lvl>
-    <w:lvl w:ilvl="6" w:tplc="A02679E0">
+    <w:lvl w:ilvl="6" w:tplc="9452A802">
       <w:start w:val="1"/>
       <w:numFmt w:val="bullet"/>
       <w:lvlText w:val=""/>
@@ -18106,7 +18272,7 @@
         <w:rFonts w:ascii="Symbol" w:hAnsi="Symbol" w:hint="default"/>
       </w:rPr>
     </w:lvl>
-    <w:lvl w:ilvl="7" w:tplc="0288921E">
+    <w:lvl w:ilvl="7" w:tplc="05BC6A7A">
       <w:start w:val="1"/>
       <w:numFmt w:val="bullet"/>
       <w:lvlText w:val="o"/>
@@ -18118,7 +18284,7 @@
         <w:rFonts w:ascii="Courier New" w:hAnsi="Courier New" w:hint="default"/>
       </w:rPr>
     </w:lvl>
-    <w:lvl w:ilvl="8" w:tplc="04C42AD8">
+    <w:lvl w:ilvl="8" w:tplc="57EA1244">
       <w:start w:val="1"/>
       <w:numFmt w:val="bullet"/>
       <w:lvlText w:val=""/>
@@ -18135,7 +18301,7 @@
     <w:nsid w:val="00000019"/>
     <w:multiLevelType w:val="hybridMultilevel"/>
     <w:tmpl w:val="1A64F28A"/>
-    <w:lvl w:ilvl="0" w:tplc="CDE45980">
+    <w:lvl w:ilvl="0" w:tplc="6A8AB7BC">
       <w:start w:val="1"/>
       <w:numFmt w:val="bullet"/>
       <w:lvlText w:val=""/>
@@ -18147,7 +18313,7 @@
         <w:rFonts w:ascii="Wingdings" w:hAnsi="Wingdings" w:hint="default"/>
       </w:rPr>
     </w:lvl>
-    <w:lvl w:ilvl="1" w:tplc="F6C0F030">
+    <w:lvl w:ilvl="1" w:tplc="4CD86242">
       <w:start w:val="1"/>
       <w:numFmt w:val="bullet"/>
       <w:lvlText w:val="o"/>
@@ -18159,7 +18325,7 @@
         <w:rFonts w:ascii="Courier New" w:hAnsi="Courier New" w:hint="default"/>
       </w:rPr>
     </w:lvl>
-    <w:lvl w:ilvl="2" w:tplc="E3864DDA">
+    <w:lvl w:ilvl="2" w:tplc="D4707076">
       <w:start w:val="1"/>
       <w:numFmt w:val="bullet"/>
       <w:lvlText w:val=""/>
@@ -18171,7 +18337,7 @@
         <w:rFonts w:ascii="Wingdings" w:hAnsi="Wingdings" w:hint="default"/>
       </w:rPr>
     </w:lvl>
-    <w:lvl w:ilvl="3" w:tplc="34F4CD8C">
+    <w:lvl w:ilvl="3" w:tplc="E7487A3E">
       <w:start w:val="1"/>
       <w:numFmt w:val="bullet"/>
       <w:lvlText w:val=""/>
@@ -18183,7 +18349,7 @@
         <w:rFonts w:ascii="Symbol" w:hAnsi="Symbol" w:hint="default"/>
       </w:rPr>
     </w:lvl>
-    <w:lvl w:ilvl="4" w:tplc="00AAE7B8">
+    <w:lvl w:ilvl="4" w:tplc="23EA4A48">
       <w:start w:val="1"/>
       <w:numFmt w:val="bullet"/>
       <w:lvlText w:val="o"/>
@@ -18195,7 +18361,7 @@
         <w:rFonts w:ascii="Courier New" w:hAnsi="Courier New" w:hint="default"/>
       </w:rPr>
     </w:lvl>
-    <w:lvl w:ilvl="5" w:tplc="3AFAFEE0">
+    <w:lvl w:ilvl="5" w:tplc="0254B1BA">
       <w:start w:val="1"/>
       <w:numFmt w:val="bullet"/>
       <w:lvlText w:val=""/>
@@ -18207,7 +18373,7 @@
         <w:rFonts w:ascii="Wingdings" w:hAnsi="Wingdings" w:hint="default"/>
       </w:rPr>
     </w:lvl>
-    <w:lvl w:ilvl="6" w:tplc="7728BB6A">
+    <w:lvl w:ilvl="6" w:tplc="E3B8B64A">
       <w:start w:val="1"/>
       <w:numFmt w:val="bullet"/>
       <w:lvlText w:val=""/>
@@ -18219,7 +18385,7 @@
         <w:rFonts w:ascii="Symbol" w:hAnsi="Symbol" w:hint="default"/>
       </w:rPr>
     </w:lvl>
-    <w:lvl w:ilvl="7" w:tplc="40B83C9E">
+    <w:lvl w:ilvl="7" w:tplc="B810C0CA">
       <w:start w:val="1"/>
       <w:numFmt w:val="bullet"/>
       <w:lvlText w:val="o"/>
@@ -18231,7 +18397,7 @@
         <w:rFonts w:ascii="Courier New" w:hAnsi="Courier New" w:hint="default"/>
       </w:rPr>
     </w:lvl>
-    <w:lvl w:ilvl="8" w:tplc="D9AADF7A">
+    <w:lvl w:ilvl="8" w:tplc="98965020">
       <w:start w:val="1"/>
       <w:numFmt w:val="bullet"/>
       <w:lvlText w:val=""/>
@@ -18248,7 +18414,7 @@
     <w:nsid w:val="01195681"/>
     <w:multiLevelType w:val="hybridMultilevel"/>
     <w:tmpl w:val="477A8918"/>
-    <w:lvl w:ilvl="0" w:tplc="AAF6391A">
+    <w:lvl w:ilvl="0" w:tplc="44BE782C">
       <w:start w:val="1"/>
       <w:numFmt w:val="bullet"/>
       <w:lvlText w:val=""/>
@@ -18260,7 +18426,7 @@
         <w:rFonts w:ascii="Wingdings" w:hAnsi="Wingdings" w:hint="default"/>
       </w:rPr>
     </w:lvl>
-    <w:lvl w:ilvl="1" w:tplc="14042864">
+    <w:lvl w:ilvl="1" w:tplc="D3969FF2">
       <w:start w:val="1"/>
       <w:numFmt w:val="bullet"/>
       <w:lvlText w:val="o"/>
@@ -18272,7 +18438,7 @@
         <w:rFonts w:ascii="Courier New" w:hAnsi="Courier New" w:cs="Courier New" w:hint="default"/>
       </w:rPr>
     </w:lvl>
-    <w:lvl w:ilvl="2" w:tplc="F0045052" w:tentative="1">
+    <w:lvl w:ilvl="2" w:tplc="97E84880" w:tentative="1">
       <w:start w:val="1"/>
       <w:numFmt w:val="bullet"/>
       <w:lvlText w:val=""/>
@@ -18284,7 +18450,7 @@
         <w:rFonts w:ascii="Wingdings" w:hAnsi="Wingdings" w:hint="default"/>
       </w:rPr>
     </w:lvl>
-    <w:lvl w:ilvl="3" w:tplc="EB7CB72C" w:tentative="1">
+    <w:lvl w:ilvl="3" w:tplc="A322BA62" w:tentative="1">
       <w:start w:val="1"/>
       <w:numFmt w:val="bullet"/>
       <w:lvlText w:val=""/>
@@ -18296,7 +18462,7 @@
         <w:rFonts w:ascii="Symbol" w:hAnsi="Symbol" w:hint="default"/>
       </w:rPr>
     </w:lvl>
-    <w:lvl w:ilvl="4" w:tplc="B2481800" w:tentative="1">
+    <w:lvl w:ilvl="4" w:tplc="BCDE2B86" w:tentative="1">
       <w:start w:val="1"/>
       <w:numFmt w:val="bullet"/>
       <w:lvlText w:val="o"/>
@@ -18308,7 +18474,7 @@
         <w:rFonts w:ascii="Courier New" w:hAnsi="Courier New" w:cs="Courier New" w:hint="default"/>
       </w:rPr>
     </w:lvl>
-    <w:lvl w:ilvl="5" w:tplc="1D742A2C" w:tentative="1">
+    <w:lvl w:ilvl="5" w:tplc="3EE2D0A8" w:tentative="1">
       <w:start w:val="1"/>
       <w:numFmt w:val="bullet"/>
       <w:lvlText w:val=""/>
@@ -18320,7 +18486,7 @@
         <w:rFonts w:ascii="Wingdings" w:hAnsi="Wingdings" w:hint="default"/>
       </w:rPr>
     </w:lvl>
-    <w:lvl w:ilvl="6" w:tplc="5576F51C" w:tentative="1">
+    <w:lvl w:ilvl="6" w:tplc="35F2D1D6" w:tentative="1">
       <w:start w:val="1"/>
       <w:numFmt w:val="bullet"/>
       <w:lvlText w:val=""/>
@@ -18332,7 +18498,7 @@
         <w:rFonts w:ascii="Symbol" w:hAnsi="Symbol" w:hint="default"/>
       </w:rPr>
     </w:lvl>
-    <w:lvl w:ilvl="7" w:tplc="C666B8E2" w:tentative="1">
+    <w:lvl w:ilvl="7" w:tplc="78EEA496" w:tentative="1">
       <w:start w:val="1"/>
       <w:numFmt w:val="bullet"/>
       <w:lvlText w:val="o"/>
@@ -18344,7 +18510,7 @@
         <w:rFonts w:ascii="Courier New" w:hAnsi="Courier New" w:cs="Courier New" w:hint="default"/>
       </w:rPr>
     </w:lvl>
-    <w:lvl w:ilvl="8" w:tplc="4F9467C8" w:tentative="1">
+    <w:lvl w:ilvl="8" w:tplc="83C0E5F6" w:tentative="1">
       <w:start w:val="1"/>
       <w:numFmt w:val="bullet"/>
       <w:lvlText w:val=""/>
@@ -18361,7 +18527,7 @@
     <w:nsid w:val="014B4A82"/>
     <w:multiLevelType w:val="hybridMultilevel"/>
     <w:tmpl w:val="605624F8"/>
-    <w:lvl w:ilvl="0" w:tplc="F252C782">
+    <w:lvl w:ilvl="0" w:tplc="A552CCB6">
       <w:start w:val="1"/>
       <w:numFmt w:val="bullet"/>
       <w:lvlText w:val=""/>
@@ -18373,7 +18539,7 @@
         <w:rFonts w:ascii="Wingdings" w:hAnsi="Wingdings" w:hint="default"/>
       </w:rPr>
     </w:lvl>
-    <w:lvl w:ilvl="1" w:tplc="5CAEE2DC" w:tentative="1">
+    <w:lvl w:ilvl="1" w:tplc="F8CA0BBC" w:tentative="1">
       <w:start w:val="1"/>
       <w:numFmt w:val="bullet"/>
       <w:lvlText w:val="o"/>
@@ -18385,7 +18551,7 @@
         <w:rFonts w:ascii="Courier New" w:hAnsi="Courier New" w:cs="Courier New" w:hint="default"/>
       </w:rPr>
     </w:lvl>
-    <w:lvl w:ilvl="2" w:tplc="9F528D68" w:tentative="1">
+    <w:lvl w:ilvl="2" w:tplc="74EE5D14" w:tentative="1">
       <w:start w:val="1"/>
       <w:numFmt w:val="bullet"/>
       <w:lvlText w:val=""/>
@@ -18397,7 +18563,7 @@
         <w:rFonts w:ascii="Wingdings" w:hAnsi="Wingdings" w:hint="default"/>
       </w:rPr>
     </w:lvl>
-    <w:lvl w:ilvl="3" w:tplc="37EA6272" w:tentative="1">
+    <w:lvl w:ilvl="3" w:tplc="2EF4AC24" w:tentative="1">
       <w:start w:val="1"/>
       <w:numFmt w:val="bullet"/>
       <w:lvlText w:val=""/>
@@ -18409,7 +18575,7 @@
         <w:rFonts w:ascii="Symbol" w:hAnsi="Symbol" w:hint="default"/>
       </w:rPr>
     </w:lvl>
-    <w:lvl w:ilvl="4" w:tplc="239446C0" w:tentative="1">
+    <w:lvl w:ilvl="4" w:tplc="7D56D4E6" w:tentative="1">
       <w:start w:val="1"/>
       <w:numFmt w:val="bullet"/>
       <w:lvlText w:val="o"/>
@@ -18421,7 +18587,7 @@
         <w:rFonts w:ascii="Courier New" w:hAnsi="Courier New" w:cs="Courier New" w:hint="default"/>
       </w:rPr>
     </w:lvl>
-    <w:lvl w:ilvl="5" w:tplc="C56EC0A4" w:tentative="1">
+    <w:lvl w:ilvl="5" w:tplc="0930BA0E" w:tentative="1">
       <w:start w:val="1"/>
       <w:numFmt w:val="bullet"/>
       <w:lvlText w:val=""/>
@@ -18433,7 +18599,7 @@
         <w:rFonts w:ascii="Wingdings" w:hAnsi="Wingdings" w:hint="default"/>
       </w:rPr>
     </w:lvl>
-    <w:lvl w:ilvl="6" w:tplc="ED14BFC0" w:tentative="1">
+    <w:lvl w:ilvl="6" w:tplc="54D02BDA" w:tentative="1">
       <w:start w:val="1"/>
       <w:numFmt w:val="bullet"/>
       <w:lvlText w:val=""/>
@@ -18445,7 +18611,7 @@
         <w:rFonts w:ascii="Symbol" w:hAnsi="Symbol" w:hint="default"/>
       </w:rPr>
     </w:lvl>
-    <w:lvl w:ilvl="7" w:tplc="D9808516" w:tentative="1">
+    <w:lvl w:ilvl="7" w:tplc="978EC1FC" w:tentative="1">
       <w:start w:val="1"/>
       <w:numFmt w:val="bullet"/>
       <w:lvlText w:val="o"/>
@@ -18457,7 +18623,7 @@
         <w:rFonts w:ascii="Courier New" w:hAnsi="Courier New" w:cs="Courier New" w:hint="default"/>
       </w:rPr>
     </w:lvl>
-    <w:lvl w:ilvl="8" w:tplc="47423648" w:tentative="1">
+    <w:lvl w:ilvl="8" w:tplc="9986328C" w:tentative="1">
       <w:start w:val="1"/>
       <w:numFmt w:val="bullet"/>
       <w:lvlText w:val=""/>
@@ -18474,7 +18640,7 @@
     <w:nsid w:val="02523F4E"/>
     <w:multiLevelType w:val="hybridMultilevel"/>
     <w:tmpl w:val="D91C9EB8"/>
-    <w:lvl w:ilvl="0" w:tplc="38C2C124">
+    <w:lvl w:ilvl="0" w:tplc="972615D6">
       <w:start w:val="1"/>
       <w:numFmt w:val="bullet"/>
       <w:lvlText w:val=""/>
@@ -18486,7 +18652,7 @@
         <w:rFonts w:ascii="Symbol" w:hAnsi="Symbol" w:hint="default"/>
       </w:rPr>
     </w:lvl>
-    <w:lvl w:ilvl="1" w:tplc="3960A4E4" w:tentative="1">
+    <w:lvl w:ilvl="1" w:tplc="2574175E" w:tentative="1">
       <w:start w:val="1"/>
       <w:numFmt w:val="bullet"/>
       <w:lvlText w:val="o"/>
@@ -18498,7 +18664,7 @@
         <w:rFonts w:ascii="Courier New" w:hAnsi="Courier New" w:cs="Courier New" w:hint="default"/>
       </w:rPr>
     </w:lvl>
-    <w:lvl w:ilvl="2" w:tplc="5E44C03A" w:tentative="1">
+    <w:lvl w:ilvl="2" w:tplc="CF6610E8" w:tentative="1">
       <w:start w:val="1"/>
       <w:numFmt w:val="bullet"/>
       <w:lvlText w:val=""/>
@@ -18510,7 +18676,7 @@
         <w:rFonts w:ascii="Wingdings" w:hAnsi="Wingdings" w:hint="default"/>
       </w:rPr>
     </w:lvl>
-    <w:lvl w:ilvl="3" w:tplc="FC6AF69E" w:tentative="1">
+    <w:lvl w:ilvl="3" w:tplc="0AF0DBE6" w:tentative="1">
       <w:start w:val="1"/>
       <w:numFmt w:val="bullet"/>
       <w:lvlText w:val=""/>
@@ -18522,7 +18688,7 @@
         <w:rFonts w:ascii="Symbol" w:hAnsi="Symbol" w:hint="default"/>
       </w:rPr>
     </w:lvl>
-    <w:lvl w:ilvl="4" w:tplc="AF70DDEC" w:tentative="1">
+    <w:lvl w:ilvl="4" w:tplc="AA5875DA" w:tentative="1">
       <w:start w:val="1"/>
       <w:numFmt w:val="bullet"/>
       <w:lvlText w:val="o"/>
@@ -18534,7 +18700,7 @@
         <w:rFonts w:ascii="Courier New" w:hAnsi="Courier New" w:cs="Courier New" w:hint="default"/>
       </w:rPr>
     </w:lvl>
-    <w:lvl w:ilvl="5" w:tplc="387674C4" w:tentative="1">
+    <w:lvl w:ilvl="5" w:tplc="93546D30" w:tentative="1">
       <w:start w:val="1"/>
       <w:numFmt w:val="bullet"/>
       <w:lvlText w:val=""/>
@@ -18546,7 +18712,7 @@
         <w:rFonts w:ascii="Wingdings" w:hAnsi="Wingdings" w:hint="default"/>
       </w:rPr>
     </w:lvl>
-    <w:lvl w:ilvl="6" w:tplc="E070B8D8" w:tentative="1">
+    <w:lvl w:ilvl="6" w:tplc="41744BBA" w:tentative="1">
       <w:start w:val="1"/>
       <w:numFmt w:val="bullet"/>
       <w:lvlText w:val=""/>
@@ -18558,7 +18724,7 @@
         <w:rFonts w:ascii="Symbol" w:hAnsi="Symbol" w:hint="default"/>
       </w:rPr>
     </w:lvl>
-    <w:lvl w:ilvl="7" w:tplc="C8BC69AA" w:tentative="1">
+    <w:lvl w:ilvl="7" w:tplc="7630A128" w:tentative="1">
       <w:start w:val="1"/>
       <w:numFmt w:val="bullet"/>
       <w:lvlText w:val="o"/>
@@ -18570,7 +18736,7 @@
         <w:rFonts w:ascii="Courier New" w:hAnsi="Courier New" w:cs="Courier New" w:hint="default"/>
       </w:rPr>
     </w:lvl>
-    <w:lvl w:ilvl="8" w:tplc="06F64722" w:tentative="1">
+    <w:lvl w:ilvl="8" w:tplc="1D909B5A" w:tentative="1">
       <w:start w:val="1"/>
       <w:numFmt w:val="bullet"/>
       <w:lvlText w:val=""/>
@@ -18587,7 +18753,7 @@
     <w:nsid w:val="028B3743"/>
     <w:multiLevelType w:val="hybridMultilevel"/>
     <w:tmpl w:val="756E8FCC"/>
-    <w:lvl w:ilvl="0" w:tplc="625E42B2">
+    <w:lvl w:ilvl="0" w:tplc="56EE41DE">
       <w:start w:val="1"/>
       <w:numFmt w:val="bullet"/>
       <w:lvlText w:val=""/>
@@ -18599,7 +18765,7 @@
         <w:rFonts w:ascii="Wingdings" w:hAnsi="Wingdings" w:hint="default"/>
       </w:rPr>
     </w:lvl>
-    <w:lvl w:ilvl="1" w:tplc="027CA6A6" w:tentative="1">
+    <w:lvl w:ilvl="1" w:tplc="69D6CC3A" w:tentative="1">
       <w:start w:val="1"/>
       <w:numFmt w:val="bullet"/>
       <w:lvlText w:val="o"/>
@@ -18611,7 +18777,7 @@
         <w:rFonts w:ascii="Courier New" w:hAnsi="Courier New" w:cs="Courier New" w:hint="default"/>
       </w:rPr>
     </w:lvl>
-    <w:lvl w:ilvl="2" w:tplc="C4965826" w:tentative="1">
+    <w:lvl w:ilvl="2" w:tplc="679E8264" w:tentative="1">
       <w:start w:val="1"/>
       <w:numFmt w:val="bullet"/>
       <w:lvlText w:val=""/>
@@ -18623,7 +18789,7 @@
         <w:rFonts w:ascii="Wingdings" w:hAnsi="Wingdings" w:hint="default"/>
       </w:rPr>
     </w:lvl>
-    <w:lvl w:ilvl="3" w:tplc="0C649B1E" w:tentative="1">
+    <w:lvl w:ilvl="3" w:tplc="B53441B6" w:tentative="1">
       <w:start w:val="1"/>
       <w:numFmt w:val="bullet"/>
       <w:lvlText w:val=""/>
@@ -18635,7 +18801,7 @@
         <w:rFonts w:ascii="Symbol" w:hAnsi="Symbol" w:hint="default"/>
       </w:rPr>
     </w:lvl>
-    <w:lvl w:ilvl="4" w:tplc="47E6A44E" w:tentative="1">
+    <w:lvl w:ilvl="4" w:tplc="3D264926" w:tentative="1">
       <w:start w:val="1"/>
       <w:numFmt w:val="bullet"/>
       <w:lvlText w:val="o"/>
@@ -18647,7 +18813,7 @@
         <w:rFonts w:ascii="Courier New" w:hAnsi="Courier New" w:cs="Courier New" w:hint="default"/>
       </w:rPr>
     </w:lvl>
-    <w:lvl w:ilvl="5" w:tplc="D12AF69A" w:tentative="1">
+    <w:lvl w:ilvl="5" w:tplc="9C7A922A" w:tentative="1">
       <w:start w:val="1"/>
       <w:numFmt w:val="bullet"/>
       <w:lvlText w:val=""/>
@@ -18659,7 +18825,7 @@
         <w:rFonts w:ascii="Wingdings" w:hAnsi="Wingdings" w:hint="default"/>
       </w:rPr>
     </w:lvl>
-    <w:lvl w:ilvl="6" w:tplc="0030B414" w:tentative="1">
+    <w:lvl w:ilvl="6" w:tplc="03B21986" w:tentative="1">
       <w:start w:val="1"/>
       <w:numFmt w:val="bullet"/>
       <w:lvlText w:val=""/>
@@ -18671,7 +18837,7 @@
         <w:rFonts w:ascii="Symbol" w:hAnsi="Symbol" w:hint="default"/>
       </w:rPr>
     </w:lvl>
-    <w:lvl w:ilvl="7" w:tplc="D99CBF82" w:tentative="1">
+    <w:lvl w:ilvl="7" w:tplc="ADD68F00" w:tentative="1">
       <w:start w:val="1"/>
       <w:numFmt w:val="bullet"/>
       <w:lvlText w:val="o"/>
@@ -18683,7 +18849,7 @@
         <w:rFonts w:ascii="Courier New" w:hAnsi="Courier New" w:cs="Courier New" w:hint="default"/>
       </w:rPr>
     </w:lvl>
-    <w:lvl w:ilvl="8" w:tplc="64B87052" w:tentative="1">
+    <w:lvl w:ilvl="8" w:tplc="83A83810" w:tentative="1">
       <w:start w:val="1"/>
       <w:numFmt w:val="bullet"/>
       <w:lvlText w:val=""/>
@@ -18700,7 +18866,7 @@
     <w:nsid w:val="095C3432"/>
     <w:multiLevelType w:val="hybridMultilevel"/>
     <w:tmpl w:val="2144B10E"/>
-    <w:lvl w:ilvl="0" w:tplc="3B2A1118">
+    <w:lvl w:ilvl="0" w:tplc="F850A2B0">
       <w:start w:val="1"/>
       <w:numFmt w:val="bullet"/>
       <w:lvlText w:val=""/>
@@ -18712,7 +18878,7 @@
         <w:rFonts w:ascii="Wingdings" w:hAnsi="Wingdings" w:hint="default"/>
       </w:rPr>
     </w:lvl>
-    <w:lvl w:ilvl="1" w:tplc="3C1E93E0" w:tentative="1">
+    <w:lvl w:ilvl="1" w:tplc="A8766172" w:tentative="1">
       <w:start w:val="1"/>
       <w:numFmt w:val="bullet"/>
       <w:lvlText w:val="o"/>
@@ -18724,7 +18890,7 @@
         <w:rFonts w:ascii="Courier New" w:hAnsi="Courier New" w:cs="Courier New" w:hint="default"/>
       </w:rPr>
     </w:lvl>
-    <w:lvl w:ilvl="2" w:tplc="715A014A" w:tentative="1">
+    <w:lvl w:ilvl="2" w:tplc="CA1042E4" w:tentative="1">
       <w:start w:val="1"/>
       <w:numFmt w:val="bullet"/>
       <w:lvlText w:val=""/>
@@ -18736,7 +18902,7 @@
         <w:rFonts w:ascii="Wingdings" w:hAnsi="Wingdings" w:hint="default"/>
       </w:rPr>
     </w:lvl>
-    <w:lvl w:ilvl="3" w:tplc="F648C7F2" w:tentative="1">
+    <w:lvl w:ilvl="3" w:tplc="916EA7E0" w:tentative="1">
       <w:start w:val="1"/>
       <w:numFmt w:val="bullet"/>
       <w:lvlText w:val=""/>
@@ -18748,7 +18914,7 @@
         <w:rFonts w:ascii="Symbol" w:hAnsi="Symbol" w:hint="default"/>
       </w:rPr>
     </w:lvl>
-    <w:lvl w:ilvl="4" w:tplc="27FC44A8" w:tentative="1">
+    <w:lvl w:ilvl="4" w:tplc="B9F0A3CC" w:tentative="1">
       <w:start w:val="1"/>
       <w:numFmt w:val="bullet"/>
       <w:lvlText w:val="o"/>
@@ -18760,7 +18926,7 @@
         <w:rFonts w:ascii="Courier New" w:hAnsi="Courier New" w:cs="Courier New" w:hint="default"/>
       </w:rPr>
     </w:lvl>
-    <w:lvl w:ilvl="5" w:tplc="3C46A5D8" w:tentative="1">
+    <w:lvl w:ilvl="5" w:tplc="35AEC70C" w:tentative="1">
       <w:start w:val="1"/>
       <w:numFmt w:val="bullet"/>
       <w:lvlText w:val=""/>
@@ -18772,7 +18938,7 @@
         <w:rFonts w:ascii="Wingdings" w:hAnsi="Wingdings" w:hint="default"/>
       </w:rPr>
     </w:lvl>
-    <w:lvl w:ilvl="6" w:tplc="01CAF81E" w:tentative="1">
+    <w:lvl w:ilvl="6" w:tplc="C8C01CD0" w:tentative="1">
       <w:start w:val="1"/>
       <w:numFmt w:val="bullet"/>
       <w:lvlText w:val=""/>
@@ -18784,7 +18950,7 @@
         <w:rFonts w:ascii="Symbol" w:hAnsi="Symbol" w:hint="default"/>
       </w:rPr>
     </w:lvl>
-    <w:lvl w:ilvl="7" w:tplc="45E02268" w:tentative="1">
+    <w:lvl w:ilvl="7" w:tplc="C41AA9E4" w:tentative="1">
       <w:start w:val="1"/>
       <w:numFmt w:val="bullet"/>
       <w:lvlText w:val="o"/>
@@ -18796,7 +18962,7 @@
         <w:rFonts w:ascii="Courier New" w:hAnsi="Courier New" w:cs="Courier New" w:hint="default"/>
       </w:rPr>
     </w:lvl>
-    <w:lvl w:ilvl="8" w:tplc="310E30BC" w:tentative="1">
+    <w:lvl w:ilvl="8" w:tplc="2D1E5B3A" w:tentative="1">
       <w:start w:val="1"/>
       <w:numFmt w:val="bullet"/>
       <w:lvlText w:val=""/>
@@ -18813,7 +18979,7 @@
     <w:nsid w:val="0F3F0680"/>
     <w:multiLevelType w:val="hybridMultilevel"/>
     <w:tmpl w:val="2B6299C8"/>
-    <w:lvl w:ilvl="0" w:tplc="7A5C8F66">
+    <w:lvl w:ilvl="0" w:tplc="85E2A530">
       <w:start w:val="1"/>
       <w:numFmt w:val="decimal"/>
       <w:lvlText w:val="%1."/>
@@ -18822,7 +18988,7 @@
         <w:ind w:left="973" w:hanging="360"/>
       </w:pPr>
     </w:lvl>
-    <w:lvl w:ilvl="1" w:tplc="B09A6FC2" w:tentative="1">
+    <w:lvl w:ilvl="1" w:tplc="C4CA1AF6" w:tentative="1">
       <w:start w:val="1"/>
       <w:numFmt w:val="lowerLetter"/>
       <w:lvlText w:val="%2."/>
@@ -18831,7 +18997,7 @@
         <w:ind w:left="1693" w:hanging="360"/>
       </w:pPr>
     </w:lvl>
-    <w:lvl w:ilvl="2" w:tplc="EA208A36" w:tentative="1">
+    <w:lvl w:ilvl="2" w:tplc="D6529638" w:tentative="1">
       <w:start w:val="1"/>
       <w:numFmt w:val="lowerRoman"/>
       <w:lvlText w:val="%3."/>
@@ -18840,7 +19006,7 @@
         <w:ind w:left="2413" w:hanging="180"/>
       </w:pPr>
     </w:lvl>
-    <w:lvl w:ilvl="3" w:tplc="A3EE6692" w:tentative="1">
+    <w:lvl w:ilvl="3" w:tplc="7C3204A8" w:tentative="1">
       <w:start w:val="1"/>
       <w:numFmt w:val="decimal"/>
       <w:lvlText w:val="%4."/>
@@ -18849,7 +19015,7 @@
         <w:ind w:left="3133" w:hanging="360"/>
       </w:pPr>
     </w:lvl>
-    <w:lvl w:ilvl="4" w:tplc="72882858" w:tentative="1">
+    <w:lvl w:ilvl="4" w:tplc="DC344DB6" w:tentative="1">
       <w:start w:val="1"/>
       <w:numFmt w:val="lowerLetter"/>
       <w:lvlText w:val="%5."/>
@@ -18858,7 +19024,7 @@
         <w:ind w:left="3853" w:hanging="360"/>
       </w:pPr>
     </w:lvl>
-    <w:lvl w:ilvl="5" w:tplc="29E0E3B0" w:tentative="1">
+    <w:lvl w:ilvl="5" w:tplc="9CD0500A" w:tentative="1">
       <w:start w:val="1"/>
       <w:numFmt w:val="lowerRoman"/>
       <w:lvlText w:val="%6."/>
@@ -18867,7 +19033,7 @@
         <w:ind w:left="4573" w:hanging="180"/>
       </w:pPr>
     </w:lvl>
-    <w:lvl w:ilvl="6" w:tplc="76A62E30" w:tentative="1">
+    <w:lvl w:ilvl="6" w:tplc="2794B3BA" w:tentative="1">
       <w:start w:val="1"/>
       <w:numFmt w:val="decimal"/>
       <w:lvlText w:val="%7."/>
@@ -18876,7 +19042,7 @@
         <w:ind w:left="5293" w:hanging="360"/>
       </w:pPr>
     </w:lvl>
-    <w:lvl w:ilvl="7" w:tplc="4864A258" w:tentative="1">
+    <w:lvl w:ilvl="7" w:tplc="9CA62AF8" w:tentative="1">
       <w:start w:val="1"/>
       <w:numFmt w:val="lowerLetter"/>
       <w:lvlText w:val="%8."/>
@@ -18885,7 +19051,7 @@
         <w:ind w:left="6013" w:hanging="360"/>
       </w:pPr>
     </w:lvl>
-    <w:lvl w:ilvl="8" w:tplc="A2B45E6C" w:tentative="1">
+    <w:lvl w:ilvl="8" w:tplc="DA4C2BF2" w:tentative="1">
       <w:start w:val="1"/>
       <w:numFmt w:val="lowerRoman"/>
       <w:lvlText w:val="%9."/>
@@ -18899,7 +19065,7 @@
     <w:nsid w:val="1A4B6059"/>
     <w:multiLevelType w:val="hybridMultilevel"/>
     <w:tmpl w:val="043252A6"/>
-    <w:lvl w:ilvl="0" w:tplc="BE100E04">
+    <w:lvl w:ilvl="0" w:tplc="F4B2E04E">
       <w:start w:val="1"/>
       <w:numFmt w:val="bullet"/>
       <w:lvlText w:val=""/>
@@ -18911,7 +19077,7 @@
         <w:rFonts w:ascii="Symbol" w:hAnsi="Symbol" w:hint="default"/>
       </w:rPr>
     </w:lvl>
-    <w:lvl w:ilvl="1" w:tplc="2C88AA0E" w:tentative="1">
+    <w:lvl w:ilvl="1" w:tplc="B7EEA2BA" w:tentative="1">
       <w:start w:val="1"/>
       <w:numFmt w:val="bullet"/>
       <w:lvlText w:val="o"/>
@@ -18923,7 +19089,7 @@
         <w:rFonts w:ascii="Courier New" w:hAnsi="Courier New" w:cs="Courier New" w:hint="default"/>
       </w:rPr>
     </w:lvl>
-    <w:lvl w:ilvl="2" w:tplc="7F8449FA" w:tentative="1">
+    <w:lvl w:ilvl="2" w:tplc="61149672" w:tentative="1">
       <w:start w:val="1"/>
       <w:numFmt w:val="bullet"/>
       <w:lvlText w:val=""/>
@@ -18935,7 +19101,7 @@
         <w:rFonts w:ascii="Wingdings" w:hAnsi="Wingdings" w:hint="default"/>
       </w:rPr>
     </w:lvl>
-    <w:lvl w:ilvl="3" w:tplc="79C26C40" w:tentative="1">
+    <w:lvl w:ilvl="3" w:tplc="333E47EA" w:tentative="1">
       <w:start w:val="1"/>
       <w:numFmt w:val="bullet"/>
       <w:lvlText w:val=""/>
@@ -18947,7 +19113,7 @@
         <w:rFonts w:ascii="Symbol" w:hAnsi="Symbol" w:hint="default"/>
       </w:rPr>
     </w:lvl>
-    <w:lvl w:ilvl="4" w:tplc="327892B0" w:tentative="1">
+    <w:lvl w:ilvl="4" w:tplc="6A1ABD9A" w:tentative="1">
       <w:start w:val="1"/>
       <w:numFmt w:val="bullet"/>
       <w:lvlText w:val="o"/>
@@ -18959,7 +19125,7 @@
         <w:rFonts w:ascii="Courier New" w:hAnsi="Courier New" w:cs="Courier New" w:hint="default"/>
       </w:rPr>
     </w:lvl>
-    <w:lvl w:ilvl="5" w:tplc="D6B09F04" w:tentative="1">
+    <w:lvl w:ilvl="5" w:tplc="7034ED7C" w:tentative="1">
       <w:start w:val="1"/>
       <w:numFmt w:val="bullet"/>
       <w:lvlText w:val=""/>
@@ -18971,7 +19137,7 @@
         <w:rFonts w:ascii="Wingdings" w:hAnsi="Wingdings" w:hint="default"/>
       </w:rPr>
     </w:lvl>
-    <w:lvl w:ilvl="6" w:tplc="0C74FD62" w:tentative="1">
+    <w:lvl w:ilvl="6" w:tplc="3ED4B624" w:tentative="1">
       <w:start w:val="1"/>
       <w:numFmt w:val="bullet"/>
       <w:lvlText w:val=""/>
@@ -18983,7 +19149,7 @@
         <w:rFonts w:ascii="Symbol" w:hAnsi="Symbol" w:hint="default"/>
       </w:rPr>
     </w:lvl>
-    <w:lvl w:ilvl="7" w:tplc="2AF08258" w:tentative="1">
+    <w:lvl w:ilvl="7" w:tplc="FF9822A0" w:tentative="1">
       <w:start w:val="1"/>
       <w:numFmt w:val="bullet"/>
       <w:lvlText w:val="o"/>
@@ -18995,7 +19161,7 @@
         <w:rFonts w:ascii="Courier New" w:hAnsi="Courier New" w:cs="Courier New" w:hint="default"/>
       </w:rPr>
     </w:lvl>
-    <w:lvl w:ilvl="8" w:tplc="06647BEE" w:tentative="1">
+    <w:lvl w:ilvl="8" w:tplc="D018A50E" w:tentative="1">
       <w:start w:val="1"/>
       <w:numFmt w:val="bullet"/>
       <w:lvlText w:val=""/>
@@ -19012,7 +19178,7 @@
     <w:nsid w:val="1BF95A52"/>
     <w:multiLevelType w:val="hybridMultilevel"/>
     <w:tmpl w:val="2DBE55AC"/>
-    <w:lvl w:ilvl="0" w:tplc="16E21AE6">
+    <w:lvl w:ilvl="0" w:tplc="A8AA36C2">
       <w:start w:val="1"/>
       <w:numFmt w:val="bullet"/>
       <w:lvlText w:val=""/>
@@ -19024,7 +19190,7 @@
         <w:rFonts w:ascii="Wingdings" w:hAnsi="Wingdings" w:hint="default"/>
       </w:rPr>
     </w:lvl>
-    <w:lvl w:ilvl="1" w:tplc="5B60D6E4">
+    <w:lvl w:ilvl="1" w:tplc="21DE8FB2">
       <w:start w:val="1"/>
       <w:numFmt w:val="bullet"/>
       <w:lvlText w:val="o"/>
@@ -19036,7 +19202,7 @@
         <w:rFonts w:ascii="Courier New" w:hAnsi="Courier New" w:cs="Courier New" w:hint="default"/>
       </w:rPr>
     </w:lvl>
-    <w:lvl w:ilvl="2" w:tplc="95C6733A" w:tentative="1">
+    <w:lvl w:ilvl="2" w:tplc="222682A4" w:tentative="1">
       <w:start w:val="1"/>
       <w:numFmt w:val="bullet"/>
       <w:lvlText w:val=""/>
@@ -19048,7 +19214,7 @@
         <w:rFonts w:ascii="Wingdings" w:hAnsi="Wingdings" w:hint="default"/>
       </w:rPr>
     </w:lvl>
-    <w:lvl w:ilvl="3" w:tplc="D46841BA" w:tentative="1">
+    <w:lvl w:ilvl="3" w:tplc="6B46BD82" w:tentative="1">
       <w:start w:val="1"/>
       <w:numFmt w:val="bullet"/>
       <w:lvlText w:val=""/>
@@ -19060,7 +19226,7 @@
         <w:rFonts w:ascii="Symbol" w:hAnsi="Symbol" w:hint="default"/>
       </w:rPr>
     </w:lvl>
-    <w:lvl w:ilvl="4" w:tplc="D1CC11F4" w:tentative="1">
+    <w:lvl w:ilvl="4" w:tplc="A3101810" w:tentative="1">
       <w:start w:val="1"/>
       <w:numFmt w:val="bullet"/>
       <w:lvlText w:val="o"/>
@@ -19072,7 +19238,7 @@
         <w:rFonts w:ascii="Courier New" w:hAnsi="Courier New" w:cs="Courier New" w:hint="default"/>
       </w:rPr>
     </w:lvl>
-    <w:lvl w:ilvl="5" w:tplc="09B47A82" w:tentative="1">
+    <w:lvl w:ilvl="5" w:tplc="909640EA" w:tentative="1">
       <w:start w:val="1"/>
       <w:numFmt w:val="bullet"/>
       <w:lvlText w:val=""/>
@@ -19084,7 +19250,7 @@
         <w:rFonts w:ascii="Wingdings" w:hAnsi="Wingdings" w:hint="default"/>
       </w:rPr>
     </w:lvl>
-    <w:lvl w:ilvl="6" w:tplc="2FCC08F0" w:tentative="1">
+    <w:lvl w:ilvl="6" w:tplc="B41414A2" w:tentative="1">
       <w:start w:val="1"/>
       <w:numFmt w:val="bullet"/>
       <w:lvlText w:val=""/>
@@ -19096,7 +19262,7 @@
         <w:rFonts w:ascii="Symbol" w:hAnsi="Symbol" w:hint="default"/>
       </w:rPr>
     </w:lvl>
-    <w:lvl w:ilvl="7" w:tplc="56068C9A" w:tentative="1">
+    <w:lvl w:ilvl="7" w:tplc="D4F679F0" w:tentative="1">
       <w:start w:val="1"/>
       <w:numFmt w:val="bullet"/>
       <w:lvlText w:val="o"/>
@@ -19108,7 +19274,7 @@
         <w:rFonts w:ascii="Courier New" w:hAnsi="Courier New" w:cs="Courier New" w:hint="default"/>
       </w:rPr>
     </w:lvl>
-    <w:lvl w:ilvl="8" w:tplc="869A35CC" w:tentative="1">
+    <w:lvl w:ilvl="8" w:tplc="787EF15C" w:tentative="1">
       <w:start w:val="1"/>
       <w:numFmt w:val="bullet"/>
       <w:lvlText w:val=""/>
@@ -19125,7 +19291,7 @@
     <w:nsid w:val="1F4E1B0E"/>
     <w:multiLevelType w:val="hybridMultilevel"/>
     <w:tmpl w:val="4F4A51E0"/>
-    <w:lvl w:ilvl="0" w:tplc="3BC0BAAA">
+    <w:lvl w:ilvl="0" w:tplc="BC36176E">
       <w:start w:val="1"/>
       <w:numFmt w:val="bullet"/>
       <w:lvlText w:val=""/>
@@ -19137,7 +19303,7 @@
         <w:rFonts w:ascii="Symbol" w:hAnsi="Symbol" w:hint="default"/>
       </w:rPr>
     </w:lvl>
-    <w:lvl w:ilvl="1" w:tplc="C39841BC" w:tentative="1">
+    <w:lvl w:ilvl="1" w:tplc="4ED248E4" w:tentative="1">
       <w:start w:val="1"/>
       <w:numFmt w:val="bullet"/>
       <w:lvlText w:val="o"/>
@@ -19149,7 +19315,7 @@
         <w:rFonts w:ascii="Courier New" w:hAnsi="Courier New" w:cs="Courier New" w:hint="default"/>
       </w:rPr>
     </w:lvl>
-    <w:lvl w:ilvl="2" w:tplc="1DF47E9E" w:tentative="1">
+    <w:lvl w:ilvl="2" w:tplc="C206FA1E" w:tentative="1">
       <w:start w:val="1"/>
       <w:numFmt w:val="bullet"/>
       <w:lvlText w:val=""/>
@@ -19161,7 +19327,7 @@
         <w:rFonts w:ascii="Wingdings" w:hAnsi="Wingdings" w:hint="default"/>
       </w:rPr>
     </w:lvl>
-    <w:lvl w:ilvl="3" w:tplc="FB3E39DE" w:tentative="1">
+    <w:lvl w:ilvl="3" w:tplc="1A26AB1A" w:tentative="1">
       <w:start w:val="1"/>
       <w:numFmt w:val="bullet"/>
       <w:lvlText w:val=""/>
@@ -19173,7 +19339,7 @@
         <w:rFonts w:ascii="Symbol" w:hAnsi="Symbol" w:hint="default"/>
       </w:rPr>
     </w:lvl>
-    <w:lvl w:ilvl="4" w:tplc="7F740E54" w:tentative="1">
+    <w:lvl w:ilvl="4" w:tplc="B0A43B16" w:tentative="1">
       <w:start w:val="1"/>
       <w:numFmt w:val="bullet"/>
       <w:lvlText w:val="o"/>
@@ -19185,7 +19351,7 @@
         <w:rFonts w:ascii="Courier New" w:hAnsi="Courier New" w:cs="Courier New" w:hint="default"/>
       </w:rPr>
     </w:lvl>
-    <w:lvl w:ilvl="5" w:tplc="0080A638" w:tentative="1">
+    <w:lvl w:ilvl="5" w:tplc="4BBCE94E" w:tentative="1">
       <w:start w:val="1"/>
       <w:numFmt w:val="bullet"/>
       <w:lvlText w:val=""/>
@@ -19197,7 +19363,7 @@
         <w:rFonts w:ascii="Wingdings" w:hAnsi="Wingdings" w:hint="default"/>
       </w:rPr>
     </w:lvl>
-    <w:lvl w:ilvl="6" w:tplc="44DC0A3E" w:tentative="1">
+    <w:lvl w:ilvl="6" w:tplc="F4BA3AD0" w:tentative="1">
       <w:start w:val="1"/>
       <w:numFmt w:val="bullet"/>
       <w:lvlText w:val=""/>
@@ -19209,7 +19375,7 @@
         <w:rFonts w:ascii="Symbol" w:hAnsi="Symbol" w:hint="default"/>
       </w:rPr>
     </w:lvl>
-    <w:lvl w:ilvl="7" w:tplc="598605BC" w:tentative="1">
+    <w:lvl w:ilvl="7" w:tplc="A14427AC" w:tentative="1">
       <w:start w:val="1"/>
       <w:numFmt w:val="bullet"/>
       <w:lvlText w:val="o"/>
@@ -19221,7 +19387,7 @@
         <w:rFonts w:ascii="Courier New" w:hAnsi="Courier New" w:cs="Courier New" w:hint="default"/>
       </w:rPr>
     </w:lvl>
-    <w:lvl w:ilvl="8" w:tplc="4698BD2E" w:tentative="1">
+    <w:lvl w:ilvl="8" w:tplc="7092309A" w:tentative="1">
       <w:start w:val="1"/>
       <w:numFmt w:val="bullet"/>
       <w:lvlText w:val=""/>
@@ -19238,7 +19404,7 @@
     <w:nsid w:val="22943098"/>
     <w:multiLevelType w:val="hybridMultilevel"/>
     <w:tmpl w:val="9BE08CFA"/>
-    <w:lvl w:ilvl="0" w:tplc="9C22514C">
+    <w:lvl w:ilvl="0" w:tplc="DAA45992">
       <w:numFmt w:val="bullet"/>
       <w:lvlText w:val=""/>
       <w:lvlJc w:val="left"/>
@@ -19249,7 +19415,7 @@
         <w:rFonts w:ascii="Symbol" w:eastAsia="Times New Roman" w:hAnsi="Symbol" w:cs="Times New Roman" w:hint="default"/>
       </w:rPr>
     </w:lvl>
-    <w:lvl w:ilvl="1" w:tplc="63088FBA" w:tentative="1">
+    <w:lvl w:ilvl="1" w:tplc="88F0E80C" w:tentative="1">
       <w:start w:val="1"/>
       <w:numFmt w:val="bullet"/>
       <w:lvlText w:val="o"/>
@@ -19261,7 +19427,7 @@
         <w:rFonts w:ascii="Courier New" w:hAnsi="Courier New" w:cs="Courier New" w:hint="default"/>
       </w:rPr>
     </w:lvl>
-    <w:lvl w:ilvl="2" w:tplc="6E868910" w:tentative="1">
+    <w:lvl w:ilvl="2" w:tplc="CF5A6E58" w:tentative="1">
       <w:start w:val="1"/>
       <w:numFmt w:val="bullet"/>
       <w:lvlText w:val=""/>
@@ -19273,7 +19439,7 @@
         <w:rFonts w:ascii="Wingdings" w:hAnsi="Wingdings" w:hint="default"/>
       </w:rPr>
     </w:lvl>
-    <w:lvl w:ilvl="3" w:tplc="9F1EC8EC" w:tentative="1">
+    <w:lvl w:ilvl="3" w:tplc="B14E8018" w:tentative="1">
       <w:start w:val="1"/>
       <w:numFmt w:val="bullet"/>
       <w:lvlText w:val=""/>
@@ -19285,7 +19451,7 @@
         <w:rFonts w:ascii="Symbol" w:hAnsi="Symbol" w:hint="default"/>
       </w:rPr>
     </w:lvl>
-    <w:lvl w:ilvl="4" w:tplc="78A6F252" w:tentative="1">
+    <w:lvl w:ilvl="4" w:tplc="A762E944" w:tentative="1">
       <w:start w:val="1"/>
       <w:numFmt w:val="bullet"/>
       <w:lvlText w:val="o"/>
@@ -19297,7 +19463,7 @@
         <w:rFonts w:ascii="Courier New" w:hAnsi="Courier New" w:cs="Courier New" w:hint="default"/>
       </w:rPr>
     </w:lvl>
-    <w:lvl w:ilvl="5" w:tplc="BB66B72E" w:tentative="1">
+    <w:lvl w:ilvl="5" w:tplc="745693E8" w:tentative="1">
       <w:start w:val="1"/>
       <w:numFmt w:val="bullet"/>
       <w:lvlText w:val=""/>
@@ -19309,7 +19475,7 @@
         <w:rFonts w:ascii="Wingdings" w:hAnsi="Wingdings" w:hint="default"/>
       </w:rPr>
     </w:lvl>
-    <w:lvl w:ilvl="6" w:tplc="0BA61BD6" w:tentative="1">
+    <w:lvl w:ilvl="6" w:tplc="BF384826" w:tentative="1">
       <w:start w:val="1"/>
       <w:numFmt w:val="bullet"/>
       <w:lvlText w:val=""/>
@@ -19321,7 +19487,7 @@
         <w:rFonts w:ascii="Symbol" w:hAnsi="Symbol" w:hint="default"/>
       </w:rPr>
     </w:lvl>
-    <w:lvl w:ilvl="7" w:tplc="5C549CC6" w:tentative="1">
+    <w:lvl w:ilvl="7" w:tplc="666822BE" w:tentative="1">
       <w:start w:val="1"/>
       <w:numFmt w:val="bullet"/>
       <w:lvlText w:val="o"/>
@@ -19333,7 +19499,7 @@
         <w:rFonts w:ascii="Courier New" w:hAnsi="Courier New" w:cs="Courier New" w:hint="default"/>
       </w:rPr>
     </w:lvl>
-    <w:lvl w:ilvl="8" w:tplc="C636B59E" w:tentative="1">
+    <w:lvl w:ilvl="8" w:tplc="395AAC80" w:tentative="1">
       <w:start w:val="1"/>
       <w:numFmt w:val="bullet"/>
       <w:lvlText w:val=""/>
@@ -19350,7 +19516,7 @@
     <w:nsid w:val="23C5010F"/>
     <w:multiLevelType w:val="hybridMultilevel"/>
     <w:tmpl w:val="319EF454"/>
-    <w:lvl w:ilvl="0" w:tplc="F6A8286C">
+    <w:lvl w:ilvl="0" w:tplc="3B1CF6F0">
       <w:start w:val="1"/>
       <w:numFmt w:val="decimal"/>
       <w:lvlText w:val="%1."/>
@@ -19362,7 +19528,7 @@
         <w:rFonts w:hint="default"/>
       </w:rPr>
     </w:lvl>
-    <w:lvl w:ilvl="1" w:tplc="1CE272CA" w:tentative="1">
+    <w:lvl w:ilvl="1" w:tplc="DC844FD2" w:tentative="1">
       <w:start w:val="1"/>
       <w:numFmt w:val="lowerLetter"/>
       <w:lvlText w:val="%2."/>
@@ -19371,7 +19537,7 @@
         <w:ind w:left="1440" w:hanging="360"/>
       </w:pPr>
     </w:lvl>
-    <w:lvl w:ilvl="2" w:tplc="375E7372" w:tentative="1">
+    <w:lvl w:ilvl="2" w:tplc="9CE8EFF8" w:tentative="1">
       <w:start w:val="1"/>
       <w:numFmt w:val="lowerRoman"/>
       <w:lvlText w:val="%3."/>
@@ -19380,7 +19546,7 @@
         <w:ind w:left="2160" w:hanging="180"/>
       </w:pPr>
     </w:lvl>
-    <w:lvl w:ilvl="3" w:tplc="6F78CCE6" w:tentative="1">
+    <w:lvl w:ilvl="3" w:tplc="98DA56C0" w:tentative="1">
       <w:start w:val="1"/>
       <w:numFmt w:val="decimal"/>
       <w:lvlText w:val="%4."/>
@@ -19389,7 +19555,7 @@
         <w:ind w:left="2880" w:hanging="360"/>
       </w:pPr>
     </w:lvl>
-    <w:lvl w:ilvl="4" w:tplc="441E82A4" w:tentative="1">
+    <w:lvl w:ilvl="4" w:tplc="9FDAE880" w:tentative="1">
       <w:start w:val="1"/>
       <w:numFmt w:val="lowerLetter"/>
       <w:lvlText w:val="%5."/>
@@ -19398,7 +19564,7 @@
         <w:ind w:left="3600" w:hanging="360"/>
       </w:pPr>
     </w:lvl>
-    <w:lvl w:ilvl="5" w:tplc="68223DB0" w:tentative="1">
+    <w:lvl w:ilvl="5" w:tplc="14D6A512" w:tentative="1">
       <w:start w:val="1"/>
       <w:numFmt w:val="lowerRoman"/>
       <w:lvlText w:val="%6."/>
@@ -19407,7 +19573,7 @@
         <w:ind w:left="4320" w:hanging="180"/>
       </w:pPr>
     </w:lvl>
-    <w:lvl w:ilvl="6" w:tplc="02BC5732" w:tentative="1">
+    <w:lvl w:ilvl="6" w:tplc="4838E016" w:tentative="1">
       <w:start w:val="1"/>
       <w:numFmt w:val="decimal"/>
       <w:lvlText w:val="%7."/>
@@ -19416,7 +19582,7 @@
         <w:ind w:left="5040" w:hanging="360"/>
       </w:pPr>
     </w:lvl>
-    <w:lvl w:ilvl="7" w:tplc="B248F0CE" w:tentative="1">
+    <w:lvl w:ilvl="7" w:tplc="4860181A" w:tentative="1">
       <w:start w:val="1"/>
       <w:numFmt w:val="lowerLetter"/>
       <w:lvlText w:val="%8."/>
@@ -19425,7 +19591,7 @@
         <w:ind w:left="5760" w:hanging="360"/>
       </w:pPr>
     </w:lvl>
-    <w:lvl w:ilvl="8" w:tplc="A92204A8" w:tentative="1">
+    <w:lvl w:ilvl="8" w:tplc="10B44766" w:tentative="1">
       <w:start w:val="1"/>
       <w:numFmt w:val="lowerRoman"/>
       <w:lvlText w:val="%9."/>
@@ -19439,7 +19605,7 @@
     <w:nsid w:val="24B323CD"/>
     <w:multiLevelType w:val="hybridMultilevel"/>
     <w:tmpl w:val="3474CA02"/>
-    <w:lvl w:ilvl="0" w:tplc="0568ADAA">
+    <w:lvl w:ilvl="0" w:tplc="249E39BE">
       <w:start w:val="1"/>
       <w:numFmt w:val="bullet"/>
       <w:lvlText w:val=""/>
@@ -19451,7 +19617,7 @@
         <w:rFonts w:ascii="Wingdings" w:hAnsi="Wingdings" w:hint="default"/>
       </w:rPr>
     </w:lvl>
-    <w:lvl w:ilvl="1" w:tplc="D1E83686" w:tentative="1">
+    <w:lvl w:ilvl="1" w:tplc="9A8A1390" w:tentative="1">
       <w:start w:val="1"/>
       <w:numFmt w:val="bullet"/>
       <w:lvlText w:val="o"/>
@@ -19463,7 +19629,7 @@
         <w:rFonts w:ascii="Courier New" w:hAnsi="Courier New" w:cs="Courier New" w:hint="default"/>
       </w:rPr>
     </w:lvl>
-    <w:lvl w:ilvl="2" w:tplc="34D2B482" w:tentative="1">
+    <w:lvl w:ilvl="2" w:tplc="F86E5638" w:tentative="1">
       <w:start w:val="1"/>
       <w:numFmt w:val="bullet"/>
       <w:lvlText w:val=""/>
@@ -19475,7 +19641,7 @@
         <w:rFonts w:ascii="Wingdings" w:hAnsi="Wingdings" w:hint="default"/>
       </w:rPr>
     </w:lvl>
-    <w:lvl w:ilvl="3" w:tplc="4D8EA0FC" w:tentative="1">
+    <w:lvl w:ilvl="3" w:tplc="31A04074" w:tentative="1">
       <w:start w:val="1"/>
       <w:numFmt w:val="bullet"/>
       <w:lvlText w:val=""/>
@@ -19487,7 +19653,7 @@
         <w:rFonts w:ascii="Symbol" w:hAnsi="Symbol" w:hint="default"/>
       </w:rPr>
     </w:lvl>
-    <w:lvl w:ilvl="4" w:tplc="86D05BE0" w:tentative="1">
+    <w:lvl w:ilvl="4" w:tplc="F4286BF0" w:tentative="1">
       <w:start w:val="1"/>
       <w:numFmt w:val="bullet"/>
       <w:lvlText w:val="o"/>
@@ -19499,7 +19665,7 @@
         <w:rFonts w:ascii="Courier New" w:hAnsi="Courier New" w:cs="Courier New" w:hint="default"/>
       </w:rPr>
     </w:lvl>
-    <w:lvl w:ilvl="5" w:tplc="283E4714" w:tentative="1">
+    <w:lvl w:ilvl="5" w:tplc="37DA1EBE" w:tentative="1">
       <w:start w:val="1"/>
       <w:numFmt w:val="bullet"/>
       <w:lvlText w:val=""/>
@@ -19511,7 +19677,7 @@
         <w:rFonts w:ascii="Wingdings" w:hAnsi="Wingdings" w:hint="default"/>
       </w:rPr>
     </w:lvl>
-    <w:lvl w:ilvl="6" w:tplc="5BBA640C" w:tentative="1">
+    <w:lvl w:ilvl="6" w:tplc="DF66CD16" w:tentative="1">
       <w:start w:val="1"/>
       <w:numFmt w:val="bullet"/>
       <w:lvlText w:val=""/>
@@ -19523,7 +19689,7 @@
         <w:rFonts w:ascii="Symbol" w:hAnsi="Symbol" w:hint="default"/>
       </w:rPr>
     </w:lvl>
-    <w:lvl w:ilvl="7" w:tplc="74FC7FA0" w:tentative="1">
+    <w:lvl w:ilvl="7" w:tplc="78E2036E" w:tentative="1">
       <w:start w:val="1"/>
       <w:numFmt w:val="bullet"/>
       <w:lvlText w:val="o"/>
@@ -19535,7 +19701,7 @@
         <w:rFonts w:ascii="Courier New" w:hAnsi="Courier New" w:cs="Courier New" w:hint="default"/>
       </w:rPr>
     </w:lvl>
-    <w:lvl w:ilvl="8" w:tplc="888CEBE4" w:tentative="1">
+    <w:lvl w:ilvl="8" w:tplc="0E1CA08E" w:tentative="1">
       <w:start w:val="1"/>
       <w:numFmt w:val="bullet"/>
       <w:lvlText w:val=""/>
@@ -19552,7 +19718,7 @@
     <w:nsid w:val="2C296826"/>
     <w:multiLevelType w:val="hybridMultilevel"/>
     <w:tmpl w:val="5E488BA8"/>
-    <w:lvl w:ilvl="0" w:tplc="64186724">
+    <w:lvl w:ilvl="0" w:tplc="88E42F1E">
       <w:start w:val="1"/>
       <w:numFmt w:val="bullet"/>
       <w:lvlText w:val=""/>
@@ -19564,7 +19730,7 @@
         <w:rFonts w:ascii="Wingdings" w:hAnsi="Wingdings" w:hint="default"/>
       </w:rPr>
     </w:lvl>
-    <w:lvl w:ilvl="1" w:tplc="49E073AC" w:tentative="1">
+    <w:lvl w:ilvl="1" w:tplc="EAF65D04" w:tentative="1">
       <w:start w:val="1"/>
       <w:numFmt w:val="bullet"/>
       <w:lvlText w:val="o"/>
@@ -19576,7 +19742,7 @@
         <w:rFonts w:ascii="Courier New" w:hAnsi="Courier New" w:cs="Courier New" w:hint="default"/>
       </w:rPr>
     </w:lvl>
-    <w:lvl w:ilvl="2" w:tplc="054EF606" w:tentative="1">
+    <w:lvl w:ilvl="2" w:tplc="B91AA434" w:tentative="1">
       <w:start w:val="1"/>
       <w:numFmt w:val="bullet"/>
       <w:lvlText w:val=""/>
@@ -19588,7 +19754,7 @@
         <w:rFonts w:ascii="Wingdings" w:hAnsi="Wingdings" w:hint="default"/>
       </w:rPr>
     </w:lvl>
-    <w:lvl w:ilvl="3" w:tplc="0118491A" w:tentative="1">
+    <w:lvl w:ilvl="3" w:tplc="F3B0353E" w:tentative="1">
       <w:start w:val="1"/>
       <w:numFmt w:val="bullet"/>
       <w:lvlText w:val=""/>
@@ -19600,7 +19766,7 @@
         <w:rFonts w:ascii="Symbol" w:hAnsi="Symbol" w:hint="default"/>
       </w:rPr>
     </w:lvl>
-    <w:lvl w:ilvl="4" w:tplc="D1F42496" w:tentative="1">
+    <w:lvl w:ilvl="4" w:tplc="EED62FAA" w:tentative="1">
       <w:start w:val="1"/>
       <w:numFmt w:val="bullet"/>
       <w:lvlText w:val="o"/>
@@ -19612,7 +19778,7 @@
         <w:rFonts w:ascii="Courier New" w:hAnsi="Courier New" w:cs="Courier New" w:hint="default"/>
       </w:rPr>
     </w:lvl>
-    <w:lvl w:ilvl="5" w:tplc="EEC6C748" w:tentative="1">
+    <w:lvl w:ilvl="5" w:tplc="D38AF1D4" w:tentative="1">
       <w:start w:val="1"/>
       <w:numFmt w:val="bullet"/>
       <w:lvlText w:val=""/>
@@ -19624,7 +19790,7 @@
         <w:rFonts w:ascii="Wingdings" w:hAnsi="Wingdings" w:hint="default"/>
       </w:rPr>
     </w:lvl>
-    <w:lvl w:ilvl="6" w:tplc="B1C8D2B6" w:tentative="1">
+    <w:lvl w:ilvl="6" w:tplc="EC38B3B0" w:tentative="1">
       <w:start w:val="1"/>
       <w:numFmt w:val="bullet"/>
       <w:lvlText w:val=""/>
@@ -19636,7 +19802,7 @@
         <w:rFonts w:ascii="Symbol" w:hAnsi="Symbol" w:hint="default"/>
       </w:rPr>
     </w:lvl>
-    <w:lvl w:ilvl="7" w:tplc="0CD0FCB6" w:tentative="1">
+    <w:lvl w:ilvl="7" w:tplc="F078C038" w:tentative="1">
       <w:start w:val="1"/>
       <w:numFmt w:val="bullet"/>
       <w:lvlText w:val="o"/>
@@ -19648,7 +19814,7 @@
         <w:rFonts w:ascii="Courier New" w:hAnsi="Courier New" w:cs="Courier New" w:hint="default"/>
       </w:rPr>
     </w:lvl>
-    <w:lvl w:ilvl="8" w:tplc="6FD85104" w:tentative="1">
+    <w:lvl w:ilvl="8" w:tplc="C0AAB2AC" w:tentative="1">
       <w:start w:val="1"/>
       <w:numFmt w:val="bullet"/>
       <w:lvlText w:val=""/>
@@ -19665,7 +19831,7 @@
     <w:nsid w:val="2EE66EAD"/>
     <w:multiLevelType w:val="hybridMultilevel"/>
     <w:tmpl w:val="4D3EA37E"/>
-    <w:lvl w:ilvl="0" w:tplc="C0D05E68">
+    <w:lvl w:ilvl="0" w:tplc="F69EB00C">
       <w:numFmt w:val="bullet"/>
       <w:lvlText w:val=""/>
       <w:lvlJc w:val="left"/>
@@ -19676,7 +19842,7 @@
         <w:rFonts w:ascii="Symbol" w:eastAsia="Times New Roman" w:hAnsi="Symbol" w:cs="Times New Roman" w:hint="default"/>
       </w:rPr>
     </w:lvl>
-    <w:lvl w:ilvl="1" w:tplc="573AA62E" w:tentative="1">
+    <w:lvl w:ilvl="1" w:tplc="47D41B32" w:tentative="1">
       <w:start w:val="1"/>
       <w:numFmt w:val="bullet"/>
       <w:lvlText w:val="o"/>
@@ -19688,7 +19854,7 @@
         <w:rFonts w:ascii="Courier New" w:hAnsi="Courier New" w:cs="Courier New" w:hint="default"/>
       </w:rPr>
     </w:lvl>
-    <w:lvl w:ilvl="2" w:tplc="E0FCBD26" w:tentative="1">
+    <w:lvl w:ilvl="2" w:tplc="A97A3326" w:tentative="1">
       <w:start w:val="1"/>
       <w:numFmt w:val="bullet"/>
       <w:lvlText w:val=""/>
@@ -19700,7 +19866,7 @@
         <w:rFonts w:ascii="Wingdings" w:hAnsi="Wingdings" w:hint="default"/>
       </w:rPr>
     </w:lvl>
-    <w:lvl w:ilvl="3" w:tplc="EFFE8870" w:tentative="1">
+    <w:lvl w:ilvl="3" w:tplc="9370BCC4" w:tentative="1">
       <w:start w:val="1"/>
       <w:numFmt w:val="bullet"/>
       <w:lvlText w:val=""/>
@@ -19712,7 +19878,7 @@
         <w:rFonts w:ascii="Symbol" w:hAnsi="Symbol" w:hint="default"/>
       </w:rPr>
     </w:lvl>
-    <w:lvl w:ilvl="4" w:tplc="A246D298" w:tentative="1">
+    <w:lvl w:ilvl="4" w:tplc="39B09746" w:tentative="1">
       <w:start w:val="1"/>
       <w:numFmt w:val="bullet"/>
       <w:lvlText w:val="o"/>
@@ -19724,7 +19890,7 @@
         <w:rFonts w:ascii="Courier New" w:hAnsi="Courier New" w:cs="Courier New" w:hint="default"/>
       </w:rPr>
     </w:lvl>
-    <w:lvl w:ilvl="5" w:tplc="870ECDAC" w:tentative="1">
+    <w:lvl w:ilvl="5" w:tplc="C536649E" w:tentative="1">
       <w:start w:val="1"/>
       <w:numFmt w:val="bullet"/>
       <w:lvlText w:val=""/>
@@ -19736,7 +19902,7 @@
         <w:rFonts w:ascii="Wingdings" w:hAnsi="Wingdings" w:hint="default"/>
       </w:rPr>
     </w:lvl>
-    <w:lvl w:ilvl="6" w:tplc="EFF4EC00" w:tentative="1">
+    <w:lvl w:ilvl="6" w:tplc="8C9CD1DC" w:tentative="1">
       <w:start w:val="1"/>
       <w:numFmt w:val="bullet"/>
       <w:lvlText w:val=""/>
@@ -19748,7 +19914,7 @@
         <w:rFonts w:ascii="Symbol" w:hAnsi="Symbol" w:hint="default"/>
       </w:rPr>
     </w:lvl>
-    <w:lvl w:ilvl="7" w:tplc="650018E4" w:tentative="1">
+    <w:lvl w:ilvl="7" w:tplc="6644BE28" w:tentative="1">
       <w:start w:val="1"/>
       <w:numFmt w:val="bullet"/>
       <w:lvlText w:val="o"/>
@@ -19760,7 +19926,7 @@
         <w:rFonts w:ascii="Courier New" w:hAnsi="Courier New" w:cs="Courier New" w:hint="default"/>
       </w:rPr>
     </w:lvl>
-    <w:lvl w:ilvl="8" w:tplc="54C43F8E" w:tentative="1">
+    <w:lvl w:ilvl="8" w:tplc="92FEA712" w:tentative="1">
       <w:start w:val="1"/>
       <w:numFmt w:val="bullet"/>
       <w:lvlText w:val=""/>
@@ -19777,7 +19943,7 @@
     <w:nsid w:val="2EEF558C"/>
     <w:multiLevelType w:val="hybridMultilevel"/>
     <w:tmpl w:val="484A9E9A"/>
-    <w:lvl w:ilvl="0" w:tplc="62A6F05A">
+    <w:lvl w:ilvl="0" w:tplc="5D587FDA">
       <w:start w:val="1"/>
       <w:numFmt w:val="bullet"/>
       <w:lvlText w:val=""/>
@@ -19789,7 +19955,7 @@
         <w:rFonts w:ascii="Wingdings" w:hAnsi="Wingdings" w:hint="default"/>
       </w:rPr>
     </w:lvl>
-    <w:lvl w:ilvl="1" w:tplc="5066D252" w:tentative="1">
+    <w:lvl w:ilvl="1" w:tplc="63F63438" w:tentative="1">
       <w:start w:val="1"/>
       <w:numFmt w:val="bullet"/>
       <w:lvlText w:val="o"/>
@@ -19801,7 +19967,7 @@
         <w:rFonts w:ascii="Courier New" w:hAnsi="Courier New" w:cs="Courier New" w:hint="default"/>
       </w:rPr>
     </w:lvl>
-    <w:lvl w:ilvl="2" w:tplc="4F501E24" w:tentative="1">
+    <w:lvl w:ilvl="2" w:tplc="C07E2720" w:tentative="1">
       <w:start w:val="1"/>
       <w:numFmt w:val="bullet"/>
       <w:lvlText w:val=""/>
@@ -19813,7 +19979,7 @@
         <w:rFonts w:ascii="Wingdings" w:hAnsi="Wingdings" w:hint="default"/>
       </w:rPr>
     </w:lvl>
-    <w:lvl w:ilvl="3" w:tplc="C890E586" w:tentative="1">
+    <w:lvl w:ilvl="3" w:tplc="7AA45458" w:tentative="1">
       <w:start w:val="1"/>
       <w:numFmt w:val="bullet"/>
       <w:lvlText w:val=""/>
@@ -19825,7 +19991,7 @@
         <w:rFonts w:ascii="Symbol" w:hAnsi="Symbol" w:hint="default"/>
       </w:rPr>
     </w:lvl>
-    <w:lvl w:ilvl="4" w:tplc="ED4045E2" w:tentative="1">
+    <w:lvl w:ilvl="4" w:tplc="0F6CEBC8" w:tentative="1">
       <w:start w:val="1"/>
       <w:numFmt w:val="bullet"/>
       <w:lvlText w:val="o"/>
@@ -19837,7 +20003,7 @@
         <w:rFonts w:ascii="Courier New" w:hAnsi="Courier New" w:cs="Courier New" w:hint="default"/>
       </w:rPr>
     </w:lvl>
-    <w:lvl w:ilvl="5" w:tplc="5D781798" w:tentative="1">
+    <w:lvl w:ilvl="5" w:tplc="FC5CD80A" w:tentative="1">
       <w:start w:val="1"/>
       <w:numFmt w:val="bullet"/>
       <w:lvlText w:val=""/>
@@ -19849,7 +20015,7 @@
         <w:rFonts w:ascii="Wingdings" w:hAnsi="Wingdings" w:hint="default"/>
       </w:rPr>
     </w:lvl>
-    <w:lvl w:ilvl="6" w:tplc="72BE742A" w:tentative="1">
+    <w:lvl w:ilvl="6" w:tplc="789ECA8C" w:tentative="1">
       <w:start w:val="1"/>
       <w:numFmt w:val="bullet"/>
       <w:lvlText w:val=""/>
@@ -19861,7 +20027,7 @@
         <w:rFonts w:ascii="Symbol" w:hAnsi="Symbol" w:hint="default"/>
       </w:rPr>
     </w:lvl>
-    <w:lvl w:ilvl="7" w:tplc="F1F84C66" w:tentative="1">
+    <w:lvl w:ilvl="7" w:tplc="ECB20FD0" w:tentative="1">
       <w:start w:val="1"/>
       <w:numFmt w:val="bullet"/>
       <w:lvlText w:val="o"/>
@@ -19873,7 +20039,7 @@
         <w:rFonts w:ascii="Courier New" w:hAnsi="Courier New" w:cs="Courier New" w:hint="default"/>
       </w:rPr>
     </w:lvl>
-    <w:lvl w:ilvl="8" w:tplc="5D36786A" w:tentative="1">
+    <w:lvl w:ilvl="8" w:tplc="F45023CC" w:tentative="1">
       <w:start w:val="1"/>
       <w:numFmt w:val="bullet"/>
       <w:lvlText w:val=""/>
@@ -19890,7 +20056,7 @@
     <w:nsid w:val="302121F1"/>
     <w:multiLevelType w:val="hybridMultilevel"/>
     <w:tmpl w:val="3B42A316"/>
-    <w:lvl w:ilvl="0" w:tplc="4D2C17FA">
+    <w:lvl w:ilvl="0" w:tplc="AB72E444">
       <w:start w:val="1"/>
       <w:numFmt w:val="bullet"/>
       <w:pStyle w:val="MainBullet"/>
@@ -19906,7 +20072,7 @@
         <w:rFonts w:ascii="Symbol" w:hAnsi="Symbol" w:hint="default"/>
       </w:rPr>
     </w:lvl>
-    <w:lvl w:ilvl="1" w:tplc="3AD8C43E" w:tentative="1">
+    <w:lvl w:ilvl="1" w:tplc="B6D238B6" w:tentative="1">
       <w:start w:val="1"/>
       <w:numFmt w:val="bullet"/>
       <w:lvlText w:val="o"/>
@@ -19918,7 +20084,7 @@
         <w:rFonts w:ascii="Courier" w:hAnsi="Courier" w:hint="default"/>
       </w:rPr>
     </w:lvl>
-    <w:lvl w:ilvl="2" w:tplc="FA449FAC" w:tentative="1">
+    <w:lvl w:ilvl="2" w:tplc="15966244" w:tentative="1">
       <w:start w:val="1"/>
       <w:numFmt w:val="bullet"/>
       <w:lvlText w:val=""/>
@@ -19930,7 +20096,7 @@
         <w:rFonts w:ascii="Wingdings" w:hAnsi="Wingdings" w:hint="default"/>
       </w:rPr>
     </w:lvl>
-    <w:lvl w:ilvl="3" w:tplc="34B0D40A" w:tentative="1">
+    <w:lvl w:ilvl="3" w:tplc="2418F972" w:tentative="1">
       <w:start w:val="1"/>
       <w:numFmt w:val="bullet"/>
       <w:lvlText w:val=""/>
@@ -19942,7 +20108,7 @@
         <w:rFonts w:ascii="Symbol" w:hAnsi="Symbol" w:hint="default"/>
       </w:rPr>
     </w:lvl>
-    <w:lvl w:ilvl="4" w:tplc="1188DB44" w:tentative="1">
+    <w:lvl w:ilvl="4" w:tplc="195AF846" w:tentative="1">
       <w:start w:val="1"/>
       <w:numFmt w:val="bullet"/>
       <w:lvlText w:val="o"/>
@@ -19954,7 +20120,7 @@
         <w:rFonts w:ascii="Courier" w:hAnsi="Courier" w:hint="default"/>
       </w:rPr>
     </w:lvl>
-    <w:lvl w:ilvl="5" w:tplc="71BCB290" w:tentative="1">
+    <w:lvl w:ilvl="5" w:tplc="337EC32C" w:tentative="1">
       <w:start w:val="1"/>
       <w:numFmt w:val="bullet"/>
       <w:lvlText w:val=""/>
@@ -19966,7 +20132,7 @@
         <w:rFonts w:ascii="Wingdings" w:hAnsi="Wingdings" w:hint="default"/>
       </w:rPr>
     </w:lvl>
-    <w:lvl w:ilvl="6" w:tplc="F21A9796" w:tentative="1">
+    <w:lvl w:ilvl="6" w:tplc="2000F2C2" w:tentative="1">
       <w:start w:val="1"/>
       <w:numFmt w:val="bullet"/>
       <w:lvlText w:val=""/>
@@ -19978,7 +20144,7 @@
         <w:rFonts w:ascii="Symbol" w:hAnsi="Symbol" w:hint="default"/>
       </w:rPr>
     </w:lvl>
-    <w:lvl w:ilvl="7" w:tplc="BCAE19E8" w:tentative="1">
+    <w:lvl w:ilvl="7" w:tplc="7FF8DD06" w:tentative="1">
       <w:start w:val="1"/>
       <w:numFmt w:val="bullet"/>
       <w:lvlText w:val="o"/>
@@ -19990,7 +20156,7 @@
         <w:rFonts w:ascii="Courier" w:hAnsi="Courier" w:hint="default"/>
       </w:rPr>
     </w:lvl>
-    <w:lvl w:ilvl="8" w:tplc="5860CAC4" w:tentative="1">
+    <w:lvl w:ilvl="8" w:tplc="EC1A2AD8" w:tentative="1">
       <w:start w:val="1"/>
       <w:numFmt w:val="bullet"/>
       <w:lvlText w:val=""/>
@@ -20007,7 +20173,7 @@
     <w:nsid w:val="318F69B6"/>
     <w:multiLevelType w:val="hybridMultilevel"/>
     <w:tmpl w:val="4FE80B02"/>
-    <w:lvl w:ilvl="0" w:tplc="835623C6">
+    <w:lvl w:ilvl="0" w:tplc="FE9A13B0">
       <w:start w:val="1"/>
       <w:numFmt w:val="bullet"/>
       <w:lvlText w:val=""/>
@@ -20019,7 +20185,7 @@
         <w:rFonts w:ascii="Wingdings" w:hAnsi="Wingdings" w:hint="default"/>
       </w:rPr>
     </w:lvl>
-    <w:lvl w:ilvl="1" w:tplc="BB5EB8A4" w:tentative="1">
+    <w:lvl w:ilvl="1" w:tplc="C8142C54" w:tentative="1">
       <w:start w:val="1"/>
       <w:numFmt w:val="bullet"/>
       <w:lvlText w:val="o"/>
@@ -20031,7 +20197,7 @@
         <w:rFonts w:ascii="Courier New" w:hAnsi="Courier New" w:cs="Courier New" w:hint="default"/>
       </w:rPr>
     </w:lvl>
-    <w:lvl w:ilvl="2" w:tplc="1806158C" w:tentative="1">
+    <w:lvl w:ilvl="2" w:tplc="FA9840C6" w:tentative="1">
       <w:start w:val="1"/>
       <w:numFmt w:val="bullet"/>
       <w:lvlText w:val=""/>
@@ -20043,7 +20209,7 @@
         <w:rFonts w:ascii="Wingdings" w:hAnsi="Wingdings" w:hint="default"/>
       </w:rPr>
     </w:lvl>
-    <w:lvl w:ilvl="3" w:tplc="2006F71C" w:tentative="1">
+    <w:lvl w:ilvl="3" w:tplc="517C861E" w:tentative="1">
       <w:start w:val="1"/>
       <w:numFmt w:val="bullet"/>
       <w:lvlText w:val=""/>
@@ -20055,7 +20221,7 @@
         <w:rFonts w:ascii="Symbol" w:hAnsi="Symbol" w:hint="default"/>
       </w:rPr>
     </w:lvl>
-    <w:lvl w:ilvl="4" w:tplc="7B0E25F6" w:tentative="1">
+    <w:lvl w:ilvl="4" w:tplc="95E28E2E" w:tentative="1">
       <w:start w:val="1"/>
       <w:numFmt w:val="bullet"/>
       <w:lvlText w:val="o"/>
@@ -20067,7 +20233,7 @@
         <w:rFonts w:ascii="Courier New" w:hAnsi="Courier New" w:cs="Courier New" w:hint="default"/>
       </w:rPr>
     </w:lvl>
-    <w:lvl w:ilvl="5" w:tplc="92A8E050" w:tentative="1">
+    <w:lvl w:ilvl="5" w:tplc="2056E8C8" w:tentative="1">
       <w:start w:val="1"/>
       <w:numFmt w:val="bullet"/>
       <w:lvlText w:val=""/>
@@ -20079,7 +20245,7 @@
         <w:rFonts w:ascii="Wingdings" w:hAnsi="Wingdings" w:hint="default"/>
       </w:rPr>
     </w:lvl>
-    <w:lvl w:ilvl="6" w:tplc="056A1ED4" w:tentative="1">
+    <w:lvl w:ilvl="6" w:tplc="C098239A" w:tentative="1">
       <w:start w:val="1"/>
       <w:numFmt w:val="bullet"/>
       <w:lvlText w:val=""/>
@@ -20091,7 +20257,7 @@
         <w:rFonts w:ascii="Symbol" w:hAnsi="Symbol" w:hint="default"/>
       </w:rPr>
     </w:lvl>
-    <w:lvl w:ilvl="7" w:tplc="3468EA1C" w:tentative="1">
+    <w:lvl w:ilvl="7" w:tplc="354057D4" w:tentative="1">
       <w:start w:val="1"/>
       <w:numFmt w:val="bullet"/>
       <w:lvlText w:val="o"/>
@@ -20103,7 +20269,7 @@
         <w:rFonts w:ascii="Courier New" w:hAnsi="Courier New" w:cs="Courier New" w:hint="default"/>
       </w:rPr>
     </w:lvl>
-    <w:lvl w:ilvl="8" w:tplc="EB48E4F0" w:tentative="1">
+    <w:lvl w:ilvl="8" w:tplc="CE703D1C" w:tentative="1">
       <w:start w:val="1"/>
       <w:numFmt w:val="bullet"/>
       <w:lvlText w:val=""/>
@@ -20120,7 +20286,7 @@
     <w:nsid w:val="350C3E0E"/>
     <w:multiLevelType w:val="hybridMultilevel"/>
     <w:tmpl w:val="CED67AB4"/>
-    <w:lvl w:ilvl="0" w:tplc="54EC732E">
+    <w:lvl w:ilvl="0" w:tplc="38487662">
       <w:start w:val="1"/>
       <w:numFmt w:val="bullet"/>
       <w:lvlText w:val=""/>
@@ -20132,7 +20298,7 @@
         <w:rFonts w:ascii="Wingdings" w:hAnsi="Wingdings" w:hint="default"/>
       </w:rPr>
     </w:lvl>
-    <w:lvl w:ilvl="1" w:tplc="0D7467C8" w:tentative="1">
+    <w:lvl w:ilvl="1" w:tplc="316A2F04" w:tentative="1">
       <w:start w:val="1"/>
       <w:numFmt w:val="bullet"/>
       <w:lvlText w:val="o"/>
@@ -20144,7 +20310,7 @@
         <w:rFonts w:ascii="Courier New" w:hAnsi="Courier New" w:cs="Courier New" w:hint="default"/>
       </w:rPr>
     </w:lvl>
-    <w:lvl w:ilvl="2" w:tplc="FF169ED4" w:tentative="1">
+    <w:lvl w:ilvl="2" w:tplc="170CA8A2" w:tentative="1">
       <w:start w:val="1"/>
       <w:numFmt w:val="bullet"/>
       <w:lvlText w:val=""/>
@@ -20156,7 +20322,7 @@
         <w:rFonts w:ascii="Wingdings" w:hAnsi="Wingdings" w:hint="default"/>
       </w:rPr>
     </w:lvl>
-    <w:lvl w:ilvl="3" w:tplc="B4BE4E6A" w:tentative="1">
+    <w:lvl w:ilvl="3" w:tplc="FE7C65B0" w:tentative="1">
       <w:start w:val="1"/>
       <w:numFmt w:val="bullet"/>
       <w:lvlText w:val=""/>
@@ -20168,7 +20334,7 @@
         <w:rFonts w:ascii="Symbol" w:hAnsi="Symbol" w:hint="default"/>
       </w:rPr>
     </w:lvl>
-    <w:lvl w:ilvl="4" w:tplc="CC988FDA" w:tentative="1">
+    <w:lvl w:ilvl="4" w:tplc="6D9EDC62" w:tentative="1">
       <w:start w:val="1"/>
       <w:numFmt w:val="bullet"/>
       <w:lvlText w:val="o"/>
@@ -20180,7 +20346,7 @@
         <w:rFonts w:ascii="Courier New" w:hAnsi="Courier New" w:cs="Courier New" w:hint="default"/>
       </w:rPr>
     </w:lvl>
-    <w:lvl w:ilvl="5" w:tplc="1EECA0D0" w:tentative="1">
+    <w:lvl w:ilvl="5" w:tplc="44165E4E" w:tentative="1">
       <w:start w:val="1"/>
       <w:numFmt w:val="bullet"/>
       <w:lvlText w:val=""/>
@@ -20192,7 +20358,7 @@
         <w:rFonts w:ascii="Wingdings" w:hAnsi="Wingdings" w:hint="default"/>
       </w:rPr>
     </w:lvl>
-    <w:lvl w:ilvl="6" w:tplc="F6F0E05E" w:tentative="1">
+    <w:lvl w:ilvl="6" w:tplc="6582BB68" w:tentative="1">
       <w:start w:val="1"/>
       <w:numFmt w:val="bullet"/>
       <w:lvlText w:val=""/>
@@ -20204,7 +20370,7 @@
         <w:rFonts w:ascii="Symbol" w:hAnsi="Symbol" w:hint="default"/>
       </w:rPr>
     </w:lvl>
-    <w:lvl w:ilvl="7" w:tplc="FB825C4A" w:tentative="1">
+    <w:lvl w:ilvl="7" w:tplc="27287CAC" w:tentative="1">
       <w:start w:val="1"/>
       <w:numFmt w:val="bullet"/>
       <w:lvlText w:val="o"/>
@@ -20216,7 +20382,7 @@
         <w:rFonts w:ascii="Courier New" w:hAnsi="Courier New" w:cs="Courier New" w:hint="default"/>
       </w:rPr>
     </w:lvl>
-    <w:lvl w:ilvl="8" w:tplc="E72AEF46" w:tentative="1">
+    <w:lvl w:ilvl="8" w:tplc="567C5C72" w:tentative="1">
       <w:start w:val="1"/>
       <w:numFmt w:val="bullet"/>
       <w:lvlText w:val=""/>
@@ -20233,7 +20399,7 @@
     <w:nsid w:val="35E1476D"/>
     <w:multiLevelType w:val="hybridMultilevel"/>
     <w:tmpl w:val="B0567CB4"/>
-    <w:lvl w:ilvl="0" w:tplc="980A4684">
+    <w:lvl w:ilvl="0" w:tplc="B39E5D78">
       <w:start w:val="1"/>
       <w:numFmt w:val="bullet"/>
       <w:lvlText w:val=""/>
@@ -20245,7 +20411,7 @@
         <w:rFonts w:ascii="Wingdings" w:hAnsi="Wingdings" w:hint="default"/>
       </w:rPr>
     </w:lvl>
-    <w:lvl w:ilvl="1" w:tplc="A8BCA6C6" w:tentative="1">
+    <w:lvl w:ilvl="1" w:tplc="1C8ED806" w:tentative="1">
       <w:start w:val="1"/>
       <w:numFmt w:val="bullet"/>
       <w:lvlText w:val="o"/>
@@ -20257,7 +20423,7 @@
         <w:rFonts w:ascii="Courier New" w:hAnsi="Courier New" w:cs="Courier New" w:hint="default"/>
       </w:rPr>
     </w:lvl>
-    <w:lvl w:ilvl="2" w:tplc="6F3E2F9C" w:tentative="1">
+    <w:lvl w:ilvl="2" w:tplc="F2C40DEE" w:tentative="1">
       <w:start w:val="1"/>
       <w:numFmt w:val="bullet"/>
       <w:lvlText w:val=""/>
@@ -20269,7 +20435,7 @@
         <w:rFonts w:ascii="Wingdings" w:hAnsi="Wingdings" w:hint="default"/>
       </w:rPr>
     </w:lvl>
-    <w:lvl w:ilvl="3" w:tplc="DAE8708E" w:tentative="1">
+    <w:lvl w:ilvl="3" w:tplc="A0A084AE" w:tentative="1">
       <w:start w:val="1"/>
       <w:numFmt w:val="bullet"/>
       <w:lvlText w:val=""/>
@@ -20281,7 +20447,7 @@
         <w:rFonts w:ascii="Symbol" w:hAnsi="Symbol" w:hint="default"/>
       </w:rPr>
     </w:lvl>
-    <w:lvl w:ilvl="4" w:tplc="876C9B3E" w:tentative="1">
+    <w:lvl w:ilvl="4" w:tplc="6DE0C530" w:tentative="1">
       <w:start w:val="1"/>
       <w:numFmt w:val="bullet"/>
       <w:lvlText w:val="o"/>
@@ -20293,7 +20459,7 @@
         <w:rFonts w:ascii="Courier New" w:hAnsi="Courier New" w:cs="Courier New" w:hint="default"/>
       </w:rPr>
     </w:lvl>
-    <w:lvl w:ilvl="5" w:tplc="385E017C" w:tentative="1">
+    <w:lvl w:ilvl="5" w:tplc="36B62FFA" w:tentative="1">
       <w:start w:val="1"/>
       <w:numFmt w:val="bullet"/>
       <w:lvlText w:val=""/>
@@ -20305,7 +20471,7 @@
         <w:rFonts w:ascii="Wingdings" w:hAnsi="Wingdings" w:hint="default"/>
       </w:rPr>
     </w:lvl>
-    <w:lvl w:ilvl="6" w:tplc="42B6B85C" w:tentative="1">
+    <w:lvl w:ilvl="6" w:tplc="F1FCE3D4" w:tentative="1">
       <w:start w:val="1"/>
       <w:numFmt w:val="bullet"/>
       <w:lvlText w:val=""/>
@@ -20317,7 +20483,7 @@
         <w:rFonts w:ascii="Symbol" w:hAnsi="Symbol" w:hint="default"/>
       </w:rPr>
     </w:lvl>
-    <w:lvl w:ilvl="7" w:tplc="105C075C" w:tentative="1">
+    <w:lvl w:ilvl="7" w:tplc="C5A2672A" w:tentative="1">
       <w:start w:val="1"/>
       <w:numFmt w:val="bullet"/>
       <w:lvlText w:val="o"/>
@@ -20329,7 +20495,7 @@
         <w:rFonts w:ascii="Courier New" w:hAnsi="Courier New" w:cs="Courier New" w:hint="default"/>
       </w:rPr>
     </w:lvl>
-    <w:lvl w:ilvl="8" w:tplc="C8284904" w:tentative="1">
+    <w:lvl w:ilvl="8" w:tplc="49AC9E36" w:tentative="1">
       <w:start w:val="1"/>
       <w:numFmt w:val="bullet"/>
       <w:lvlText w:val=""/>
@@ -20346,7 +20512,7 @@
     <w:nsid w:val="3A020EBA"/>
     <w:multiLevelType w:val="hybridMultilevel"/>
     <w:tmpl w:val="C3B47314"/>
-    <w:lvl w:ilvl="0" w:tplc="92F2B13E">
+    <w:lvl w:ilvl="0" w:tplc="AEA81942">
       <w:numFmt w:val="bullet"/>
       <w:lvlText w:val="-"/>
       <w:lvlJc w:val="left"/>
@@ -20359,7 +20525,7 @@
         <w:w w:val="105"/>
       </w:rPr>
     </w:lvl>
-    <w:lvl w:ilvl="1" w:tplc="191A73E8" w:tentative="1">
+    <w:lvl w:ilvl="1" w:tplc="52388ABC" w:tentative="1">
       <w:start w:val="1"/>
       <w:numFmt w:val="bullet"/>
       <w:lvlText w:val="o"/>
@@ -20371,7 +20537,7 @@
         <w:rFonts w:ascii="Courier New" w:hAnsi="Courier New" w:cs="Courier New" w:hint="default"/>
       </w:rPr>
     </w:lvl>
-    <w:lvl w:ilvl="2" w:tplc="F1D893F4" w:tentative="1">
+    <w:lvl w:ilvl="2" w:tplc="C592E506" w:tentative="1">
       <w:start w:val="1"/>
       <w:numFmt w:val="bullet"/>
       <w:lvlText w:val=""/>
@@ -20383,7 +20549,7 @@
         <w:rFonts w:ascii="Wingdings" w:hAnsi="Wingdings" w:hint="default"/>
       </w:rPr>
     </w:lvl>
-    <w:lvl w:ilvl="3" w:tplc="6C5214BA" w:tentative="1">
+    <w:lvl w:ilvl="3" w:tplc="B604400A" w:tentative="1">
       <w:start w:val="1"/>
       <w:numFmt w:val="bullet"/>
       <w:lvlText w:val=""/>
@@ -20395,7 +20561,7 @@
         <w:rFonts w:ascii="Symbol" w:hAnsi="Symbol" w:hint="default"/>
       </w:rPr>
     </w:lvl>
-    <w:lvl w:ilvl="4" w:tplc="649040F2" w:tentative="1">
+    <w:lvl w:ilvl="4" w:tplc="5100C98C" w:tentative="1">
       <w:start w:val="1"/>
       <w:numFmt w:val="bullet"/>
       <w:lvlText w:val="o"/>
@@ -20407,7 +20573,7 @@
         <w:rFonts w:ascii="Courier New" w:hAnsi="Courier New" w:cs="Courier New" w:hint="default"/>
       </w:rPr>
     </w:lvl>
-    <w:lvl w:ilvl="5" w:tplc="D0EA3CA2" w:tentative="1">
+    <w:lvl w:ilvl="5" w:tplc="995ABB2C" w:tentative="1">
       <w:start w:val="1"/>
       <w:numFmt w:val="bullet"/>
       <w:lvlText w:val=""/>
@@ -20419,7 +20585,7 @@
         <w:rFonts w:ascii="Wingdings" w:hAnsi="Wingdings" w:hint="default"/>
       </w:rPr>
     </w:lvl>
-    <w:lvl w:ilvl="6" w:tplc="7DA2322E" w:tentative="1">
+    <w:lvl w:ilvl="6" w:tplc="1F486254" w:tentative="1">
       <w:start w:val="1"/>
       <w:numFmt w:val="bullet"/>
       <w:lvlText w:val=""/>
@@ -20431,7 +20597,7 @@
         <w:rFonts w:ascii="Symbol" w:hAnsi="Symbol" w:hint="default"/>
       </w:rPr>
     </w:lvl>
-    <w:lvl w:ilvl="7" w:tplc="6C1016B6" w:tentative="1">
+    <w:lvl w:ilvl="7" w:tplc="B39E2B80" w:tentative="1">
       <w:start w:val="1"/>
       <w:numFmt w:val="bullet"/>
       <w:lvlText w:val="o"/>
@@ -20443,7 +20609,7 @@
         <w:rFonts w:ascii="Courier New" w:hAnsi="Courier New" w:cs="Courier New" w:hint="default"/>
       </w:rPr>
     </w:lvl>
-    <w:lvl w:ilvl="8" w:tplc="A462EBEC" w:tentative="1">
+    <w:lvl w:ilvl="8" w:tplc="32D8D334" w:tentative="1">
       <w:start w:val="1"/>
       <w:numFmt w:val="bullet"/>
       <w:lvlText w:val=""/>
@@ -20460,7 +20626,7 @@
     <w:nsid w:val="428A6D36"/>
     <w:multiLevelType w:val="hybridMultilevel"/>
     <w:tmpl w:val="30E87BCC"/>
-    <w:lvl w:ilvl="0" w:tplc="A97C80FC">
+    <w:lvl w:ilvl="0" w:tplc="8946E2D2">
       <w:numFmt w:val="bullet"/>
       <w:lvlText w:val=""/>
       <w:lvlJc w:val="left"/>
@@ -20471,7 +20637,7 @@
         <w:rFonts w:ascii="Symbol" w:eastAsia="Times New Roman" w:hAnsi="Symbol" w:cs="Times New Roman" w:hint="default"/>
       </w:rPr>
     </w:lvl>
-    <w:lvl w:ilvl="1" w:tplc="AF0AA1F8" w:tentative="1">
+    <w:lvl w:ilvl="1" w:tplc="2B8E4A02" w:tentative="1">
       <w:start w:val="1"/>
       <w:numFmt w:val="bullet"/>
       <w:lvlText w:val="o"/>
@@ -20483,7 +20649,7 @@
         <w:rFonts w:ascii="Courier New" w:hAnsi="Courier New" w:cs="Courier New" w:hint="default"/>
       </w:rPr>
     </w:lvl>
-    <w:lvl w:ilvl="2" w:tplc="228013C6" w:tentative="1">
+    <w:lvl w:ilvl="2" w:tplc="B43AB108" w:tentative="1">
       <w:start w:val="1"/>
       <w:numFmt w:val="bullet"/>
       <w:lvlText w:val=""/>
@@ -20495,7 +20661,7 @@
         <w:rFonts w:ascii="Wingdings" w:hAnsi="Wingdings" w:hint="default"/>
       </w:rPr>
     </w:lvl>
-    <w:lvl w:ilvl="3" w:tplc="0D7EEF50" w:tentative="1">
+    <w:lvl w:ilvl="3" w:tplc="350C8E7E" w:tentative="1">
       <w:start w:val="1"/>
       <w:numFmt w:val="bullet"/>
       <w:lvlText w:val=""/>
@@ -20507,7 +20673,7 @@
         <w:rFonts w:ascii="Symbol" w:hAnsi="Symbol" w:hint="default"/>
       </w:rPr>
     </w:lvl>
-    <w:lvl w:ilvl="4" w:tplc="687250D2" w:tentative="1">
+    <w:lvl w:ilvl="4" w:tplc="F2287462" w:tentative="1">
       <w:start w:val="1"/>
       <w:numFmt w:val="bullet"/>
       <w:lvlText w:val="o"/>
@@ -20519,7 +20685,7 @@
         <w:rFonts w:ascii="Courier New" w:hAnsi="Courier New" w:cs="Courier New" w:hint="default"/>
       </w:rPr>
     </w:lvl>
-    <w:lvl w:ilvl="5" w:tplc="1B7224D2" w:tentative="1">
+    <w:lvl w:ilvl="5" w:tplc="387C391A" w:tentative="1">
       <w:start w:val="1"/>
       <w:numFmt w:val="bullet"/>
       <w:lvlText w:val=""/>
@@ -20531,7 +20697,7 @@
         <w:rFonts w:ascii="Wingdings" w:hAnsi="Wingdings" w:hint="default"/>
       </w:rPr>
     </w:lvl>
-    <w:lvl w:ilvl="6" w:tplc="CFE04504" w:tentative="1">
+    <w:lvl w:ilvl="6" w:tplc="FF424E14" w:tentative="1">
       <w:start w:val="1"/>
       <w:numFmt w:val="bullet"/>
       <w:lvlText w:val=""/>
@@ -20543,7 +20709,7 @@
         <w:rFonts w:ascii="Symbol" w:hAnsi="Symbol" w:hint="default"/>
       </w:rPr>
     </w:lvl>
-    <w:lvl w:ilvl="7" w:tplc="19900E24" w:tentative="1">
+    <w:lvl w:ilvl="7" w:tplc="E1AAD26E" w:tentative="1">
       <w:start w:val="1"/>
       <w:numFmt w:val="bullet"/>
       <w:lvlText w:val="o"/>
@@ -20555,7 +20721,7 @@
         <w:rFonts w:ascii="Courier New" w:hAnsi="Courier New" w:cs="Courier New" w:hint="default"/>
       </w:rPr>
     </w:lvl>
-    <w:lvl w:ilvl="8" w:tplc="DF1E1056" w:tentative="1">
+    <w:lvl w:ilvl="8" w:tplc="478658F6" w:tentative="1">
       <w:start w:val="1"/>
       <w:numFmt w:val="bullet"/>
       <w:lvlText w:val=""/>
@@ -20572,7 +20738,7 @@
     <w:nsid w:val="4CC56417"/>
     <w:multiLevelType w:val="hybridMultilevel"/>
     <w:tmpl w:val="39225B2C"/>
-    <w:lvl w:ilvl="0" w:tplc="55F0642A">
+    <w:lvl w:ilvl="0" w:tplc="F5ECEDC0">
       <w:start w:val="1"/>
       <w:numFmt w:val="bullet"/>
       <w:lvlText w:val=""/>
@@ -20584,7 +20750,7 @@
         <w:rFonts w:ascii="Symbol" w:hAnsi="Symbol" w:hint="default"/>
       </w:rPr>
     </w:lvl>
-    <w:lvl w:ilvl="1" w:tplc="FA54FFB4" w:tentative="1">
+    <w:lvl w:ilvl="1" w:tplc="632E3BE2" w:tentative="1">
       <w:start w:val="1"/>
       <w:numFmt w:val="bullet"/>
       <w:lvlText w:val="o"/>
@@ -20596,7 +20762,7 @@
         <w:rFonts w:ascii="Courier New" w:hAnsi="Courier New" w:cs="Courier New" w:hint="default"/>
       </w:rPr>
     </w:lvl>
-    <w:lvl w:ilvl="2" w:tplc="5A32B250" w:tentative="1">
+    <w:lvl w:ilvl="2" w:tplc="B04858E4" w:tentative="1">
       <w:start w:val="1"/>
       <w:numFmt w:val="bullet"/>
       <w:lvlText w:val=""/>
@@ -20608,7 +20774,7 @@
         <w:rFonts w:ascii="Wingdings" w:hAnsi="Wingdings" w:hint="default"/>
       </w:rPr>
     </w:lvl>
-    <w:lvl w:ilvl="3" w:tplc="1F6E0AD4" w:tentative="1">
+    <w:lvl w:ilvl="3" w:tplc="B0763F7C" w:tentative="1">
       <w:start w:val="1"/>
       <w:numFmt w:val="bullet"/>
       <w:lvlText w:val=""/>
@@ -20620,7 +20786,7 @@
         <w:rFonts w:ascii="Symbol" w:hAnsi="Symbol" w:hint="default"/>
       </w:rPr>
     </w:lvl>
-    <w:lvl w:ilvl="4" w:tplc="DEC6E8E8" w:tentative="1">
+    <w:lvl w:ilvl="4" w:tplc="EAC2D310" w:tentative="1">
       <w:start w:val="1"/>
       <w:numFmt w:val="bullet"/>
       <w:lvlText w:val="o"/>
@@ -20632,7 +20798,7 @@
         <w:rFonts w:ascii="Courier New" w:hAnsi="Courier New" w:cs="Courier New" w:hint="default"/>
       </w:rPr>
     </w:lvl>
-    <w:lvl w:ilvl="5" w:tplc="B8D2DB4C" w:tentative="1">
+    <w:lvl w:ilvl="5" w:tplc="C12C4222" w:tentative="1">
       <w:start w:val="1"/>
       <w:numFmt w:val="bullet"/>
       <w:lvlText w:val=""/>
@@ -20644,7 +20810,7 @@
         <w:rFonts w:ascii="Wingdings" w:hAnsi="Wingdings" w:hint="default"/>
       </w:rPr>
     </w:lvl>
-    <w:lvl w:ilvl="6" w:tplc="A488885A" w:tentative="1">
+    <w:lvl w:ilvl="6" w:tplc="893AE500" w:tentative="1">
       <w:start w:val="1"/>
       <w:numFmt w:val="bullet"/>
       <w:lvlText w:val=""/>
@@ -20656,7 +20822,7 @@
         <w:rFonts w:ascii="Symbol" w:hAnsi="Symbol" w:hint="default"/>
       </w:rPr>
     </w:lvl>
-    <w:lvl w:ilvl="7" w:tplc="825EB0CC" w:tentative="1">
+    <w:lvl w:ilvl="7" w:tplc="F592A95A" w:tentative="1">
       <w:start w:val="1"/>
       <w:numFmt w:val="bullet"/>
       <w:lvlText w:val="o"/>
@@ -20668,7 +20834,7 @@
         <w:rFonts w:ascii="Courier New" w:hAnsi="Courier New" w:cs="Courier New" w:hint="default"/>
       </w:rPr>
     </w:lvl>
-    <w:lvl w:ilvl="8" w:tplc="F292634C" w:tentative="1">
+    <w:lvl w:ilvl="8" w:tplc="923A2D52" w:tentative="1">
       <w:start w:val="1"/>
       <w:numFmt w:val="bullet"/>
       <w:lvlText w:val=""/>
@@ -20685,7 +20851,7 @@
     <w:nsid w:val="4FD96D15"/>
     <w:multiLevelType w:val="hybridMultilevel"/>
     <w:tmpl w:val="72744006"/>
-    <w:lvl w:ilvl="0" w:tplc="2F3A54B0">
+    <w:lvl w:ilvl="0" w:tplc="B95A3C44">
       <w:start w:val="1"/>
       <w:numFmt w:val="bullet"/>
       <w:lvlText w:val=""/>
@@ -20697,7 +20863,7 @@
         <w:rFonts w:ascii="Wingdings" w:hAnsi="Wingdings" w:hint="default"/>
       </w:rPr>
     </w:lvl>
-    <w:lvl w:ilvl="1" w:tplc="7682F134" w:tentative="1">
+    <w:lvl w:ilvl="1" w:tplc="66D22470" w:tentative="1">
       <w:start w:val="1"/>
       <w:numFmt w:val="bullet"/>
       <w:lvlText w:val="o"/>
@@ -20709,7 +20875,7 @@
         <w:rFonts w:ascii="Courier New" w:hAnsi="Courier New" w:cs="Courier New" w:hint="default"/>
       </w:rPr>
     </w:lvl>
-    <w:lvl w:ilvl="2" w:tplc="1696B9C6" w:tentative="1">
+    <w:lvl w:ilvl="2" w:tplc="66D20C52" w:tentative="1">
       <w:start w:val="1"/>
       <w:numFmt w:val="bullet"/>
       <w:lvlText w:val=""/>
@@ -20721,7 +20887,7 @@
         <w:rFonts w:ascii="Wingdings" w:hAnsi="Wingdings" w:hint="default"/>
       </w:rPr>
     </w:lvl>
-    <w:lvl w:ilvl="3" w:tplc="684E18B4" w:tentative="1">
+    <w:lvl w:ilvl="3" w:tplc="EFC4D25E" w:tentative="1">
       <w:start w:val="1"/>
       <w:numFmt w:val="bullet"/>
       <w:lvlText w:val=""/>
@@ -20733,7 +20899,7 @@
         <w:rFonts w:ascii="Symbol" w:hAnsi="Symbol" w:hint="default"/>
       </w:rPr>
     </w:lvl>
-    <w:lvl w:ilvl="4" w:tplc="2640BEDA" w:tentative="1">
+    <w:lvl w:ilvl="4" w:tplc="F9921D44" w:tentative="1">
       <w:start w:val="1"/>
       <w:numFmt w:val="bullet"/>
       <w:lvlText w:val="o"/>
@@ -20745,7 +20911,7 @@
         <w:rFonts w:ascii="Courier New" w:hAnsi="Courier New" w:cs="Courier New" w:hint="default"/>
       </w:rPr>
     </w:lvl>
-    <w:lvl w:ilvl="5" w:tplc="2248761E" w:tentative="1">
+    <w:lvl w:ilvl="5" w:tplc="0480E6B4" w:tentative="1">
       <w:start w:val="1"/>
       <w:numFmt w:val="bullet"/>
       <w:lvlText w:val=""/>
@@ -20757,7 +20923,7 @@
         <w:rFonts w:ascii="Wingdings" w:hAnsi="Wingdings" w:hint="default"/>
       </w:rPr>
     </w:lvl>
-    <w:lvl w:ilvl="6" w:tplc="FA4A7670" w:tentative="1">
+    <w:lvl w:ilvl="6" w:tplc="147C5112" w:tentative="1">
       <w:start w:val="1"/>
       <w:numFmt w:val="bullet"/>
       <w:lvlText w:val=""/>
@@ -20769,7 +20935,7 @@
         <w:rFonts w:ascii="Symbol" w:hAnsi="Symbol" w:hint="default"/>
       </w:rPr>
     </w:lvl>
-    <w:lvl w:ilvl="7" w:tplc="0D9EAD9E" w:tentative="1">
+    <w:lvl w:ilvl="7" w:tplc="A344E43C" w:tentative="1">
       <w:start w:val="1"/>
       <w:numFmt w:val="bullet"/>
       <w:lvlText w:val="o"/>
@@ -20781,7 +20947,7 @@
         <w:rFonts w:ascii="Courier New" w:hAnsi="Courier New" w:cs="Courier New" w:hint="default"/>
       </w:rPr>
     </w:lvl>
-    <w:lvl w:ilvl="8" w:tplc="F692D700" w:tentative="1">
+    <w:lvl w:ilvl="8" w:tplc="6132181A" w:tentative="1">
       <w:start w:val="1"/>
       <w:numFmt w:val="bullet"/>
       <w:lvlText w:val=""/>
@@ -20798,7 +20964,7 @@
     <w:nsid w:val="50813AC6"/>
     <w:multiLevelType w:val="hybridMultilevel"/>
     <w:tmpl w:val="644ADB94"/>
-    <w:lvl w:ilvl="0" w:tplc="0EC03AF8">
+    <w:lvl w:ilvl="0" w:tplc="DF007D02">
       <w:start w:val="1"/>
       <w:numFmt w:val="bullet"/>
       <w:lvlText w:val=""/>
@@ -20810,7 +20976,7 @@
         <w:rFonts w:ascii="Symbol" w:hAnsi="Symbol" w:hint="default"/>
       </w:rPr>
     </w:lvl>
-    <w:lvl w:ilvl="1" w:tplc="C4EAFE90">
+    <w:lvl w:ilvl="1" w:tplc="16181E38">
       <w:start w:val="1"/>
       <w:numFmt w:val="bullet"/>
       <w:lvlText w:val="o"/>
@@ -20822,7 +20988,7 @@
         <w:rFonts w:ascii="Courier New" w:hAnsi="Courier New" w:hint="default"/>
       </w:rPr>
     </w:lvl>
-    <w:lvl w:ilvl="2" w:tplc="9BD270D0">
+    <w:lvl w:ilvl="2" w:tplc="9EE892D0">
       <w:start w:val="1"/>
       <w:numFmt w:val="bullet"/>
       <w:lvlText w:val=""/>
@@ -20834,7 +21000,7 @@
         <w:rFonts w:ascii="Wingdings" w:hAnsi="Wingdings" w:hint="default"/>
       </w:rPr>
     </w:lvl>
-    <w:lvl w:ilvl="3" w:tplc="6686AD18">
+    <w:lvl w:ilvl="3" w:tplc="AAC4CBCC">
       <w:start w:val="1"/>
       <w:numFmt w:val="bullet"/>
       <w:lvlText w:val=""/>
@@ -20846,7 +21012,7 @@
         <w:rFonts w:ascii="Symbol" w:hAnsi="Symbol" w:hint="default"/>
       </w:rPr>
     </w:lvl>
-    <w:lvl w:ilvl="4" w:tplc="E77E61EC">
+    <w:lvl w:ilvl="4" w:tplc="CA92D1D8">
       <w:start w:val="1"/>
       <w:numFmt w:val="bullet"/>
       <w:lvlText w:val="o"/>
@@ -20858,7 +21024,7 @@
         <w:rFonts w:ascii="Courier New" w:hAnsi="Courier New" w:hint="default"/>
       </w:rPr>
     </w:lvl>
-    <w:lvl w:ilvl="5" w:tplc="2FCC161E">
+    <w:lvl w:ilvl="5" w:tplc="FB381A08">
       <w:start w:val="1"/>
       <w:numFmt w:val="bullet"/>
       <w:lvlText w:val=""/>
@@ -20870,7 +21036,7 @@
         <w:rFonts w:ascii="Wingdings" w:hAnsi="Wingdings" w:hint="default"/>
       </w:rPr>
     </w:lvl>
-    <w:lvl w:ilvl="6" w:tplc="04ACA222">
+    <w:lvl w:ilvl="6" w:tplc="0744330E">
       <w:start w:val="1"/>
       <w:numFmt w:val="bullet"/>
       <w:lvlText w:val=""/>
@@ -20882,7 +21048,7 @@
         <w:rFonts w:ascii="Symbol" w:hAnsi="Symbol" w:hint="default"/>
       </w:rPr>
     </w:lvl>
-    <w:lvl w:ilvl="7" w:tplc="70CE2C58">
+    <w:lvl w:ilvl="7" w:tplc="F3743110">
       <w:start w:val="1"/>
       <w:numFmt w:val="bullet"/>
       <w:lvlText w:val="o"/>
@@ -20894,7 +21060,7 @@
         <w:rFonts w:ascii="Courier New" w:hAnsi="Courier New" w:hint="default"/>
       </w:rPr>
     </w:lvl>
-    <w:lvl w:ilvl="8" w:tplc="96886E64">
+    <w:lvl w:ilvl="8" w:tplc="B150CDA8">
       <w:start w:val="1"/>
       <w:numFmt w:val="bullet"/>
       <w:lvlText w:val=""/>
@@ -20911,7 +21077,7 @@
     <w:nsid w:val="52C475DA"/>
     <w:multiLevelType w:val="hybridMultilevel"/>
     <w:tmpl w:val="35F44AFE"/>
-    <w:lvl w:ilvl="0" w:tplc="D6DC4AA4">
+    <w:lvl w:ilvl="0" w:tplc="A11C4492">
       <w:start w:val="1"/>
       <w:numFmt w:val="bullet"/>
       <w:lvlText w:val=""/>
@@ -20923,7 +21089,7 @@
         <w:rFonts w:ascii="Wingdings" w:hAnsi="Wingdings" w:hint="default"/>
       </w:rPr>
     </w:lvl>
-    <w:lvl w:ilvl="1" w:tplc="E6AE5E10" w:tentative="1">
+    <w:lvl w:ilvl="1" w:tplc="28AE233A" w:tentative="1">
       <w:start w:val="1"/>
       <w:numFmt w:val="bullet"/>
       <w:lvlText w:val="o"/>
@@ -20935,7 +21101,7 @@
         <w:rFonts w:ascii="Courier New" w:hAnsi="Courier New" w:cs="Courier New" w:hint="default"/>
       </w:rPr>
     </w:lvl>
-    <w:lvl w:ilvl="2" w:tplc="2AA0921C" w:tentative="1">
+    <w:lvl w:ilvl="2" w:tplc="B56EC1FA" w:tentative="1">
       <w:start w:val="1"/>
       <w:numFmt w:val="bullet"/>
       <w:lvlText w:val=""/>
@@ -20947,7 +21113,7 @@
         <w:rFonts w:ascii="Wingdings" w:hAnsi="Wingdings" w:hint="default"/>
       </w:rPr>
     </w:lvl>
-    <w:lvl w:ilvl="3" w:tplc="DC2ABF5A" w:tentative="1">
+    <w:lvl w:ilvl="3" w:tplc="24068162" w:tentative="1">
       <w:start w:val="1"/>
       <w:numFmt w:val="bullet"/>
       <w:lvlText w:val=""/>
@@ -20959,7 +21125,7 @@
         <w:rFonts w:ascii="Symbol" w:hAnsi="Symbol" w:hint="default"/>
       </w:rPr>
     </w:lvl>
-    <w:lvl w:ilvl="4" w:tplc="7F7E9DC8" w:tentative="1">
+    <w:lvl w:ilvl="4" w:tplc="23525432" w:tentative="1">
       <w:start w:val="1"/>
       <w:numFmt w:val="bullet"/>
       <w:lvlText w:val="o"/>
@@ -20971,7 +21137,7 @@
         <w:rFonts w:ascii="Courier New" w:hAnsi="Courier New" w:cs="Courier New" w:hint="default"/>
       </w:rPr>
     </w:lvl>
-    <w:lvl w:ilvl="5" w:tplc="7C96101E" w:tentative="1">
+    <w:lvl w:ilvl="5" w:tplc="6D8CECEC" w:tentative="1">
       <w:start w:val="1"/>
       <w:numFmt w:val="bullet"/>
       <w:lvlText w:val=""/>
@@ -20983,7 +21149,7 @@
         <w:rFonts w:ascii="Wingdings" w:hAnsi="Wingdings" w:hint="default"/>
       </w:rPr>
     </w:lvl>
-    <w:lvl w:ilvl="6" w:tplc="CF0A4548" w:tentative="1">
+    <w:lvl w:ilvl="6" w:tplc="BC408086" w:tentative="1">
       <w:start w:val="1"/>
       <w:numFmt w:val="bullet"/>
       <w:lvlText w:val=""/>
@@ -20995,7 +21161,7 @@
         <w:rFonts w:ascii="Symbol" w:hAnsi="Symbol" w:hint="default"/>
       </w:rPr>
     </w:lvl>
-    <w:lvl w:ilvl="7" w:tplc="263AE528" w:tentative="1">
+    <w:lvl w:ilvl="7" w:tplc="2D0447EC" w:tentative="1">
       <w:start w:val="1"/>
       <w:numFmt w:val="bullet"/>
       <w:lvlText w:val="o"/>
@@ -21007,7 +21173,7 @@
         <w:rFonts w:ascii="Courier New" w:hAnsi="Courier New" w:cs="Courier New" w:hint="default"/>
       </w:rPr>
     </w:lvl>
-    <w:lvl w:ilvl="8" w:tplc="E8F6A5E6" w:tentative="1">
+    <w:lvl w:ilvl="8" w:tplc="7AFE0092" w:tentative="1">
       <w:start w:val="1"/>
       <w:numFmt w:val="bullet"/>
       <w:lvlText w:val=""/>
@@ -21137,7 +21303,7 @@
     <w:nsid w:val="574F44BA"/>
     <w:multiLevelType w:val="hybridMultilevel"/>
     <w:tmpl w:val="9D6CBDE6"/>
-    <w:lvl w:ilvl="0" w:tplc="98CE7C1C">
+    <w:lvl w:ilvl="0" w:tplc="E24AE61E">
       <w:numFmt w:val="bullet"/>
       <w:lvlText w:val=""/>
       <w:lvlJc w:val="left"/>
@@ -21148,7 +21314,7 @@
         <w:rFonts w:ascii="Symbol" w:eastAsia="Times New Roman" w:hAnsi="Symbol" w:cs="Times New Roman" w:hint="default"/>
       </w:rPr>
     </w:lvl>
-    <w:lvl w:ilvl="1" w:tplc="A10A82FA" w:tentative="1">
+    <w:lvl w:ilvl="1" w:tplc="A7001A02" w:tentative="1">
       <w:start w:val="1"/>
       <w:numFmt w:val="bullet"/>
       <w:lvlText w:val="o"/>
@@ -21160,7 +21326,7 @@
         <w:rFonts w:ascii="Courier New" w:hAnsi="Courier New" w:cs="Courier New" w:hint="default"/>
       </w:rPr>
     </w:lvl>
-    <w:lvl w:ilvl="2" w:tplc="586CB29E" w:tentative="1">
+    <w:lvl w:ilvl="2" w:tplc="2250D540" w:tentative="1">
       <w:start w:val="1"/>
       <w:numFmt w:val="bullet"/>
       <w:lvlText w:val=""/>
@@ -21172,7 +21338,7 @@
         <w:rFonts w:ascii="Wingdings" w:hAnsi="Wingdings" w:hint="default"/>
       </w:rPr>
     </w:lvl>
-    <w:lvl w:ilvl="3" w:tplc="CB96F5F0" w:tentative="1">
+    <w:lvl w:ilvl="3" w:tplc="9790DDF8" w:tentative="1">
       <w:start w:val="1"/>
       <w:numFmt w:val="bullet"/>
       <w:lvlText w:val=""/>
@@ -21184,7 +21350,7 @@
         <w:rFonts w:ascii="Symbol" w:hAnsi="Symbol" w:hint="default"/>
       </w:rPr>
     </w:lvl>
-    <w:lvl w:ilvl="4" w:tplc="8CB6CD12" w:tentative="1">
+    <w:lvl w:ilvl="4" w:tplc="0810D084" w:tentative="1">
       <w:start w:val="1"/>
       <w:numFmt w:val="bullet"/>
       <w:lvlText w:val="o"/>
@@ -21196,7 +21362,7 @@
         <w:rFonts w:ascii="Courier New" w:hAnsi="Courier New" w:cs="Courier New" w:hint="default"/>
       </w:rPr>
     </w:lvl>
-    <w:lvl w:ilvl="5" w:tplc="D32842FC" w:tentative="1">
+    <w:lvl w:ilvl="5" w:tplc="149E5D54" w:tentative="1">
       <w:start w:val="1"/>
       <w:numFmt w:val="bullet"/>
       <w:lvlText w:val=""/>
@@ -21208,7 +21374,7 @@
         <w:rFonts w:ascii="Wingdings" w:hAnsi="Wingdings" w:hint="default"/>
       </w:rPr>
     </w:lvl>
-    <w:lvl w:ilvl="6" w:tplc="4FC6E94A" w:tentative="1">
+    <w:lvl w:ilvl="6" w:tplc="E112F6C8" w:tentative="1">
       <w:start w:val="1"/>
       <w:numFmt w:val="bullet"/>
       <w:lvlText w:val=""/>
@@ -21220,7 +21386,7 @@
         <w:rFonts w:ascii="Symbol" w:hAnsi="Symbol" w:hint="default"/>
       </w:rPr>
     </w:lvl>
-    <w:lvl w:ilvl="7" w:tplc="4AA2BF8A" w:tentative="1">
+    <w:lvl w:ilvl="7" w:tplc="D972A2FA" w:tentative="1">
       <w:start w:val="1"/>
       <w:numFmt w:val="bullet"/>
       <w:lvlText w:val="o"/>
@@ -21232,7 +21398,7 @@
         <w:rFonts w:ascii="Courier New" w:hAnsi="Courier New" w:cs="Courier New" w:hint="default"/>
       </w:rPr>
     </w:lvl>
-    <w:lvl w:ilvl="8" w:tplc="C966E090" w:tentative="1">
+    <w:lvl w:ilvl="8" w:tplc="C4EE53A8" w:tentative="1">
       <w:start w:val="1"/>
       <w:numFmt w:val="bullet"/>
       <w:lvlText w:val=""/>
@@ -21249,7 +21415,7 @@
     <w:nsid w:val="5AE432B7"/>
     <w:multiLevelType w:val="hybridMultilevel"/>
     <w:tmpl w:val="9706575C"/>
-    <w:lvl w:ilvl="0" w:tplc="C27E1848">
+    <w:lvl w:ilvl="0" w:tplc="542A60FE">
       <w:start w:val="1"/>
       <w:numFmt w:val="bullet"/>
       <w:lvlText w:val=""/>
@@ -21261,7 +21427,7 @@
         <w:rFonts w:ascii="Wingdings" w:hAnsi="Wingdings" w:hint="default"/>
       </w:rPr>
     </w:lvl>
-    <w:lvl w:ilvl="1" w:tplc="E9643D00" w:tentative="1">
+    <w:lvl w:ilvl="1" w:tplc="62E45ED8" w:tentative="1">
       <w:start w:val="1"/>
       <w:numFmt w:val="bullet"/>
       <w:lvlText w:val="o"/>
@@ -21273,7 +21439,7 @@
         <w:rFonts w:ascii="Courier New" w:hAnsi="Courier New" w:cs="Courier New" w:hint="default"/>
       </w:rPr>
     </w:lvl>
-    <w:lvl w:ilvl="2" w:tplc="88CA143E" w:tentative="1">
+    <w:lvl w:ilvl="2" w:tplc="EEC48C88" w:tentative="1">
       <w:start w:val="1"/>
       <w:numFmt w:val="bullet"/>
       <w:lvlText w:val=""/>
@@ -21285,7 +21451,7 @@
         <w:rFonts w:ascii="Wingdings" w:hAnsi="Wingdings" w:hint="default"/>
       </w:rPr>
     </w:lvl>
-    <w:lvl w:ilvl="3" w:tplc="CCAC94DC" w:tentative="1">
+    <w:lvl w:ilvl="3" w:tplc="BCDA7BE6" w:tentative="1">
       <w:start w:val="1"/>
       <w:numFmt w:val="bullet"/>
       <w:lvlText w:val=""/>
@@ -21297,7 +21463,7 @@
         <w:rFonts w:ascii="Symbol" w:hAnsi="Symbol" w:hint="default"/>
       </w:rPr>
     </w:lvl>
-    <w:lvl w:ilvl="4" w:tplc="5524BD6E" w:tentative="1">
+    <w:lvl w:ilvl="4" w:tplc="CBEE257E" w:tentative="1">
       <w:start w:val="1"/>
       <w:numFmt w:val="bullet"/>
       <w:lvlText w:val="o"/>
@@ -21309,7 +21475,7 @@
         <w:rFonts w:ascii="Courier New" w:hAnsi="Courier New" w:cs="Courier New" w:hint="default"/>
       </w:rPr>
     </w:lvl>
-    <w:lvl w:ilvl="5" w:tplc="C9B6E006" w:tentative="1">
+    <w:lvl w:ilvl="5" w:tplc="9BF467E6" w:tentative="1">
       <w:start w:val="1"/>
       <w:numFmt w:val="bullet"/>
       <w:lvlText w:val=""/>
@@ -21321,7 +21487,7 @@
         <w:rFonts w:ascii="Wingdings" w:hAnsi="Wingdings" w:hint="default"/>
       </w:rPr>
     </w:lvl>
-    <w:lvl w:ilvl="6" w:tplc="C5CE0FDC" w:tentative="1">
+    <w:lvl w:ilvl="6" w:tplc="494E8480" w:tentative="1">
       <w:start w:val="1"/>
       <w:numFmt w:val="bullet"/>
       <w:lvlText w:val=""/>
@@ -21333,7 +21499,7 @@
         <w:rFonts w:ascii="Symbol" w:hAnsi="Symbol" w:hint="default"/>
       </w:rPr>
     </w:lvl>
-    <w:lvl w:ilvl="7" w:tplc="BED2F946" w:tentative="1">
+    <w:lvl w:ilvl="7" w:tplc="9424CAFE" w:tentative="1">
       <w:start w:val="1"/>
       <w:numFmt w:val="bullet"/>
       <w:lvlText w:val="o"/>
@@ -21345,7 +21511,7 @@
         <w:rFonts w:ascii="Courier New" w:hAnsi="Courier New" w:cs="Courier New" w:hint="default"/>
       </w:rPr>
     </w:lvl>
-    <w:lvl w:ilvl="8" w:tplc="AE2C646C" w:tentative="1">
+    <w:lvl w:ilvl="8" w:tplc="2534BA70" w:tentative="1">
       <w:start w:val="1"/>
       <w:numFmt w:val="bullet"/>
       <w:lvlText w:val=""/>
@@ -21362,7 +21528,7 @@
     <w:nsid w:val="5BD96E24"/>
     <w:multiLevelType w:val="hybridMultilevel"/>
     <w:tmpl w:val="FE5A55DE"/>
-    <w:lvl w:ilvl="0" w:tplc="7AD84004">
+    <w:lvl w:ilvl="0" w:tplc="C176643E">
       <w:start w:val="1"/>
       <w:numFmt w:val="bullet"/>
       <w:lvlText w:val=""/>
@@ -21374,7 +21540,7 @@
         <w:rFonts w:ascii="Wingdings" w:hAnsi="Wingdings" w:hint="default"/>
       </w:rPr>
     </w:lvl>
-    <w:lvl w:ilvl="1" w:tplc="50F8CDDA" w:tentative="1">
+    <w:lvl w:ilvl="1" w:tplc="236C32FA" w:tentative="1">
       <w:start w:val="1"/>
       <w:numFmt w:val="bullet"/>
       <w:lvlText w:val="o"/>
@@ -21386,7 +21552,7 @@
         <w:rFonts w:ascii="Courier New" w:hAnsi="Courier New" w:cs="Courier New" w:hint="default"/>
       </w:rPr>
     </w:lvl>
-    <w:lvl w:ilvl="2" w:tplc="C38EDBF0" w:tentative="1">
+    <w:lvl w:ilvl="2" w:tplc="2A86A39E" w:tentative="1">
       <w:start w:val="1"/>
       <w:numFmt w:val="bullet"/>
       <w:lvlText w:val=""/>
@@ -21398,7 +21564,7 @@
         <w:rFonts w:ascii="Wingdings" w:hAnsi="Wingdings" w:hint="default"/>
       </w:rPr>
     </w:lvl>
-    <w:lvl w:ilvl="3" w:tplc="37D43B60" w:tentative="1">
+    <w:lvl w:ilvl="3" w:tplc="81ECE038" w:tentative="1">
       <w:start w:val="1"/>
       <w:numFmt w:val="bullet"/>
       <w:lvlText w:val=""/>
@@ -21410,7 +21576,7 @@
         <w:rFonts w:ascii="Symbol" w:hAnsi="Symbol" w:hint="default"/>
       </w:rPr>
     </w:lvl>
-    <w:lvl w:ilvl="4" w:tplc="55F4ED90" w:tentative="1">
+    <w:lvl w:ilvl="4" w:tplc="5AD05AFE" w:tentative="1">
       <w:start w:val="1"/>
       <w:numFmt w:val="bullet"/>
       <w:lvlText w:val="o"/>
@@ -21422,7 +21588,7 @@
         <w:rFonts w:ascii="Courier New" w:hAnsi="Courier New" w:cs="Courier New" w:hint="default"/>
       </w:rPr>
     </w:lvl>
-    <w:lvl w:ilvl="5" w:tplc="57189346" w:tentative="1">
+    <w:lvl w:ilvl="5" w:tplc="1D525158" w:tentative="1">
       <w:start w:val="1"/>
       <w:numFmt w:val="bullet"/>
       <w:lvlText w:val=""/>
@@ -21434,7 +21600,7 @@
         <w:rFonts w:ascii="Wingdings" w:hAnsi="Wingdings" w:hint="default"/>
       </w:rPr>
     </w:lvl>
-    <w:lvl w:ilvl="6" w:tplc="79DC6340" w:tentative="1">
+    <w:lvl w:ilvl="6" w:tplc="16482256" w:tentative="1">
       <w:start w:val="1"/>
       <w:numFmt w:val="bullet"/>
       <w:lvlText w:val=""/>
@@ -21446,7 +21612,7 @@
         <w:rFonts w:ascii="Symbol" w:hAnsi="Symbol" w:hint="default"/>
       </w:rPr>
     </w:lvl>
-    <w:lvl w:ilvl="7" w:tplc="F9E8CF50" w:tentative="1">
+    <w:lvl w:ilvl="7" w:tplc="BB566FAC" w:tentative="1">
       <w:start w:val="1"/>
       <w:numFmt w:val="bullet"/>
       <w:lvlText w:val="o"/>
@@ -21458,7 +21624,7 @@
         <w:rFonts w:ascii="Courier New" w:hAnsi="Courier New" w:cs="Courier New" w:hint="default"/>
       </w:rPr>
     </w:lvl>
-    <w:lvl w:ilvl="8" w:tplc="E35A8D8E" w:tentative="1">
+    <w:lvl w:ilvl="8" w:tplc="9210E760" w:tentative="1">
       <w:start w:val="1"/>
       <w:numFmt w:val="bullet"/>
       <w:lvlText w:val=""/>
@@ -21475,7 +21641,7 @@
     <w:nsid w:val="5DE146A3"/>
     <w:multiLevelType w:val="hybridMultilevel"/>
     <w:tmpl w:val="3080F4C2"/>
-    <w:lvl w:ilvl="0" w:tplc="1856F95E">
+    <w:lvl w:ilvl="0" w:tplc="F3DE5206">
       <w:start w:val="1"/>
       <w:numFmt w:val="bullet"/>
       <w:lvlText w:val=""/>
@@ -21487,7 +21653,7 @@
         <w:rFonts w:ascii="Wingdings" w:hAnsi="Wingdings" w:hint="default"/>
       </w:rPr>
     </w:lvl>
-    <w:lvl w:ilvl="1" w:tplc="24FA01C8" w:tentative="1">
+    <w:lvl w:ilvl="1" w:tplc="1080448C" w:tentative="1">
       <w:start w:val="1"/>
       <w:numFmt w:val="bullet"/>
       <w:lvlText w:val="o"/>
@@ -21499,7 +21665,7 @@
         <w:rFonts w:ascii="Courier New" w:hAnsi="Courier New" w:cs="Courier New" w:hint="default"/>
       </w:rPr>
     </w:lvl>
-    <w:lvl w:ilvl="2" w:tplc="9AFC631A" w:tentative="1">
+    <w:lvl w:ilvl="2" w:tplc="2FCACBB4" w:tentative="1">
       <w:start w:val="1"/>
       <w:numFmt w:val="bullet"/>
       <w:lvlText w:val=""/>
@@ -21511,7 +21677,7 @@
         <w:rFonts w:ascii="Wingdings" w:hAnsi="Wingdings" w:hint="default"/>
       </w:rPr>
     </w:lvl>
-    <w:lvl w:ilvl="3" w:tplc="65D870F2" w:tentative="1">
+    <w:lvl w:ilvl="3" w:tplc="5A16675A" w:tentative="1">
       <w:start w:val="1"/>
       <w:numFmt w:val="bullet"/>
       <w:lvlText w:val=""/>
@@ -21523,7 +21689,7 @@
         <w:rFonts w:ascii="Symbol" w:hAnsi="Symbol" w:hint="default"/>
       </w:rPr>
     </w:lvl>
-    <w:lvl w:ilvl="4" w:tplc="694E4BBC" w:tentative="1">
+    <w:lvl w:ilvl="4" w:tplc="482AD1FA" w:tentative="1">
       <w:start w:val="1"/>
       <w:numFmt w:val="bullet"/>
       <w:lvlText w:val="o"/>
@@ -21535,7 +21701,7 @@
         <w:rFonts w:ascii="Courier New" w:hAnsi="Courier New" w:cs="Courier New" w:hint="default"/>
       </w:rPr>
     </w:lvl>
-    <w:lvl w:ilvl="5" w:tplc="BE6CC30E" w:tentative="1">
+    <w:lvl w:ilvl="5" w:tplc="DD28F2AC" w:tentative="1">
       <w:start w:val="1"/>
       <w:numFmt w:val="bullet"/>
       <w:lvlText w:val=""/>
@@ -21547,7 +21713,7 @@
         <w:rFonts w:ascii="Wingdings" w:hAnsi="Wingdings" w:hint="default"/>
       </w:rPr>
     </w:lvl>
-    <w:lvl w:ilvl="6" w:tplc="64DCB03E" w:tentative="1">
+    <w:lvl w:ilvl="6" w:tplc="383CA04A" w:tentative="1">
       <w:start w:val="1"/>
       <w:numFmt w:val="bullet"/>
       <w:lvlText w:val=""/>
@@ -21559,7 +21725,7 @@
         <w:rFonts w:ascii="Symbol" w:hAnsi="Symbol" w:hint="default"/>
       </w:rPr>
     </w:lvl>
-    <w:lvl w:ilvl="7" w:tplc="EE54AFAE" w:tentative="1">
+    <w:lvl w:ilvl="7" w:tplc="CEF8ADEE" w:tentative="1">
       <w:start w:val="1"/>
       <w:numFmt w:val="bullet"/>
       <w:lvlText w:val="o"/>
@@ -21571,7 +21737,7 @@
         <w:rFonts w:ascii="Courier New" w:hAnsi="Courier New" w:cs="Courier New" w:hint="default"/>
       </w:rPr>
     </w:lvl>
-    <w:lvl w:ilvl="8" w:tplc="5A7CDD6A" w:tentative="1">
+    <w:lvl w:ilvl="8" w:tplc="0ECC1EBE" w:tentative="1">
       <w:start w:val="1"/>
       <w:numFmt w:val="bullet"/>
       <w:lvlText w:val=""/>
@@ -21588,7 +21754,7 @@
     <w:nsid w:val="62A476CA"/>
     <w:multiLevelType w:val="hybridMultilevel"/>
     <w:tmpl w:val="01DCC732"/>
-    <w:lvl w:ilvl="0" w:tplc="F1A62D1E">
+    <w:lvl w:ilvl="0" w:tplc="DD8831F4">
       <w:start w:val="1"/>
       <w:numFmt w:val="bullet"/>
       <w:lvlText w:val=""/>
@@ -21600,7 +21766,7 @@
         <w:rFonts w:ascii="Symbol" w:hAnsi="Symbol" w:hint="default"/>
       </w:rPr>
     </w:lvl>
-    <w:lvl w:ilvl="1" w:tplc="225A22BA" w:tentative="1">
+    <w:lvl w:ilvl="1" w:tplc="C7FEE2D4" w:tentative="1">
       <w:start w:val="1"/>
       <w:numFmt w:val="bullet"/>
       <w:lvlText w:val="o"/>
@@ -21612,7 +21778,7 @@
         <w:rFonts w:ascii="Courier New" w:hAnsi="Courier New" w:cs="Courier New" w:hint="default"/>
       </w:rPr>
     </w:lvl>
-    <w:lvl w:ilvl="2" w:tplc="A1AA7924" w:tentative="1">
+    <w:lvl w:ilvl="2" w:tplc="7AAC864A" w:tentative="1">
       <w:start w:val="1"/>
       <w:numFmt w:val="bullet"/>
       <w:lvlText w:val=""/>
@@ -21624,7 +21790,7 @@
         <w:rFonts w:ascii="Wingdings" w:hAnsi="Wingdings" w:hint="default"/>
       </w:rPr>
     </w:lvl>
-    <w:lvl w:ilvl="3" w:tplc="C9EE2480" w:tentative="1">
+    <w:lvl w:ilvl="3" w:tplc="3FCAA8C6" w:tentative="1">
       <w:start w:val="1"/>
       <w:numFmt w:val="bullet"/>
       <w:lvlText w:val=""/>
@@ -21636,7 +21802,7 @@
         <w:rFonts w:ascii="Symbol" w:hAnsi="Symbol" w:hint="default"/>
       </w:rPr>
     </w:lvl>
-    <w:lvl w:ilvl="4" w:tplc="BCD846F0" w:tentative="1">
+    <w:lvl w:ilvl="4" w:tplc="34E6B358" w:tentative="1">
       <w:start w:val="1"/>
       <w:numFmt w:val="bullet"/>
       <w:lvlText w:val="o"/>
@@ -21648,7 +21814,7 @@
         <w:rFonts w:ascii="Courier New" w:hAnsi="Courier New" w:cs="Courier New" w:hint="default"/>
       </w:rPr>
     </w:lvl>
-    <w:lvl w:ilvl="5" w:tplc="D420650E" w:tentative="1">
+    <w:lvl w:ilvl="5" w:tplc="CE40249C" w:tentative="1">
       <w:start w:val="1"/>
       <w:numFmt w:val="bullet"/>
       <w:lvlText w:val=""/>
@@ -21660,7 +21826,7 @@
         <w:rFonts w:ascii="Wingdings" w:hAnsi="Wingdings" w:hint="default"/>
       </w:rPr>
     </w:lvl>
-    <w:lvl w:ilvl="6" w:tplc="2E689CFA" w:tentative="1">
+    <w:lvl w:ilvl="6" w:tplc="CB52C810" w:tentative="1">
       <w:start w:val="1"/>
       <w:numFmt w:val="bullet"/>
       <w:lvlText w:val=""/>
@@ -21672,7 +21838,7 @@
         <w:rFonts w:ascii="Symbol" w:hAnsi="Symbol" w:hint="default"/>
       </w:rPr>
     </w:lvl>
-    <w:lvl w:ilvl="7" w:tplc="CD247D68" w:tentative="1">
+    <w:lvl w:ilvl="7" w:tplc="9C90B712" w:tentative="1">
       <w:start w:val="1"/>
       <w:numFmt w:val="bullet"/>
       <w:lvlText w:val="o"/>
@@ -21684,7 +21850,7 @@
         <w:rFonts w:ascii="Courier New" w:hAnsi="Courier New" w:cs="Courier New" w:hint="default"/>
       </w:rPr>
     </w:lvl>
-    <w:lvl w:ilvl="8" w:tplc="6218B896" w:tentative="1">
+    <w:lvl w:ilvl="8" w:tplc="BCF80D52" w:tentative="1">
       <w:start w:val="1"/>
       <w:numFmt w:val="bullet"/>
       <w:lvlText w:val=""/>
@@ -21701,7 +21867,7 @@
     <w:nsid w:val="645848E1"/>
     <w:multiLevelType w:val="hybridMultilevel"/>
     <w:tmpl w:val="59AC7F42"/>
-    <w:lvl w:ilvl="0" w:tplc="F99C92CE">
+    <w:lvl w:ilvl="0" w:tplc="44DAF11C">
       <w:start w:val="1"/>
       <w:numFmt w:val="bullet"/>
       <w:lvlText w:val=""/>
@@ -21713,7 +21879,7 @@
         <w:rFonts w:ascii="Wingdings" w:hAnsi="Wingdings" w:hint="default"/>
       </w:rPr>
     </w:lvl>
-    <w:lvl w:ilvl="1" w:tplc="91723692" w:tentative="1">
+    <w:lvl w:ilvl="1" w:tplc="52F272B6" w:tentative="1">
       <w:start w:val="1"/>
       <w:numFmt w:val="bullet"/>
       <w:lvlText w:val="o"/>
@@ -21725,7 +21891,7 @@
         <w:rFonts w:ascii="Courier New" w:hAnsi="Courier New" w:cs="Courier New" w:hint="default"/>
       </w:rPr>
     </w:lvl>
-    <w:lvl w:ilvl="2" w:tplc="CC6CD846" w:tentative="1">
+    <w:lvl w:ilvl="2" w:tplc="0CE40742" w:tentative="1">
       <w:start w:val="1"/>
       <w:numFmt w:val="bullet"/>
       <w:lvlText w:val=""/>
@@ -21737,7 +21903,7 @@
         <w:rFonts w:ascii="Wingdings" w:hAnsi="Wingdings" w:hint="default"/>
       </w:rPr>
     </w:lvl>
-    <w:lvl w:ilvl="3" w:tplc="73BA021A" w:tentative="1">
+    <w:lvl w:ilvl="3" w:tplc="C2EA135C" w:tentative="1">
       <w:start w:val="1"/>
       <w:numFmt w:val="bullet"/>
       <w:lvlText w:val=""/>
@@ -21749,7 +21915,7 @@
         <w:rFonts w:ascii="Symbol" w:hAnsi="Symbol" w:hint="default"/>
       </w:rPr>
     </w:lvl>
-    <w:lvl w:ilvl="4" w:tplc="F0441E74" w:tentative="1">
+    <w:lvl w:ilvl="4" w:tplc="37F4E846" w:tentative="1">
       <w:start w:val="1"/>
       <w:numFmt w:val="bullet"/>
       <w:lvlText w:val="o"/>
@@ -21761,7 +21927,7 @@
         <w:rFonts w:ascii="Courier New" w:hAnsi="Courier New" w:cs="Courier New" w:hint="default"/>
       </w:rPr>
     </w:lvl>
-    <w:lvl w:ilvl="5" w:tplc="93E684FE" w:tentative="1">
+    <w:lvl w:ilvl="5" w:tplc="60F0318E" w:tentative="1">
       <w:start w:val="1"/>
       <w:numFmt w:val="bullet"/>
       <w:lvlText w:val=""/>
@@ -21773,7 +21939,7 @@
         <w:rFonts w:ascii="Wingdings" w:hAnsi="Wingdings" w:hint="default"/>
       </w:rPr>
     </w:lvl>
-    <w:lvl w:ilvl="6" w:tplc="6A746C4C" w:tentative="1">
+    <w:lvl w:ilvl="6" w:tplc="84702BD2" w:tentative="1">
       <w:start w:val="1"/>
       <w:numFmt w:val="bullet"/>
       <w:lvlText w:val=""/>
@@ -21785,7 +21951,7 @@
         <w:rFonts w:ascii="Symbol" w:hAnsi="Symbol" w:hint="default"/>
       </w:rPr>
     </w:lvl>
-    <w:lvl w:ilvl="7" w:tplc="0E9E25E8" w:tentative="1">
+    <w:lvl w:ilvl="7" w:tplc="923CB4AC" w:tentative="1">
       <w:start w:val="1"/>
       <w:numFmt w:val="bullet"/>
       <w:lvlText w:val="o"/>
@@ -21797,7 +21963,7 @@
         <w:rFonts w:ascii="Courier New" w:hAnsi="Courier New" w:cs="Courier New" w:hint="default"/>
       </w:rPr>
     </w:lvl>
-    <w:lvl w:ilvl="8" w:tplc="B55401FE" w:tentative="1">
+    <w:lvl w:ilvl="8" w:tplc="C7C8C54A" w:tentative="1">
       <w:start w:val="1"/>
       <w:numFmt w:val="bullet"/>
       <w:lvlText w:val=""/>
@@ -21814,7 +21980,7 @@
     <w:nsid w:val="67556E89"/>
     <w:multiLevelType w:val="hybridMultilevel"/>
     <w:tmpl w:val="A31CECEE"/>
-    <w:lvl w:ilvl="0" w:tplc="A43E45FE">
+    <w:lvl w:ilvl="0" w:tplc="BBE86420">
       <w:start w:val="1"/>
       <w:numFmt w:val="decimal"/>
       <w:lvlText w:val="(%1)"/>
@@ -21828,7 +21994,7 @@
         <w:i/>
       </w:rPr>
     </w:lvl>
-    <w:lvl w:ilvl="1" w:tplc="911A3B9A">
+    <w:lvl w:ilvl="1" w:tplc="B1385616">
       <w:start w:val="1"/>
       <w:numFmt w:val="lowerLetter"/>
       <w:lvlText w:val="%2."/>
@@ -21837,7 +22003,7 @@
         <w:ind w:left="1440" w:hanging="360"/>
       </w:pPr>
     </w:lvl>
-    <w:lvl w:ilvl="2" w:tplc="0750EDA8" w:tentative="1">
+    <w:lvl w:ilvl="2" w:tplc="EF7AD7C2" w:tentative="1">
       <w:start w:val="1"/>
       <w:numFmt w:val="lowerRoman"/>
       <w:lvlText w:val="%3."/>
@@ -21846,7 +22012,7 @@
         <w:ind w:left="2160" w:hanging="180"/>
       </w:pPr>
     </w:lvl>
-    <w:lvl w:ilvl="3" w:tplc="FA94B7BA" w:tentative="1">
+    <w:lvl w:ilvl="3" w:tplc="EDFC867E" w:tentative="1">
       <w:start w:val="1"/>
       <w:numFmt w:val="decimal"/>
       <w:lvlText w:val="%4."/>
@@ -21855,7 +22021,7 @@
         <w:ind w:left="2880" w:hanging="360"/>
       </w:pPr>
     </w:lvl>
-    <w:lvl w:ilvl="4" w:tplc="F6E0B114" w:tentative="1">
+    <w:lvl w:ilvl="4" w:tplc="279E5026" w:tentative="1">
       <w:start w:val="1"/>
       <w:numFmt w:val="lowerLetter"/>
       <w:lvlText w:val="%5."/>
@@ -21864,7 +22030,7 @@
         <w:ind w:left="3600" w:hanging="360"/>
       </w:pPr>
     </w:lvl>
-    <w:lvl w:ilvl="5" w:tplc="F59031F6" w:tentative="1">
+    <w:lvl w:ilvl="5" w:tplc="54A0E348" w:tentative="1">
       <w:start w:val="1"/>
       <w:numFmt w:val="lowerRoman"/>
       <w:lvlText w:val="%6."/>
@@ -21873,7 +22039,7 @@
         <w:ind w:left="4320" w:hanging="180"/>
       </w:pPr>
     </w:lvl>
-    <w:lvl w:ilvl="6" w:tplc="073621C8" w:tentative="1">
+    <w:lvl w:ilvl="6" w:tplc="D2B040CC" w:tentative="1">
       <w:start w:val="1"/>
       <w:numFmt w:val="decimal"/>
       <w:lvlText w:val="%7."/>
@@ -21882,7 +22048,7 @@
         <w:ind w:left="5040" w:hanging="360"/>
       </w:pPr>
     </w:lvl>
-    <w:lvl w:ilvl="7" w:tplc="3F96CFB4" w:tentative="1">
+    <w:lvl w:ilvl="7" w:tplc="374269A6" w:tentative="1">
       <w:start w:val="1"/>
       <w:numFmt w:val="lowerLetter"/>
       <w:lvlText w:val="%8."/>
@@ -21891,7 +22057,7 @@
         <w:ind w:left="5760" w:hanging="360"/>
       </w:pPr>
     </w:lvl>
-    <w:lvl w:ilvl="8" w:tplc="AA2E2EAE" w:tentative="1">
+    <w:lvl w:ilvl="8" w:tplc="A628D41C" w:tentative="1">
       <w:start w:val="1"/>
       <w:numFmt w:val="lowerRoman"/>
       <w:lvlText w:val="%9."/>
@@ -21905,7 +22071,7 @@
     <w:nsid w:val="68901782"/>
     <w:multiLevelType w:val="hybridMultilevel"/>
     <w:tmpl w:val="0EC060A8"/>
-    <w:lvl w:ilvl="0" w:tplc="D51AC178">
+    <w:lvl w:ilvl="0" w:tplc="40521BAA">
       <w:start w:val="1"/>
       <w:numFmt w:val="bullet"/>
       <w:lvlText w:val=""/>
@@ -21917,7 +22083,7 @@
         <w:rFonts w:ascii="Wingdings" w:hAnsi="Wingdings" w:hint="default"/>
       </w:rPr>
     </w:lvl>
-    <w:lvl w:ilvl="1" w:tplc="8F26226C" w:tentative="1">
+    <w:lvl w:ilvl="1" w:tplc="CC78B540" w:tentative="1">
       <w:start w:val="1"/>
       <w:numFmt w:val="bullet"/>
       <w:lvlText w:val="o"/>
@@ -21929,7 +22095,7 @@
         <w:rFonts w:ascii="Courier New" w:hAnsi="Courier New" w:cs="Courier New" w:hint="default"/>
       </w:rPr>
     </w:lvl>
-    <w:lvl w:ilvl="2" w:tplc="F28EB086" w:tentative="1">
+    <w:lvl w:ilvl="2" w:tplc="0AB297C4" w:tentative="1">
       <w:start w:val="1"/>
       <w:numFmt w:val="bullet"/>
       <w:lvlText w:val=""/>
@@ -21941,7 +22107,7 @@
         <w:rFonts w:ascii="Wingdings" w:hAnsi="Wingdings" w:hint="default"/>
       </w:rPr>
     </w:lvl>
-    <w:lvl w:ilvl="3" w:tplc="98AED196" w:tentative="1">
+    <w:lvl w:ilvl="3" w:tplc="D9529862" w:tentative="1">
       <w:start w:val="1"/>
       <w:numFmt w:val="bullet"/>
       <w:lvlText w:val=""/>
@@ -21953,7 +22119,7 @@
         <w:rFonts w:ascii="Symbol" w:hAnsi="Symbol" w:hint="default"/>
       </w:rPr>
     </w:lvl>
-    <w:lvl w:ilvl="4" w:tplc="15FCBB74" w:tentative="1">
+    <w:lvl w:ilvl="4" w:tplc="75327070" w:tentative="1">
       <w:start w:val="1"/>
       <w:numFmt w:val="bullet"/>
       <w:lvlText w:val="o"/>
@@ -21965,7 +22131,7 @@
         <w:rFonts w:ascii="Courier New" w:hAnsi="Courier New" w:cs="Courier New" w:hint="default"/>
       </w:rPr>
     </w:lvl>
-    <w:lvl w:ilvl="5" w:tplc="FD263ADC" w:tentative="1">
+    <w:lvl w:ilvl="5" w:tplc="1722DF4E" w:tentative="1">
       <w:start w:val="1"/>
       <w:numFmt w:val="bullet"/>
       <w:lvlText w:val=""/>
@@ -21977,7 +22143,7 @@
         <w:rFonts w:ascii="Wingdings" w:hAnsi="Wingdings" w:hint="default"/>
       </w:rPr>
     </w:lvl>
-    <w:lvl w:ilvl="6" w:tplc="6700C0CA" w:tentative="1">
+    <w:lvl w:ilvl="6" w:tplc="49F00168" w:tentative="1">
       <w:start w:val="1"/>
       <w:numFmt w:val="bullet"/>
       <w:lvlText w:val=""/>
@@ -21989,7 +22155,7 @@
         <w:rFonts w:ascii="Symbol" w:hAnsi="Symbol" w:hint="default"/>
       </w:rPr>
     </w:lvl>
-    <w:lvl w:ilvl="7" w:tplc="A79A2858" w:tentative="1">
+    <w:lvl w:ilvl="7" w:tplc="42E810FC" w:tentative="1">
       <w:start w:val="1"/>
       <w:numFmt w:val="bullet"/>
       <w:lvlText w:val="o"/>
@@ -22001,7 +22167,7 @@
         <w:rFonts w:ascii="Courier New" w:hAnsi="Courier New" w:cs="Courier New" w:hint="default"/>
       </w:rPr>
     </w:lvl>
-    <w:lvl w:ilvl="8" w:tplc="20AE0CEA" w:tentative="1">
+    <w:lvl w:ilvl="8" w:tplc="07548996" w:tentative="1">
       <w:start w:val="1"/>
       <w:numFmt w:val="bullet"/>
       <w:lvlText w:val=""/>
@@ -22018,7 +22184,7 @@
     <w:nsid w:val="6C8E45C6"/>
     <w:multiLevelType w:val="hybridMultilevel"/>
     <w:tmpl w:val="33F229CA"/>
-    <w:lvl w:ilvl="0" w:tplc="2AE05634">
+    <w:lvl w:ilvl="0" w:tplc="E65E2F2C">
       <w:numFmt w:val="bullet"/>
       <w:lvlText w:val=""/>
       <w:lvlJc w:val="left"/>
@@ -22029,7 +22195,7 @@
         <w:rFonts w:ascii="Symbol" w:eastAsia="Times New Roman" w:hAnsi="Symbol" w:cs="Times New Roman" w:hint="default"/>
       </w:rPr>
     </w:lvl>
-    <w:lvl w:ilvl="1" w:tplc="8D94D418" w:tentative="1">
+    <w:lvl w:ilvl="1" w:tplc="39E09CCC" w:tentative="1">
       <w:start w:val="1"/>
       <w:numFmt w:val="bullet"/>
       <w:lvlText w:val="o"/>
@@ -22041,7 +22207,7 @@
         <w:rFonts w:ascii="Courier New" w:hAnsi="Courier New" w:cs="Courier New" w:hint="default"/>
       </w:rPr>
     </w:lvl>
-    <w:lvl w:ilvl="2" w:tplc="4C4EA480" w:tentative="1">
+    <w:lvl w:ilvl="2" w:tplc="E35C0038" w:tentative="1">
       <w:start w:val="1"/>
       <w:numFmt w:val="bullet"/>
       <w:lvlText w:val=""/>
@@ -22053,7 +22219,7 @@
         <w:rFonts w:ascii="Wingdings" w:hAnsi="Wingdings" w:hint="default"/>
       </w:rPr>
     </w:lvl>
-    <w:lvl w:ilvl="3" w:tplc="61A6B5FE" w:tentative="1">
+    <w:lvl w:ilvl="3" w:tplc="9CBE9618" w:tentative="1">
       <w:start w:val="1"/>
       <w:numFmt w:val="bullet"/>
       <w:lvlText w:val=""/>
@@ -22065,7 +22231,7 @@
         <w:rFonts w:ascii="Symbol" w:hAnsi="Symbol" w:hint="default"/>
       </w:rPr>
     </w:lvl>
-    <w:lvl w:ilvl="4" w:tplc="60864946" w:tentative="1">
+    <w:lvl w:ilvl="4" w:tplc="8D8A6BE8" w:tentative="1">
       <w:start w:val="1"/>
       <w:numFmt w:val="bullet"/>
       <w:lvlText w:val="o"/>
@@ -22077,7 +22243,7 @@
         <w:rFonts w:ascii="Courier New" w:hAnsi="Courier New" w:cs="Courier New" w:hint="default"/>
       </w:rPr>
     </w:lvl>
-    <w:lvl w:ilvl="5" w:tplc="794CFF90" w:tentative="1">
+    <w:lvl w:ilvl="5" w:tplc="FBBC000A" w:tentative="1">
       <w:start w:val="1"/>
       <w:numFmt w:val="bullet"/>
       <w:lvlText w:val=""/>
@@ -22089,7 +22255,7 @@
         <w:rFonts w:ascii="Wingdings" w:hAnsi="Wingdings" w:hint="default"/>
       </w:rPr>
     </w:lvl>
-    <w:lvl w:ilvl="6" w:tplc="E614380E" w:tentative="1">
+    <w:lvl w:ilvl="6" w:tplc="D624C976" w:tentative="1">
       <w:start w:val="1"/>
       <w:numFmt w:val="bullet"/>
       <w:lvlText w:val=""/>
@@ -22101,7 +22267,7 @@
         <w:rFonts w:ascii="Symbol" w:hAnsi="Symbol" w:hint="default"/>
       </w:rPr>
     </w:lvl>
-    <w:lvl w:ilvl="7" w:tplc="DFFE9F3C" w:tentative="1">
+    <w:lvl w:ilvl="7" w:tplc="6932F9E8" w:tentative="1">
       <w:start w:val="1"/>
       <w:numFmt w:val="bullet"/>
       <w:lvlText w:val="o"/>
@@ -22113,7 +22279,7 @@
         <w:rFonts w:ascii="Courier New" w:hAnsi="Courier New" w:cs="Courier New" w:hint="default"/>
       </w:rPr>
     </w:lvl>
-    <w:lvl w:ilvl="8" w:tplc="2E16893E" w:tentative="1">
+    <w:lvl w:ilvl="8" w:tplc="E5E2D42A" w:tentative="1">
       <w:start w:val="1"/>
       <w:numFmt w:val="bullet"/>
       <w:lvlText w:val=""/>
@@ -22130,7 +22296,7 @@
     <w:nsid w:val="6CEB454C"/>
     <w:multiLevelType w:val="hybridMultilevel"/>
     <w:tmpl w:val="5ED8FFC0"/>
-    <w:lvl w:ilvl="0" w:tplc="15863E80">
+    <w:lvl w:ilvl="0" w:tplc="9DC4EE7A">
       <w:start w:val="1"/>
       <w:numFmt w:val="bullet"/>
       <w:lvlText w:val=""/>
@@ -22142,7 +22308,7 @@
         <w:rFonts w:ascii="Wingdings" w:hAnsi="Wingdings" w:hint="default"/>
       </w:rPr>
     </w:lvl>
-    <w:lvl w:ilvl="1" w:tplc="0F86CCA6" w:tentative="1">
+    <w:lvl w:ilvl="1" w:tplc="514C357A" w:tentative="1">
       <w:start w:val="1"/>
       <w:numFmt w:val="bullet"/>
       <w:lvlText w:val="o"/>
@@ -22154,7 +22320,7 @@
         <w:rFonts w:ascii="Courier New" w:hAnsi="Courier New" w:cs="Courier New" w:hint="default"/>
       </w:rPr>
     </w:lvl>
-    <w:lvl w:ilvl="2" w:tplc="86C001CC" w:tentative="1">
+    <w:lvl w:ilvl="2" w:tplc="FD0EA4FE" w:tentative="1">
       <w:start w:val="1"/>
       <w:numFmt w:val="bullet"/>
       <w:lvlText w:val=""/>
@@ -22166,7 +22332,7 @@
         <w:rFonts w:ascii="Wingdings" w:hAnsi="Wingdings" w:hint="default"/>
       </w:rPr>
     </w:lvl>
-    <w:lvl w:ilvl="3" w:tplc="44F86A0C" w:tentative="1">
+    <w:lvl w:ilvl="3" w:tplc="46C8E886" w:tentative="1">
       <w:start w:val="1"/>
       <w:numFmt w:val="bullet"/>
       <w:lvlText w:val=""/>
@@ -22178,7 +22344,7 @@
         <w:rFonts w:ascii="Symbol" w:hAnsi="Symbol" w:hint="default"/>
       </w:rPr>
     </w:lvl>
-    <w:lvl w:ilvl="4" w:tplc="C8645A52" w:tentative="1">
+    <w:lvl w:ilvl="4" w:tplc="F27898F2" w:tentative="1">
       <w:start w:val="1"/>
       <w:numFmt w:val="bullet"/>
       <w:lvlText w:val="o"/>
@@ -22190,7 +22356,7 @@
         <w:rFonts w:ascii="Courier New" w:hAnsi="Courier New" w:cs="Courier New" w:hint="default"/>
       </w:rPr>
     </w:lvl>
-    <w:lvl w:ilvl="5" w:tplc="634CF230" w:tentative="1">
+    <w:lvl w:ilvl="5" w:tplc="EFC293CE" w:tentative="1">
       <w:start w:val="1"/>
       <w:numFmt w:val="bullet"/>
       <w:lvlText w:val=""/>
@@ -22202,7 +22368,7 @@
         <w:rFonts w:ascii="Wingdings" w:hAnsi="Wingdings" w:hint="default"/>
       </w:rPr>
     </w:lvl>
-    <w:lvl w:ilvl="6" w:tplc="B9267FC0" w:tentative="1">
+    <w:lvl w:ilvl="6" w:tplc="E4D2F84E" w:tentative="1">
       <w:start w:val="1"/>
       <w:numFmt w:val="bullet"/>
       <w:lvlText w:val=""/>
@@ -22214,7 +22380,7 @@
         <w:rFonts w:ascii="Symbol" w:hAnsi="Symbol" w:hint="default"/>
       </w:rPr>
     </w:lvl>
-    <w:lvl w:ilvl="7" w:tplc="7456A884" w:tentative="1">
+    <w:lvl w:ilvl="7" w:tplc="491882BE" w:tentative="1">
       <w:start w:val="1"/>
       <w:numFmt w:val="bullet"/>
       <w:lvlText w:val="o"/>
@@ -22226,7 +22392,7 @@
         <w:rFonts w:ascii="Courier New" w:hAnsi="Courier New" w:cs="Courier New" w:hint="default"/>
       </w:rPr>
     </w:lvl>
-    <w:lvl w:ilvl="8" w:tplc="51B60C4A" w:tentative="1">
+    <w:lvl w:ilvl="8" w:tplc="31B8EE4E" w:tentative="1">
       <w:start w:val="1"/>
       <w:numFmt w:val="bullet"/>
       <w:lvlText w:val=""/>
@@ -22243,7 +22409,7 @@
     <w:nsid w:val="6D092F47"/>
     <w:multiLevelType w:val="hybridMultilevel"/>
     <w:tmpl w:val="F54E4D0C"/>
-    <w:lvl w:ilvl="0" w:tplc="B16E4B62">
+    <w:lvl w:ilvl="0" w:tplc="DA5E0332">
       <w:start w:val="1"/>
       <w:numFmt w:val="bullet"/>
       <w:lvlText w:val=""/>
@@ -22255,7 +22421,7 @@
         <w:rFonts w:ascii="Wingdings" w:hAnsi="Wingdings" w:hint="default"/>
       </w:rPr>
     </w:lvl>
-    <w:lvl w:ilvl="1" w:tplc="525AA04A" w:tentative="1">
+    <w:lvl w:ilvl="1" w:tplc="FE329040" w:tentative="1">
       <w:start w:val="1"/>
       <w:numFmt w:val="bullet"/>
       <w:lvlText w:val="o"/>
@@ -22267,7 +22433,7 @@
         <w:rFonts w:ascii="Courier New" w:hAnsi="Courier New" w:cs="Courier New" w:hint="default"/>
       </w:rPr>
     </w:lvl>
-    <w:lvl w:ilvl="2" w:tplc="BF5A8420" w:tentative="1">
+    <w:lvl w:ilvl="2" w:tplc="550046E4" w:tentative="1">
       <w:start w:val="1"/>
       <w:numFmt w:val="bullet"/>
       <w:lvlText w:val=""/>
@@ -22279,7 +22445,7 @@
         <w:rFonts w:ascii="Wingdings" w:hAnsi="Wingdings" w:hint="default"/>
       </w:rPr>
     </w:lvl>
-    <w:lvl w:ilvl="3" w:tplc="3F8C6626" w:tentative="1">
+    <w:lvl w:ilvl="3" w:tplc="1D6C0606" w:tentative="1">
       <w:start w:val="1"/>
       <w:numFmt w:val="bullet"/>
       <w:lvlText w:val=""/>
@@ -22291,7 +22457,7 @@
         <w:rFonts w:ascii="Symbol" w:hAnsi="Symbol" w:hint="default"/>
       </w:rPr>
     </w:lvl>
-    <w:lvl w:ilvl="4" w:tplc="22BA96B4" w:tentative="1">
+    <w:lvl w:ilvl="4" w:tplc="71065B08" w:tentative="1">
       <w:start w:val="1"/>
       <w:numFmt w:val="bullet"/>
       <w:lvlText w:val="o"/>
@@ -22303,7 +22469,7 @@
         <w:rFonts w:ascii="Courier New" w:hAnsi="Courier New" w:cs="Courier New" w:hint="default"/>
       </w:rPr>
     </w:lvl>
-    <w:lvl w:ilvl="5" w:tplc="0986BD6A" w:tentative="1">
+    <w:lvl w:ilvl="5" w:tplc="A0E2A8CE" w:tentative="1">
       <w:start w:val="1"/>
       <w:numFmt w:val="bullet"/>
       <w:lvlText w:val=""/>
@@ -22315,7 +22481,7 @@
         <w:rFonts w:ascii="Wingdings" w:hAnsi="Wingdings" w:hint="default"/>
       </w:rPr>
     </w:lvl>
-    <w:lvl w:ilvl="6" w:tplc="3D3A69CC" w:tentative="1">
+    <w:lvl w:ilvl="6" w:tplc="798EB000" w:tentative="1">
       <w:start w:val="1"/>
       <w:numFmt w:val="bullet"/>
       <w:lvlText w:val=""/>
@@ -22327,7 +22493,7 @@
         <w:rFonts w:ascii="Symbol" w:hAnsi="Symbol" w:hint="default"/>
       </w:rPr>
     </w:lvl>
-    <w:lvl w:ilvl="7" w:tplc="472E1382" w:tentative="1">
+    <w:lvl w:ilvl="7" w:tplc="6DC225D4" w:tentative="1">
       <w:start w:val="1"/>
       <w:numFmt w:val="bullet"/>
       <w:lvlText w:val="o"/>
@@ -22339,7 +22505,7 @@
         <w:rFonts w:ascii="Courier New" w:hAnsi="Courier New" w:cs="Courier New" w:hint="default"/>
       </w:rPr>
     </w:lvl>
-    <w:lvl w:ilvl="8" w:tplc="D39CA216" w:tentative="1">
+    <w:lvl w:ilvl="8" w:tplc="88C44422" w:tentative="1">
       <w:start w:val="1"/>
       <w:numFmt w:val="bullet"/>
       <w:lvlText w:val=""/>
@@ -22356,7 +22522,7 @@
     <w:nsid w:val="7011144C"/>
     <w:multiLevelType w:val="hybridMultilevel"/>
     <w:tmpl w:val="E1CCF992"/>
-    <w:lvl w:ilvl="0" w:tplc="9C388AE6">
+    <w:lvl w:ilvl="0" w:tplc="D452D892">
       <w:numFmt w:val="bullet"/>
       <w:pStyle w:val="textecocheverte"/>
       <w:lvlText w:val=""/>
@@ -22372,7 +22538,7 @@
         <w:szCs w:val="20"/>
       </w:rPr>
     </w:lvl>
-    <w:lvl w:ilvl="1" w:tplc="07D49D60" w:tentative="1">
+    <w:lvl w:ilvl="1" w:tplc="F4C260B2" w:tentative="1">
       <w:start w:val="1"/>
       <w:numFmt w:val="bullet"/>
       <w:lvlText w:val="o"/>
@@ -22384,7 +22550,7 @@
         <w:rFonts w:ascii="Courier New" w:hAnsi="Courier New" w:cs="Courier New" w:hint="default"/>
       </w:rPr>
     </w:lvl>
-    <w:lvl w:ilvl="2" w:tplc="0FEE8B48" w:tentative="1">
+    <w:lvl w:ilvl="2" w:tplc="04547400" w:tentative="1">
       <w:start w:val="1"/>
       <w:numFmt w:val="bullet"/>
       <w:lvlText w:val=""/>
@@ -22396,7 +22562,7 @@
         <w:rFonts w:ascii="Wingdings" w:hAnsi="Wingdings" w:hint="default"/>
       </w:rPr>
     </w:lvl>
-    <w:lvl w:ilvl="3" w:tplc="B50E6E78" w:tentative="1">
+    <w:lvl w:ilvl="3" w:tplc="C5D2AE1E" w:tentative="1">
       <w:start w:val="1"/>
       <w:numFmt w:val="bullet"/>
       <w:lvlText w:val=""/>
@@ -22408,7 +22574,7 @@
         <w:rFonts w:ascii="Symbol" w:hAnsi="Symbol" w:hint="default"/>
       </w:rPr>
     </w:lvl>
-    <w:lvl w:ilvl="4" w:tplc="77569838" w:tentative="1">
+    <w:lvl w:ilvl="4" w:tplc="59580F60" w:tentative="1">
       <w:start w:val="1"/>
       <w:numFmt w:val="bullet"/>
       <w:lvlText w:val="o"/>
@@ -22420,7 +22586,7 @@
         <w:rFonts w:ascii="Courier New" w:hAnsi="Courier New" w:cs="Courier New" w:hint="default"/>
       </w:rPr>
     </w:lvl>
-    <w:lvl w:ilvl="5" w:tplc="0F06D674" w:tentative="1">
+    <w:lvl w:ilvl="5" w:tplc="4FC004FC" w:tentative="1">
       <w:start w:val="1"/>
       <w:numFmt w:val="bullet"/>
       <w:lvlText w:val=""/>
@@ -22432,7 +22598,7 @@
         <w:rFonts w:ascii="Wingdings" w:hAnsi="Wingdings" w:hint="default"/>
       </w:rPr>
     </w:lvl>
-    <w:lvl w:ilvl="6" w:tplc="9AD4439E" w:tentative="1">
+    <w:lvl w:ilvl="6" w:tplc="9722A2C0" w:tentative="1">
       <w:start w:val="1"/>
       <w:numFmt w:val="bullet"/>
       <w:lvlText w:val=""/>
@@ -22444,7 +22610,7 @@
         <w:rFonts w:ascii="Symbol" w:hAnsi="Symbol" w:hint="default"/>
       </w:rPr>
     </w:lvl>
-    <w:lvl w:ilvl="7" w:tplc="930EFB46" w:tentative="1">
+    <w:lvl w:ilvl="7" w:tplc="46EEA362" w:tentative="1">
       <w:start w:val="1"/>
       <w:numFmt w:val="bullet"/>
       <w:lvlText w:val="o"/>
@@ -22456,7 +22622,7 @@
         <w:rFonts w:ascii="Courier New" w:hAnsi="Courier New" w:cs="Courier New" w:hint="default"/>
       </w:rPr>
     </w:lvl>
-    <w:lvl w:ilvl="8" w:tplc="314CBC32" w:tentative="1">
+    <w:lvl w:ilvl="8" w:tplc="4E743A00" w:tentative="1">
       <w:start w:val="1"/>
       <w:numFmt w:val="bullet"/>
       <w:lvlText w:val=""/>
@@ -22473,7 +22639,7 @@
     <w:nsid w:val="746800AF"/>
     <w:multiLevelType w:val="hybridMultilevel"/>
     <w:tmpl w:val="D764C476"/>
-    <w:lvl w:ilvl="0" w:tplc="DC9CEC12">
+    <w:lvl w:ilvl="0" w:tplc="57DE550C">
       <w:start w:val="1"/>
       <w:numFmt w:val="bullet"/>
       <w:lvlText w:val=""/>
@@ -22485,7 +22651,7 @@
         <w:rFonts w:ascii="Symbol" w:hAnsi="Symbol" w:hint="default"/>
       </w:rPr>
     </w:lvl>
-    <w:lvl w:ilvl="1" w:tplc="0CA43D5C" w:tentative="1">
+    <w:lvl w:ilvl="1" w:tplc="0A92D386" w:tentative="1">
       <w:start w:val="1"/>
       <w:numFmt w:val="bullet"/>
       <w:lvlText w:val="o"/>
@@ -22497,7 +22663,7 @@
         <w:rFonts w:ascii="Courier New" w:hAnsi="Courier New" w:cs="Courier New" w:hint="default"/>
       </w:rPr>
     </w:lvl>
-    <w:lvl w:ilvl="2" w:tplc="7F44E388" w:tentative="1">
+    <w:lvl w:ilvl="2" w:tplc="6000552E" w:tentative="1">
       <w:start w:val="1"/>
       <w:numFmt w:val="bullet"/>
       <w:lvlText w:val=""/>
@@ -22509,7 +22675,7 @@
         <w:rFonts w:ascii="Wingdings" w:hAnsi="Wingdings" w:hint="default"/>
       </w:rPr>
     </w:lvl>
-    <w:lvl w:ilvl="3" w:tplc="8112FD98" w:tentative="1">
+    <w:lvl w:ilvl="3" w:tplc="16D081BE" w:tentative="1">
       <w:start w:val="1"/>
       <w:numFmt w:val="bullet"/>
       <w:lvlText w:val=""/>
@@ -22521,7 +22687,7 @@
         <w:rFonts w:ascii="Symbol" w:hAnsi="Symbol" w:hint="default"/>
       </w:rPr>
     </w:lvl>
-    <w:lvl w:ilvl="4" w:tplc="6B54D536" w:tentative="1">
+    <w:lvl w:ilvl="4" w:tplc="DD2A0D5A" w:tentative="1">
       <w:start w:val="1"/>
       <w:numFmt w:val="bullet"/>
       <w:lvlText w:val="o"/>
@@ -22533,7 +22699,7 @@
         <w:rFonts w:ascii="Courier New" w:hAnsi="Courier New" w:cs="Courier New" w:hint="default"/>
       </w:rPr>
     </w:lvl>
-    <w:lvl w:ilvl="5" w:tplc="33A0D7C0" w:tentative="1">
+    <w:lvl w:ilvl="5" w:tplc="8722B68E" w:tentative="1">
       <w:start w:val="1"/>
       <w:numFmt w:val="bullet"/>
       <w:lvlText w:val=""/>
@@ -22545,7 +22711,7 @@
         <w:rFonts w:ascii="Wingdings" w:hAnsi="Wingdings" w:hint="default"/>
       </w:rPr>
     </w:lvl>
-    <w:lvl w:ilvl="6" w:tplc="59E4DF10" w:tentative="1">
+    <w:lvl w:ilvl="6" w:tplc="D60C45DA" w:tentative="1">
       <w:start w:val="1"/>
       <w:numFmt w:val="bullet"/>
       <w:lvlText w:val=""/>
@@ -22557,7 +22723,7 @@
         <w:rFonts w:ascii="Symbol" w:hAnsi="Symbol" w:hint="default"/>
       </w:rPr>
     </w:lvl>
-    <w:lvl w:ilvl="7" w:tplc="02641388" w:tentative="1">
+    <w:lvl w:ilvl="7" w:tplc="263E826C" w:tentative="1">
       <w:start w:val="1"/>
       <w:numFmt w:val="bullet"/>
       <w:lvlText w:val="o"/>
@@ -22569,7 +22735,7 @@
         <w:rFonts w:ascii="Courier New" w:hAnsi="Courier New" w:cs="Courier New" w:hint="default"/>
       </w:rPr>
     </w:lvl>
-    <w:lvl w:ilvl="8" w:tplc="B8D6A1CE" w:tentative="1">
+    <w:lvl w:ilvl="8" w:tplc="036EF9F0" w:tentative="1">
       <w:start w:val="1"/>
       <w:numFmt w:val="bullet"/>
       <w:lvlText w:val=""/>
@@ -22586,7 +22752,7 @@
     <w:nsid w:val="74693FF7"/>
     <w:multiLevelType w:val="hybridMultilevel"/>
     <w:tmpl w:val="2C26217A"/>
-    <w:lvl w:ilvl="0" w:tplc="B74ECCDA">
+    <w:lvl w:ilvl="0" w:tplc="6D56FA64">
       <w:start w:val="1"/>
       <w:numFmt w:val="bullet"/>
       <w:lvlText w:val=""/>
@@ -22598,7 +22764,7 @@
         <w:rFonts w:ascii="Symbol" w:hAnsi="Symbol" w:hint="default"/>
       </w:rPr>
     </w:lvl>
-    <w:lvl w:ilvl="1" w:tplc="80CA273A" w:tentative="1">
+    <w:lvl w:ilvl="1" w:tplc="5E4E2FE6" w:tentative="1">
       <w:start w:val="1"/>
       <w:numFmt w:val="bullet"/>
       <w:lvlText w:val="o"/>
@@ -22610,7 +22776,7 @@
         <w:rFonts w:ascii="Courier New" w:hAnsi="Courier New" w:cs="Courier New" w:hint="default"/>
       </w:rPr>
     </w:lvl>
-    <w:lvl w:ilvl="2" w:tplc="6A84D87A" w:tentative="1">
+    <w:lvl w:ilvl="2" w:tplc="EDF469E8" w:tentative="1">
       <w:start w:val="1"/>
       <w:numFmt w:val="bullet"/>
       <w:lvlText w:val=""/>
@@ -22622,7 +22788,7 @@
         <w:rFonts w:ascii="Wingdings" w:hAnsi="Wingdings" w:hint="default"/>
       </w:rPr>
     </w:lvl>
-    <w:lvl w:ilvl="3" w:tplc="6EC29BD8" w:tentative="1">
+    <w:lvl w:ilvl="3" w:tplc="83CA7C24" w:tentative="1">
       <w:start w:val="1"/>
       <w:numFmt w:val="bullet"/>
       <w:lvlText w:val=""/>
@@ -22634,7 +22800,7 @@
         <w:rFonts w:ascii="Symbol" w:hAnsi="Symbol" w:hint="default"/>
       </w:rPr>
     </w:lvl>
-    <w:lvl w:ilvl="4" w:tplc="442A95DA" w:tentative="1">
+    <w:lvl w:ilvl="4" w:tplc="CD168338" w:tentative="1">
       <w:start w:val="1"/>
       <w:numFmt w:val="bullet"/>
       <w:lvlText w:val="o"/>
@@ -22646,7 +22812,7 @@
         <w:rFonts w:ascii="Courier New" w:hAnsi="Courier New" w:cs="Courier New" w:hint="default"/>
       </w:rPr>
     </w:lvl>
-    <w:lvl w:ilvl="5" w:tplc="312EFE0E" w:tentative="1">
+    <w:lvl w:ilvl="5" w:tplc="5970A7D8" w:tentative="1">
       <w:start w:val="1"/>
       <w:numFmt w:val="bullet"/>
       <w:lvlText w:val=""/>
@@ -22658,7 +22824,7 @@
         <w:rFonts w:ascii="Wingdings" w:hAnsi="Wingdings" w:hint="default"/>
       </w:rPr>
     </w:lvl>
-    <w:lvl w:ilvl="6" w:tplc="0B4CAF82" w:tentative="1">
+    <w:lvl w:ilvl="6" w:tplc="BA76AFB6" w:tentative="1">
       <w:start w:val="1"/>
       <w:numFmt w:val="bullet"/>
       <w:lvlText w:val=""/>
@@ -22670,7 +22836,7 @@
         <w:rFonts w:ascii="Symbol" w:hAnsi="Symbol" w:hint="default"/>
       </w:rPr>
     </w:lvl>
-    <w:lvl w:ilvl="7" w:tplc="AE068E2E" w:tentative="1">
+    <w:lvl w:ilvl="7" w:tplc="7CECE244" w:tentative="1">
       <w:start w:val="1"/>
       <w:numFmt w:val="bullet"/>
       <w:lvlText w:val="o"/>
@@ -22682,7 +22848,7 @@
         <w:rFonts w:ascii="Courier New" w:hAnsi="Courier New" w:cs="Courier New" w:hint="default"/>
       </w:rPr>
     </w:lvl>
-    <w:lvl w:ilvl="8" w:tplc="F5D4772E" w:tentative="1">
+    <w:lvl w:ilvl="8" w:tplc="EF703A30" w:tentative="1">
       <w:start w:val="1"/>
       <w:numFmt w:val="bullet"/>
       <w:lvlText w:val=""/>
@@ -22695,100 +22861,100 @@
       </w:rPr>
     </w:lvl>
   </w:abstractNum>
-  <w:num w:numId="1" w16cid:durableId="1731923225">
+  <w:num w:numId="1" w16cid:durableId="356197839">
     <w:abstractNumId w:val="40"/>
   </w:num>
-  <w:num w:numId="2" w16cid:durableId="499851983">
+  <w:num w:numId="2" w16cid:durableId="1615284168">
     <w:abstractNumId w:val="30"/>
   </w:num>
-  <w:num w:numId="3" w16cid:durableId="1963922617">
+  <w:num w:numId="3" w16cid:durableId="3869385">
     <w:abstractNumId w:val="20"/>
   </w:num>
-  <w:num w:numId="4" w16cid:durableId="112872394">
+  <w:num w:numId="4" w16cid:durableId="1982227353">
     <w:abstractNumId w:val="22"/>
   </w:num>
-  <w:num w:numId="5" w16cid:durableId="1460805385">
+  <w:num w:numId="5" w16cid:durableId="810680780">
     <w:abstractNumId w:val="17"/>
   </w:num>
-  <w:num w:numId="6" w16cid:durableId="1612742225">
+  <w:num w:numId="6" w16cid:durableId="702751500">
     <w:abstractNumId w:val="36"/>
   </w:num>
-  <w:num w:numId="7" w16cid:durableId="1183934591">
+  <w:num w:numId="7" w16cid:durableId="1132748775">
     <w:abstractNumId w:val="27"/>
   </w:num>
-  <w:num w:numId="8" w16cid:durableId="1567257693">
+  <w:num w:numId="8" w16cid:durableId="1267272822">
     <w:abstractNumId w:val="31"/>
   </w:num>
-  <w:num w:numId="9" w16cid:durableId="2087535011">
+  <w:num w:numId="9" w16cid:durableId="723216115">
     <w:abstractNumId w:val="10"/>
   </w:num>
-  <w:num w:numId="10" w16cid:durableId="1811366717">
+  <w:num w:numId="10" w16cid:durableId="728071399">
     <w:abstractNumId w:val="3"/>
   </w:num>
-  <w:num w:numId="11" w16cid:durableId="910653480">
+  <w:num w:numId="11" w16cid:durableId="1187061043">
     <w:abstractNumId w:val="15"/>
   </w:num>
-  <w:num w:numId="12" w16cid:durableId="1190216136">
+  <w:num w:numId="12" w16cid:durableId="1894415939">
     <w:abstractNumId w:val="40"/>
   </w:num>
-  <w:num w:numId="13" w16cid:durableId="761800330">
+  <w:num w:numId="13" w16cid:durableId="891579039">
     <w:abstractNumId w:val="40"/>
   </w:num>
-  <w:num w:numId="14" w16cid:durableId="768623237">
+  <w:num w:numId="14" w16cid:durableId="1242257932">
     <w:abstractNumId w:val="40"/>
   </w:num>
-  <w:num w:numId="15" w16cid:durableId="1271012849">
+  <w:num w:numId="15" w16cid:durableId="2041740515">
     <w:abstractNumId w:val="7"/>
   </w:num>
-  <w:num w:numId="16" w16cid:durableId="1876313975">
+  <w:num w:numId="16" w16cid:durableId="738946462">
     <w:abstractNumId w:val="25"/>
   </w:num>
-  <w:num w:numId="17" w16cid:durableId="1734042077">
+  <w:num w:numId="17" w16cid:durableId="868101689">
     <w:abstractNumId w:val="38"/>
   </w:num>
-  <w:num w:numId="18" w16cid:durableId="1638611764">
+  <w:num w:numId="18" w16cid:durableId="671882277">
     <w:abstractNumId w:val="39"/>
   </w:num>
-  <w:num w:numId="19" w16cid:durableId="1179612964">
+  <w:num w:numId="19" w16cid:durableId="384181547">
     <w:abstractNumId w:val="14"/>
   </w:num>
-  <w:num w:numId="20" w16cid:durableId="1691833932">
+  <w:num w:numId="20" w16cid:durableId="362171161">
     <w:abstractNumId w:val="19"/>
   </w:num>
-  <w:num w:numId="21" w16cid:durableId="1726030701">
+  <w:num w:numId="21" w16cid:durableId="88308531">
     <w:abstractNumId w:val="37"/>
   </w:num>
-  <w:num w:numId="22" w16cid:durableId="409934846">
+  <w:num w:numId="22" w16cid:durableId="1974287486">
     <w:abstractNumId w:val="33"/>
   </w:num>
-  <w:num w:numId="23" w16cid:durableId="1057897592">
+  <w:num w:numId="23" w16cid:durableId="1272056859">
     <w:abstractNumId w:val="29"/>
   </w:num>
-  <w:num w:numId="24" w16cid:durableId="1990017372">
+  <w:num w:numId="24" w16cid:durableId="745491391">
     <w:abstractNumId w:val="8"/>
   </w:num>
-  <w:num w:numId="25" w16cid:durableId="1741056507">
+  <w:num w:numId="25" w16cid:durableId="438062385">
     <w:abstractNumId w:val="41"/>
   </w:num>
-  <w:num w:numId="26" w16cid:durableId="1994286624">
+  <w:num w:numId="26" w16cid:durableId="1710842070">
     <w:abstractNumId w:val="42"/>
   </w:num>
-  <w:num w:numId="27" w16cid:durableId="218979312">
+  <w:num w:numId="27" w16cid:durableId="96606194">
     <w:abstractNumId w:val="16"/>
   </w:num>
-  <w:num w:numId="28" w16cid:durableId="165676783">
+  <w:num w:numId="28" w16cid:durableId="1139808374">
     <w:abstractNumId w:val="12"/>
   </w:num>
-  <w:num w:numId="29" w16cid:durableId="1587348018">
+  <w:num w:numId="29" w16cid:durableId="1424451366">
     <w:abstractNumId w:val="23"/>
   </w:num>
-  <w:num w:numId="30" w16cid:durableId="771703064">
+  <w:num w:numId="30" w16cid:durableId="1489401985">
     <w:abstractNumId w:val="6"/>
   </w:num>
-  <w:num w:numId="31" w16cid:durableId="127747295">
+  <w:num w:numId="31" w16cid:durableId="1810826404">
     <w:abstractNumId w:val="26"/>
     <w:lvlOverride w:ilvl="0">
-      <w:lvl w:ilvl="0" w:tplc="0EC03AF8">
+      <w:lvl w:ilvl="0" w:tplc="DF007D02">
         <w:start w:val="1"/>
         <w:numFmt w:val="bullet"/>
         <w:lvlText w:val="䈀*䩏䩑⡯瀀h矿h飿￈"/>
@@ -22799,28 +22965,28 @@
       </w:lvl>
     </w:lvlOverride>
   </w:num>
-  <w:num w:numId="32" w16cid:durableId="1178303352">
+  <w:num w:numId="32" w16cid:durableId="1389450822">
     <w:abstractNumId w:val="26"/>
   </w:num>
-  <w:num w:numId="33" w16cid:durableId="183373486">
+  <w:num w:numId="33" w16cid:durableId="630988158">
     <w:abstractNumId w:val="4"/>
   </w:num>
-  <w:num w:numId="34" w16cid:durableId="520122465">
+  <w:num w:numId="34" w16cid:durableId="1384671525">
     <w:abstractNumId w:val="1"/>
   </w:num>
-  <w:num w:numId="35" w16cid:durableId="781074848">
+  <w:num w:numId="35" w16cid:durableId="68701639">
     <w:abstractNumId w:val="21"/>
   </w:num>
-  <w:num w:numId="36" w16cid:durableId="1043404815">
+  <w:num w:numId="36" w16cid:durableId="841432384">
     <w:abstractNumId w:val="24"/>
   </w:num>
-  <w:num w:numId="37" w16cid:durableId="1234202676">
+  <w:num w:numId="37" w16cid:durableId="134687941">
     <w:abstractNumId w:val="1"/>
   </w:num>
-  <w:num w:numId="38" w16cid:durableId="1913196613">
+  <w:num w:numId="38" w16cid:durableId="376129718">
     <w:abstractNumId w:val="2"/>
     <w:lvlOverride w:ilvl="0">
-      <w:lvl w:ilvl="0" w:tplc="CDE45980">
+      <w:lvl w:ilvl="0" w:tplc="6A8AB7BC">
         <w:start w:val="1"/>
         <w:numFmt w:val="bullet"/>
         <w:lvlText w:val="䈀*䩏&#10;䩑&#10;⡯瀀ｨÿ飝￈"/>
@@ -22834,40 +23000,40 @@
       </w:lvl>
     </w:lvlOverride>
   </w:num>
-  <w:num w:numId="39" w16cid:durableId="648243962">
+  <w:num w:numId="39" w16cid:durableId="586772524">
     <w:abstractNumId w:val="18"/>
   </w:num>
-  <w:num w:numId="40" w16cid:durableId="1785420772">
+  <w:num w:numId="40" w16cid:durableId="660156632">
     <w:abstractNumId w:val="11"/>
   </w:num>
-  <w:num w:numId="41" w16cid:durableId="980958010">
+  <w:num w:numId="41" w16cid:durableId="2109688818">
     <w:abstractNumId w:val="5"/>
   </w:num>
-  <w:num w:numId="42" w16cid:durableId="1665742441">
+  <w:num w:numId="42" w16cid:durableId="2116945924">
     <w:abstractNumId w:val="2"/>
   </w:num>
-  <w:num w:numId="43" w16cid:durableId="1294407185">
+  <w:num w:numId="43" w16cid:durableId="1355033442">
     <w:abstractNumId w:val="34"/>
   </w:num>
-  <w:num w:numId="44" w16cid:durableId="1327245944">
+  <w:num w:numId="44" w16cid:durableId="2124689665">
     <w:abstractNumId w:val="40"/>
   </w:num>
-  <w:num w:numId="45" w16cid:durableId="730537413">
+  <w:num w:numId="45" w16cid:durableId="1304307260">
     <w:abstractNumId w:val="13"/>
   </w:num>
-  <w:num w:numId="46" w16cid:durableId="953294081">
+  <w:num w:numId="46" w16cid:durableId="1875531621">
     <w:abstractNumId w:val="0"/>
   </w:num>
-  <w:num w:numId="47" w16cid:durableId="1166626533">
+  <w:num w:numId="47" w16cid:durableId="412043668">
     <w:abstractNumId w:val="35"/>
   </w:num>
-  <w:num w:numId="48" w16cid:durableId="2051029132">
+  <w:num w:numId="48" w16cid:durableId="418526366">
     <w:abstractNumId w:val="28"/>
   </w:num>
-  <w:num w:numId="49" w16cid:durableId="142429513">
+  <w:num w:numId="49" w16cid:durableId="1775124531">
     <w:abstractNumId w:val="32"/>
   </w:num>
-  <w:num w:numId="50" w16cid:durableId="243036017">
+  <w:num w:numId="50" w16cid:durableId="658966844">
     <w:abstractNumId w:val="9"/>
   </w:num>
 </w:numbering>

</xml_diff>